<commit_message>
Completed stage 3 for sem 2
</commit_message>
<xml_diff>
--- a/reports/sem2/ОрловскийМЮ_Отчет_НИР.docx
+++ b/reports/sem2/ОрловскийМЮ_Отчет_НИР.docx
@@ -1533,6 +1533,9 @@
     <w:p>
       <w:pPr>
         <w:pStyle w:val="a8"/>
+        <w:rPr>
+          <w:lang w:val="en-US"/>
+        </w:rPr>
       </w:pPr>
       <w:r>
         <w:t xml:space="preserve">Что касается алгоритма связывания, то </w:t>
@@ -7199,7 +7202,49 @@
         <w:rPr>
           <w:lang w:eastAsia="en-US"/>
         </w:rPr>
-        <w:t>Результаты анализа, его формат и возможные сценарии использования.</w:t>
+        <w:t>Формат р</w:t>
+      </w:r>
+      <w:r>
+        <w:rPr>
+          <w:lang w:eastAsia="en-US"/>
+        </w:rPr>
+        <w:t>езультат</w:t>
+      </w:r>
+      <w:r>
+        <w:rPr>
+          <w:lang w:eastAsia="en-US"/>
+        </w:rPr>
+        <w:t>ов</w:t>
+      </w:r>
+      <w:r>
+        <w:rPr>
+          <w:lang w:eastAsia="en-US"/>
+        </w:rPr>
+        <w:t xml:space="preserve"> анализа</w:t>
+      </w:r>
+      <w:r>
+        <w:rPr>
+          <w:lang w:eastAsia="en-US"/>
+        </w:rPr>
+        <w:t xml:space="preserve"> </w:t>
+      </w:r>
+      <w:r>
+        <w:rPr>
+          <w:lang w:eastAsia="en-US"/>
+        </w:rPr>
+        <w:t>и</w:t>
+      </w:r>
+      <w:r>
+        <w:rPr>
+          <w:lang w:eastAsia="en-US"/>
+        </w:rPr>
+        <w:t xml:space="preserve"> входной метаинформации</w:t>
+      </w:r>
+      <w:r>
+        <w:rPr>
+          <w:lang w:eastAsia="en-US"/>
+        </w:rPr>
+        <w:t>.</w:t>
       </w:r>
     </w:p>
     <w:p>
@@ -7263,7 +7308,67 @@
         <w:rPr>
           <w:lang w:eastAsia="en-US"/>
         </w:rPr>
-        <w:t xml:space="preserve">, специфический анализ и язык программирования, на котором реализован анализ не имеют для метода анализа, рассматриваемого в данной работе, особого значения.  </w:t>
+        <w:t xml:space="preserve">, специфический анализ и язык программирования, на котором реализован анализ не имеют для метода анализа, рассматриваемого в данной работе, особого значения. </w:t>
+      </w:r>
+      <w:r>
+        <w:rPr>
+          <w:lang w:eastAsia="en-US"/>
+        </w:rPr>
+        <w:t xml:space="preserve">Анализатор вправе использовать любые методы обхода </w:t>
+      </w:r>
+      <w:r>
+        <w:rPr>
+          <w:lang w:val="en-US" w:eastAsia="en-US"/>
+        </w:rPr>
+        <w:t>AST</w:t>
+      </w:r>
+      <w:r>
+        <w:rPr>
+          <w:lang w:eastAsia="en-US"/>
+        </w:rPr>
+        <w:t xml:space="preserve"> </w:t>
+      </w:r>
+      <w:r>
+        <w:rPr>
+          <w:lang w:eastAsia="en-US"/>
+        </w:rPr>
+        <w:t xml:space="preserve">и извлечения информации из него. Также, допустимо использование других структур данных, например </w:t>
+      </w:r>
+      <w:r>
+        <w:rPr>
+          <w:lang w:val="en-US" w:eastAsia="en-US"/>
+        </w:rPr>
+        <w:t>CFG</w:t>
+      </w:r>
+      <w:r>
+        <w:rPr>
+          <w:lang w:eastAsia="en-US"/>
+        </w:rPr>
+        <w:t xml:space="preserve"> </w:t>
+      </w:r>
+      <w:r>
+        <w:rPr>
+          <w:lang w:eastAsia="en-US"/>
+        </w:rPr>
+        <w:t xml:space="preserve">или </w:t>
+      </w:r>
+      <w:r>
+        <w:rPr>
+          <w:lang w:val="en-US" w:eastAsia="en-US"/>
+        </w:rPr>
+        <w:t>DFG</w:t>
+      </w:r>
+      <w:r>
+        <w:rPr>
+          <w:lang w:eastAsia="en-US"/>
+        </w:rPr>
+        <w:t xml:space="preserve"> </w:t>
+      </w:r>
+      <w:r>
+        <w:rPr>
+          <w:lang w:eastAsia="en-US"/>
+        </w:rPr>
+        <w:t>до тех пор, пока они используются для получения конечного результата.</w:t>
       </w:r>
     </w:p>
     <w:p>
@@ -7376,39 +7481,120 @@
         <w:rPr>
           <w:lang w:eastAsia="en-US"/>
         </w:rPr>
-        <w:t>В отношении формата выходных данных такого анализатора, его результатом работы должен быть список узлов семантической сети, имеющий структуру, представленную в таблице 6.</w:t>
-      </w:r>
-    </w:p>
-    <w:p>
-      <w:pPr>
-        <w:rPr>
-          <w:lang w:eastAsia="en-US"/>
-        </w:rPr>
-      </w:pPr>
-    </w:p>
-    <w:p>
-      <w:pPr>
-        <w:rPr>
-          <w:lang w:eastAsia="en-US"/>
-        </w:rPr>
-      </w:pPr>
-      <w:r>
-        <w:rPr>
-          <w:lang w:eastAsia="en-US"/>
-        </w:rPr>
-        <w:t xml:space="preserve">// </w:t>
-      </w:r>
-      <w:r>
-        <w:rPr>
-          <w:lang w:eastAsia="en-US"/>
-        </w:rPr>
-        <w:t xml:space="preserve">откуда анализ начинается, можно упомянуть </w:t>
+        <w:lastRenderedPageBreak/>
+        <w:t>В отношении формата выходных данных такого анализатора, его результатом работы должен быть</w:t>
+      </w:r>
+      <w:r>
+        <w:rPr>
+          <w:lang w:eastAsia="en-US"/>
+        </w:rPr>
+        <w:t xml:space="preserve"> узел с</w:t>
+      </w:r>
+      <w:r>
+        <w:rPr>
+          <w:lang w:eastAsia="en-US"/>
+        </w:rPr>
+        <w:t xml:space="preserve">емантической сети, имеющий структуру, представленную в таблице </w:t>
+      </w:r>
+      <w:r>
+        <w:rPr>
+          <w:lang w:eastAsia="en-US"/>
+        </w:rPr>
+        <w:t>1</w:t>
+      </w:r>
+      <w:r>
+        <w:rPr>
+          <w:lang w:eastAsia="en-US"/>
+        </w:rPr>
+        <w:t>.</w:t>
+      </w:r>
+      <w:r>
+        <w:rPr>
+          <w:lang w:eastAsia="en-US"/>
+        </w:rPr>
+        <w:t xml:space="preserve"> Формат представления таких узлов может быть любым, до тех пор, пока он совместим с анализатором-агрегатором.</w:t>
+      </w:r>
+    </w:p>
+    <w:p>
+      <w:pPr>
+        <w:pStyle w:val="Heading2"/>
+      </w:pPr>
+      <w:r>
+        <w:t>Сформулировать формально метод языкового анализа</w:t>
+      </w:r>
+    </w:p>
+    <w:p>
+      <w:pPr>
+        <w:rPr>
+          <w:lang w:eastAsia="en-US"/>
+        </w:rPr>
+      </w:pPr>
+      <w:r>
+        <w:rPr>
+          <w:lang w:eastAsia="en-US"/>
+        </w:rPr>
+        <w:t>После получения семантических узлов от всех специфических анализаторов</w:t>
+      </w:r>
+      <w:r>
+        <w:rPr>
+          <w:lang w:eastAsia="en-US"/>
+        </w:rPr>
+        <w:t xml:space="preserve"> </w:t>
+      </w:r>
+      <w:r>
+        <w:rPr>
+          <w:lang w:eastAsia="en-US"/>
+        </w:rPr>
+        <w:t xml:space="preserve">запускается анализатор-агрегатор или компоновщик. Его основной задачей является связывание узлов по их атрибутам. Для этого вводится функция </w:t>
+      </w:r>
+      <w:r>
+        <w:rPr>
+          <w:lang w:eastAsia="en-US"/>
+        </w:rPr>
+        <w:t>равенства</w:t>
+      </w:r>
+      <w:r>
+        <w:rPr>
+          <w:lang w:eastAsia="en-US"/>
+        </w:rPr>
+        <w:t xml:space="preserve"> пары узлов, принимающая их атрибуты и возвращающая булевый результат.</w:t>
+      </w:r>
+    </w:p>
+    <w:p>
+      <w:pPr>
+        <w:rPr>
+          <w:lang w:eastAsia="en-US"/>
+        </w:rPr>
+      </w:pPr>
+      <w:r>
+        <w:rPr>
+          <w:lang w:eastAsia="en-US"/>
+        </w:rPr>
+        <w:t>Для получения такой функции для конкретной пары узлов происходит несколько действий:</w:t>
+      </w:r>
+    </w:p>
+    <w:p>
+      <w:pPr>
+        <w:pStyle w:val="a0"/>
+        <w:numPr>
+          <w:ilvl w:val="0"/>
+          <w:numId w:val="35"/>
+        </w:numPr>
+        <w:rPr>
+          <w:lang w:eastAsia="en-US"/>
+        </w:rPr>
+      </w:pPr>
+      <w:r>
+        <w:rPr>
+          <w:lang w:eastAsia="en-US"/>
+        </w:rPr>
+        <w:t xml:space="preserve">У узлов берутся их типы (которые де-факто являются типами исходных </w:t>
       </w:r>
       <w:r>
         <w:rPr>
           <w:lang w:val="en-US" w:eastAsia="en-US"/>
         </w:rPr>
-        <w:t>Island</w:t>
+        <w:t>AST</w:t>
       </w:r>
       <w:r>
         <w:rPr>
@@ -7418,48 +7604,1169 @@
       </w:r>
       <w:r>
         <w:rPr>
+          <w:lang w:eastAsia="en-US"/>
+        </w:rPr>
+        <w:t>исходных языков) и формируется пара таких типов;</w:t>
+      </w:r>
+    </w:p>
+    <w:p>
+      <w:pPr>
+        <w:pStyle w:val="a0"/>
+        <w:numPr>
+          <w:ilvl w:val="0"/>
+          <w:numId w:val="35"/>
+        </w:numPr>
+        <w:rPr>
+          <w:lang w:eastAsia="en-US"/>
+        </w:rPr>
+      </w:pPr>
+      <w:r>
+        <w:rPr>
+          <w:lang w:eastAsia="en-US"/>
+        </w:rPr>
+        <w:t>Для заданной пары типов ищется конкретная функция сравнения узлов.</w:t>
+      </w:r>
+    </w:p>
+    <w:p>
+      <w:pPr>
+        <w:pStyle w:val="aa"/>
+      </w:pPr>
+      <w:r>
+        <w:t>По результатам сравнения узлов происходит решение связывать ли узлы или нет – если узлы «равны», то их стоит связать, в противном случае – нет.</w:t>
+      </w:r>
+    </w:p>
+    <w:p>
+      <w:pPr>
+        <w:pStyle w:val="aa"/>
+      </w:pPr>
+      <w:r>
+        <w:t>Ниже в псевдокоде описан алгоритм связывания узлов.</w:t>
+      </w:r>
+    </w:p>
+    <w:p>
+      <w:pPr>
+        <w:pStyle w:val="aa"/>
+        <w:rPr>
+          <w:rFonts w:ascii="Consolas" w:hAnsi="Consolas"/>
+          <w:sz w:val="20"/>
+          <w:szCs w:val="20"/>
+          <w:lang w:val="en-US"/>
+        </w:rPr>
+      </w:pPr>
+      <w:r>
+        <w:rPr>
+          <w:rFonts w:ascii="Consolas" w:hAnsi="Consolas"/>
+          <w:sz w:val="20"/>
+          <w:szCs w:val="20"/>
+          <w:lang w:val="en-US"/>
+        </w:rPr>
+        <w:t>function link(nodes) {</w:t>
+      </w:r>
+    </w:p>
+    <w:p>
+      <w:pPr>
+        <w:pStyle w:val="aa"/>
+        <w:rPr>
+          <w:rFonts w:ascii="Consolas" w:hAnsi="Consolas"/>
+          <w:sz w:val="20"/>
+          <w:szCs w:val="20"/>
+          <w:lang w:val="en-US"/>
+        </w:rPr>
+      </w:pPr>
+      <w:r>
+        <w:rPr>
+          <w:rFonts w:ascii="Consolas" w:hAnsi="Consolas"/>
+          <w:sz w:val="20"/>
+          <w:szCs w:val="20"/>
+          <w:lang w:val="en-US"/>
+        </w:rPr>
+        <w:t xml:space="preserve">    let links: array(pair(node, node))</w:t>
+      </w:r>
+    </w:p>
+    <w:p>
+      <w:pPr>
+        <w:pStyle w:val="aa"/>
+        <w:rPr>
+          <w:rFonts w:ascii="Consolas" w:hAnsi="Consolas"/>
+          <w:sz w:val="20"/>
+          <w:szCs w:val="20"/>
+          <w:lang w:val="en-US"/>
+        </w:rPr>
+      </w:pPr>
+      <w:r>
+        <w:rPr>
+          <w:rFonts w:ascii="Consolas" w:hAnsi="Consolas"/>
+          <w:sz w:val="20"/>
+          <w:szCs w:val="20"/>
+          <w:lang w:val="en-US"/>
+        </w:rPr>
+        <w:t xml:space="preserve">    </w:t>
+      </w:r>
+      <w:r>
+        <w:rPr>
+          <w:rFonts w:ascii="Consolas" w:hAnsi="Consolas"/>
+          <w:sz w:val="20"/>
+          <w:szCs w:val="20"/>
+          <w:lang w:val="en-US"/>
+        </w:rPr>
+        <w:t>for</w:t>
+      </w:r>
+      <w:r>
+        <w:rPr>
+          <w:rFonts w:ascii="Consolas" w:hAnsi="Consolas"/>
+          <w:sz w:val="20"/>
+          <w:szCs w:val="20"/>
+          <w:lang w:val="en-US"/>
+        </w:rPr>
+        <w:t xml:space="preserve"> </w:t>
+      </w:r>
+      <w:proofErr w:type="spellStart"/>
+      <w:r>
+        <w:rPr>
+          <w:rFonts w:ascii="Consolas" w:hAnsi="Consolas"/>
+          <w:sz w:val="20"/>
+          <w:szCs w:val="20"/>
+          <w:lang w:val="en-US"/>
+        </w:rPr>
+        <w:t>i</w:t>
+      </w:r>
+      <w:proofErr w:type="spellEnd"/>
+      <w:r>
+        <w:rPr>
+          <w:rFonts w:ascii="Consolas" w:hAnsi="Consolas"/>
+          <w:sz w:val="20"/>
+          <w:szCs w:val="20"/>
+          <w:lang w:val="en-US"/>
+        </w:rPr>
+        <w:t xml:space="preserve"> = 0; </w:t>
+      </w:r>
+      <w:proofErr w:type="spellStart"/>
+      <w:r>
+        <w:rPr>
+          <w:rFonts w:ascii="Consolas" w:hAnsi="Consolas"/>
+          <w:sz w:val="20"/>
+          <w:szCs w:val="20"/>
+          <w:lang w:val="en-US"/>
+        </w:rPr>
+        <w:t>i</w:t>
+      </w:r>
+      <w:proofErr w:type="spellEnd"/>
+      <w:r>
+        <w:rPr>
+          <w:rFonts w:ascii="Consolas" w:hAnsi="Consolas"/>
+          <w:sz w:val="20"/>
+          <w:szCs w:val="20"/>
+          <w:lang w:val="en-US"/>
+        </w:rPr>
+        <w:t xml:space="preserve"> &lt; </w:t>
+      </w:r>
+      <w:proofErr w:type="spellStart"/>
+      <w:r>
+        <w:rPr>
+          <w:rFonts w:ascii="Consolas" w:hAnsi="Consolas"/>
+          <w:sz w:val="20"/>
+          <w:szCs w:val="20"/>
+          <w:lang w:val="en-US"/>
+        </w:rPr>
+        <w:t>nodes.length</w:t>
+      </w:r>
+      <w:proofErr w:type="spellEnd"/>
+      <w:r>
+        <w:rPr>
+          <w:rFonts w:ascii="Consolas" w:hAnsi="Consolas"/>
+          <w:sz w:val="20"/>
+          <w:szCs w:val="20"/>
+          <w:lang w:val="en-US"/>
+        </w:rPr>
+        <w:t xml:space="preserve">(); </w:t>
+      </w:r>
+      <w:proofErr w:type="spellStart"/>
+      <w:r>
+        <w:rPr>
+          <w:rFonts w:ascii="Consolas" w:hAnsi="Consolas"/>
+          <w:sz w:val="20"/>
+          <w:szCs w:val="20"/>
+          <w:lang w:val="en-US"/>
+        </w:rPr>
+        <w:t>i</w:t>
+      </w:r>
+      <w:proofErr w:type="spellEnd"/>
+      <w:r>
+        <w:rPr>
+          <w:rFonts w:ascii="Consolas" w:hAnsi="Consolas"/>
+          <w:sz w:val="20"/>
+          <w:szCs w:val="20"/>
+          <w:lang w:val="en-US"/>
+        </w:rPr>
+        <w:t>++ {</w:t>
+      </w:r>
+    </w:p>
+    <w:p>
+      <w:pPr>
+        <w:pStyle w:val="aa"/>
+        <w:rPr>
+          <w:rFonts w:ascii="Consolas" w:hAnsi="Consolas"/>
+          <w:sz w:val="20"/>
+          <w:szCs w:val="20"/>
+          <w:lang w:val="en-US"/>
+        </w:rPr>
+      </w:pPr>
+      <w:r>
+        <w:rPr>
+          <w:rFonts w:ascii="Consolas" w:hAnsi="Consolas"/>
+          <w:sz w:val="20"/>
+          <w:szCs w:val="20"/>
+          <w:lang w:val="en-US"/>
+        </w:rPr>
+        <w:t xml:space="preserve">        </w:t>
+      </w:r>
+      <w:r>
+        <w:rPr>
+          <w:rFonts w:ascii="Consolas" w:hAnsi="Consolas"/>
+          <w:sz w:val="20"/>
+          <w:szCs w:val="20"/>
+          <w:lang w:val="en-US"/>
+        </w:rPr>
+        <w:t>for</w:t>
+      </w:r>
+      <w:r>
+        <w:rPr>
+          <w:rFonts w:ascii="Consolas" w:hAnsi="Consolas"/>
+          <w:sz w:val="20"/>
+          <w:szCs w:val="20"/>
+          <w:lang w:val="en-US"/>
+        </w:rPr>
+        <w:t xml:space="preserve"> </w:t>
+      </w:r>
+      <w:r>
+        <w:rPr>
+          <w:rFonts w:ascii="Consolas" w:hAnsi="Consolas"/>
+          <w:sz w:val="20"/>
+          <w:szCs w:val="20"/>
+          <w:lang w:val="en-US"/>
+        </w:rPr>
+        <w:t>j</w:t>
+      </w:r>
+      <w:r>
+        <w:rPr>
+          <w:rFonts w:ascii="Consolas" w:hAnsi="Consolas"/>
+          <w:sz w:val="20"/>
+          <w:szCs w:val="20"/>
+          <w:lang w:val="en-US"/>
+        </w:rPr>
+        <w:t xml:space="preserve"> = </w:t>
+      </w:r>
+      <w:proofErr w:type="spellStart"/>
+      <w:r>
+        <w:rPr>
+          <w:rFonts w:ascii="Consolas" w:hAnsi="Consolas"/>
+          <w:sz w:val="20"/>
+          <w:szCs w:val="20"/>
+          <w:lang w:val="en-US"/>
+        </w:rPr>
+        <w:t>i</w:t>
+      </w:r>
+      <w:proofErr w:type="spellEnd"/>
+      <w:r>
+        <w:rPr>
+          <w:rFonts w:ascii="Consolas" w:hAnsi="Consolas"/>
+          <w:sz w:val="20"/>
+          <w:szCs w:val="20"/>
+          <w:lang w:val="en-US"/>
+        </w:rPr>
+        <w:t xml:space="preserve">; </w:t>
+      </w:r>
+      <w:r>
+        <w:rPr>
+          <w:rFonts w:ascii="Consolas" w:hAnsi="Consolas"/>
+          <w:sz w:val="20"/>
+          <w:szCs w:val="20"/>
+          <w:lang w:val="en-US"/>
+        </w:rPr>
+        <w:t>j</w:t>
+      </w:r>
+      <w:r>
+        <w:rPr>
+          <w:rFonts w:ascii="Consolas" w:hAnsi="Consolas"/>
+          <w:sz w:val="20"/>
+          <w:szCs w:val="20"/>
+          <w:lang w:val="en-US"/>
+        </w:rPr>
+        <w:t xml:space="preserve"> &lt; </w:t>
+      </w:r>
+      <w:proofErr w:type="spellStart"/>
+      <w:r>
+        <w:rPr>
+          <w:rFonts w:ascii="Consolas" w:hAnsi="Consolas"/>
+          <w:sz w:val="20"/>
+          <w:szCs w:val="20"/>
+          <w:lang w:val="en-US"/>
+        </w:rPr>
+        <w:t>nodes.length</w:t>
+      </w:r>
+      <w:proofErr w:type="spellEnd"/>
+      <w:r>
+        <w:rPr>
+          <w:rFonts w:ascii="Consolas" w:hAnsi="Consolas"/>
+          <w:sz w:val="20"/>
+          <w:szCs w:val="20"/>
+          <w:lang w:val="en-US"/>
+        </w:rPr>
+        <w:t xml:space="preserve">(); </w:t>
+      </w:r>
+      <w:proofErr w:type="spellStart"/>
+      <w:r>
+        <w:rPr>
+          <w:rFonts w:ascii="Consolas" w:hAnsi="Consolas"/>
+          <w:sz w:val="20"/>
+          <w:szCs w:val="20"/>
+          <w:lang w:val="en-US"/>
+        </w:rPr>
+        <w:t>j++</w:t>
+      </w:r>
+      <w:proofErr w:type="spellEnd"/>
+      <w:r>
+        <w:rPr>
+          <w:rFonts w:ascii="Consolas" w:hAnsi="Consolas"/>
+          <w:sz w:val="20"/>
+          <w:szCs w:val="20"/>
+          <w:lang w:val="en-US"/>
+        </w:rPr>
+        <w:t xml:space="preserve"> {</w:t>
+      </w:r>
+    </w:p>
+    <w:p>
+      <w:pPr>
+        <w:pStyle w:val="aa"/>
+        <w:rPr>
+          <w:rFonts w:ascii="Consolas" w:hAnsi="Consolas"/>
+          <w:sz w:val="20"/>
+          <w:szCs w:val="20"/>
+          <w:lang w:val="en-US"/>
+        </w:rPr>
+      </w:pPr>
+      <w:r>
+        <w:rPr>
+          <w:rFonts w:ascii="Consolas" w:hAnsi="Consolas"/>
+          <w:sz w:val="20"/>
+          <w:szCs w:val="20"/>
+          <w:lang w:val="en-US"/>
+        </w:rPr>
+        <w:t xml:space="preserve">            </w:t>
+      </w:r>
+      <w:proofErr w:type="spellStart"/>
+      <w:r>
+        <w:rPr>
+          <w:rFonts w:ascii="Consolas" w:hAnsi="Consolas"/>
+          <w:sz w:val="20"/>
+          <w:szCs w:val="20"/>
+          <w:lang w:val="en-US"/>
+        </w:rPr>
+        <w:t>lhs</w:t>
+      </w:r>
+      <w:proofErr w:type="spellEnd"/>
+      <w:r>
+        <w:rPr>
+          <w:rFonts w:ascii="Consolas" w:hAnsi="Consolas"/>
+          <w:sz w:val="20"/>
+          <w:szCs w:val="20"/>
+          <w:lang w:val="en-US"/>
+        </w:rPr>
+        <w:t xml:space="preserve"> = nodes[</w:t>
+      </w:r>
+      <w:proofErr w:type="spellStart"/>
+      <w:r>
+        <w:rPr>
+          <w:rFonts w:ascii="Consolas" w:hAnsi="Consolas"/>
+          <w:sz w:val="20"/>
+          <w:szCs w:val="20"/>
+          <w:lang w:val="en-US"/>
+        </w:rPr>
+        <w:t>i</w:t>
+      </w:r>
+      <w:proofErr w:type="spellEnd"/>
+      <w:r>
+        <w:rPr>
+          <w:rFonts w:ascii="Consolas" w:hAnsi="Consolas"/>
+          <w:sz w:val="20"/>
+          <w:szCs w:val="20"/>
+          <w:lang w:val="en-US"/>
+        </w:rPr>
+        <w:t xml:space="preserve">]; </w:t>
+      </w:r>
+      <w:proofErr w:type="spellStart"/>
+      <w:r>
+        <w:rPr>
+          <w:rFonts w:ascii="Consolas" w:hAnsi="Consolas"/>
+          <w:sz w:val="20"/>
+          <w:szCs w:val="20"/>
+          <w:lang w:val="en-US"/>
+        </w:rPr>
+        <w:t>rhs</w:t>
+      </w:r>
+      <w:proofErr w:type="spellEnd"/>
+      <w:r>
+        <w:rPr>
+          <w:rFonts w:ascii="Consolas" w:hAnsi="Consolas"/>
+          <w:sz w:val="20"/>
+          <w:szCs w:val="20"/>
+          <w:lang w:val="en-US"/>
+        </w:rPr>
+        <w:t xml:space="preserve"> = nodes[j]</w:t>
+      </w:r>
+    </w:p>
+    <w:p>
+      <w:pPr>
+        <w:pStyle w:val="aa"/>
+        <w:rPr>
+          <w:rFonts w:ascii="Consolas" w:hAnsi="Consolas"/>
+          <w:sz w:val="20"/>
+          <w:szCs w:val="20"/>
+          <w:lang w:val="en-US"/>
+        </w:rPr>
+      </w:pPr>
+      <w:r>
+        <w:rPr>
+          <w:rFonts w:ascii="Consolas" w:hAnsi="Consolas"/>
+          <w:sz w:val="20"/>
+          <w:szCs w:val="20"/>
+          <w:lang w:val="en-US"/>
+        </w:rPr>
+        <w:t xml:space="preserve">            </w:t>
+      </w:r>
+      <w:r>
+        <w:rPr>
+          <w:rFonts w:ascii="Consolas" w:hAnsi="Consolas"/>
+          <w:sz w:val="20"/>
+          <w:szCs w:val="20"/>
+          <w:lang w:val="en-US"/>
+        </w:rPr>
+        <w:t>equal</w:t>
+      </w:r>
+      <w:r>
+        <w:rPr>
+          <w:rFonts w:ascii="Consolas" w:hAnsi="Consolas"/>
+          <w:sz w:val="20"/>
+          <w:szCs w:val="20"/>
+          <w:lang w:val="en-US"/>
+        </w:rPr>
+        <w:t xml:space="preserve"> = </w:t>
+      </w:r>
+      <w:proofErr w:type="spellStart"/>
+      <w:r>
+        <w:rPr>
+          <w:rFonts w:ascii="Consolas" w:hAnsi="Consolas"/>
+          <w:sz w:val="20"/>
+          <w:szCs w:val="20"/>
+          <w:lang w:val="en-US"/>
+        </w:rPr>
+        <w:t>ontology</w:t>
+      </w:r>
+      <w:r>
+        <w:rPr>
+          <w:rFonts w:ascii="Consolas" w:hAnsi="Consolas"/>
+          <w:sz w:val="20"/>
+          <w:szCs w:val="20"/>
+          <w:lang w:val="en-US"/>
+        </w:rPr>
+        <w:t>.</w:t>
+      </w:r>
+      <w:r>
+        <w:rPr>
+          <w:rFonts w:ascii="Consolas" w:hAnsi="Consolas"/>
+          <w:sz w:val="20"/>
+          <w:szCs w:val="20"/>
+          <w:lang w:val="en-US"/>
+        </w:rPr>
+        <w:t>getEqualFunction</w:t>
+      </w:r>
+      <w:proofErr w:type="spellEnd"/>
+      <w:r>
+        <w:rPr>
+          <w:rFonts w:ascii="Consolas" w:hAnsi="Consolas"/>
+          <w:sz w:val="20"/>
+          <w:szCs w:val="20"/>
+          <w:lang w:val="en-US"/>
+        </w:rPr>
+        <w:t>(</w:t>
+      </w:r>
+      <w:proofErr w:type="spellStart"/>
+      <w:r>
+        <w:rPr>
+          <w:rFonts w:ascii="Consolas" w:hAnsi="Consolas"/>
+          <w:sz w:val="20"/>
+          <w:szCs w:val="20"/>
+          <w:lang w:val="en-US"/>
+        </w:rPr>
+        <w:t>lhs.type</w:t>
+      </w:r>
+      <w:proofErr w:type="spellEnd"/>
+      <w:r>
+        <w:rPr>
+          <w:rFonts w:ascii="Consolas" w:hAnsi="Consolas"/>
+          <w:sz w:val="20"/>
+          <w:szCs w:val="20"/>
+          <w:lang w:val="en-US"/>
+        </w:rPr>
+        <w:t xml:space="preserve">, </w:t>
+      </w:r>
+      <w:proofErr w:type="spellStart"/>
+      <w:r>
+        <w:rPr>
+          <w:rFonts w:ascii="Consolas" w:hAnsi="Consolas"/>
+          <w:sz w:val="20"/>
+          <w:szCs w:val="20"/>
+          <w:lang w:val="en-US"/>
+        </w:rPr>
+        <w:t>rhs.type</w:t>
+      </w:r>
+      <w:proofErr w:type="spellEnd"/>
+      <w:r>
+        <w:rPr>
+          <w:rFonts w:ascii="Consolas" w:hAnsi="Consolas"/>
+          <w:sz w:val="20"/>
+          <w:szCs w:val="20"/>
+          <w:lang w:val="en-US"/>
+        </w:rPr>
+        <w:t>)</w:t>
+      </w:r>
+    </w:p>
+    <w:p>
+      <w:pPr>
+        <w:pStyle w:val="aa"/>
+        <w:rPr>
+          <w:rFonts w:ascii="Consolas" w:hAnsi="Consolas"/>
+          <w:sz w:val="20"/>
+          <w:szCs w:val="20"/>
+          <w:lang w:val="en-US"/>
+        </w:rPr>
+      </w:pPr>
+      <w:r>
+        <w:rPr>
+          <w:rFonts w:ascii="Consolas" w:hAnsi="Consolas"/>
+          <w:sz w:val="20"/>
+          <w:szCs w:val="20"/>
+        </w:rPr>
+        <w:t xml:space="preserve">            </w:t>
+      </w:r>
+      <w:r>
+        <w:rPr>
+          <w:rFonts w:ascii="Consolas" w:hAnsi="Consolas"/>
+          <w:sz w:val="20"/>
+          <w:szCs w:val="20"/>
+          <w:lang w:val="en-US"/>
+        </w:rPr>
+        <w:t>if</w:t>
+      </w:r>
+      <w:r>
+        <w:rPr>
+          <w:rFonts w:ascii="Consolas" w:hAnsi="Consolas"/>
+          <w:sz w:val="20"/>
+          <w:szCs w:val="20"/>
+        </w:rPr>
+        <w:t xml:space="preserve"> </w:t>
+      </w:r>
+      <w:r>
+        <w:rPr>
+          <w:rFonts w:ascii="Consolas" w:hAnsi="Consolas"/>
+          <w:sz w:val="20"/>
+          <w:szCs w:val="20"/>
+          <w:lang w:val="en-US"/>
+        </w:rPr>
+        <w:t>equal</w:t>
+      </w:r>
+      <w:r>
+        <w:rPr>
+          <w:rFonts w:ascii="Consolas" w:hAnsi="Consolas"/>
+          <w:sz w:val="20"/>
+          <w:szCs w:val="20"/>
+        </w:rPr>
+        <w:t>(</w:t>
+      </w:r>
+      <w:proofErr w:type="spellStart"/>
+      <w:r>
+        <w:rPr>
+          <w:rFonts w:ascii="Consolas" w:hAnsi="Consolas"/>
+          <w:sz w:val="20"/>
+          <w:szCs w:val="20"/>
+          <w:lang w:val="en-US"/>
+        </w:rPr>
+        <w:t>lhs</w:t>
+      </w:r>
+      <w:proofErr w:type="spellEnd"/>
+      <w:r>
+        <w:rPr>
+          <w:rFonts w:ascii="Consolas" w:hAnsi="Consolas"/>
+          <w:sz w:val="20"/>
+          <w:szCs w:val="20"/>
+        </w:rPr>
+        <w:t xml:space="preserve">, </w:t>
+      </w:r>
+      <w:proofErr w:type="spellStart"/>
+      <w:r>
+        <w:rPr>
+          <w:rFonts w:ascii="Consolas" w:hAnsi="Consolas"/>
+          <w:sz w:val="20"/>
+          <w:szCs w:val="20"/>
+          <w:lang w:val="en-US"/>
+        </w:rPr>
+        <w:t>rhs</w:t>
+      </w:r>
+      <w:proofErr w:type="spellEnd"/>
+      <w:r>
+        <w:rPr>
+          <w:rFonts w:ascii="Consolas" w:hAnsi="Consolas"/>
+          <w:sz w:val="20"/>
+          <w:szCs w:val="20"/>
+        </w:rPr>
+        <w:t xml:space="preserve">) </w:t>
+      </w:r>
+      <w:r>
+        <w:rPr>
+          <w:rFonts w:ascii="Consolas" w:hAnsi="Consolas"/>
+          <w:sz w:val="20"/>
+          <w:szCs w:val="20"/>
+          <w:lang w:val="en-US"/>
+        </w:rPr>
+        <w:t>{</w:t>
+      </w:r>
+    </w:p>
+    <w:p>
+      <w:pPr>
+        <w:pStyle w:val="aa"/>
+        <w:rPr>
+          <w:rFonts w:ascii="Consolas" w:hAnsi="Consolas"/>
+          <w:sz w:val="20"/>
+          <w:szCs w:val="20"/>
+          <w:lang w:val="en-US"/>
+        </w:rPr>
+      </w:pPr>
+      <w:r>
+        <w:rPr>
+          <w:rFonts w:ascii="Consolas" w:hAnsi="Consolas"/>
+          <w:sz w:val="20"/>
+          <w:szCs w:val="20"/>
+          <w:lang w:val="en-US"/>
+        </w:rPr>
+        <w:t xml:space="preserve">                </w:t>
+      </w:r>
+      <w:proofErr w:type="spellStart"/>
+      <w:r>
+        <w:rPr>
+          <w:rFonts w:ascii="Consolas" w:hAnsi="Consolas"/>
+          <w:sz w:val="20"/>
+          <w:szCs w:val="20"/>
+          <w:lang w:val="en-US"/>
+        </w:rPr>
+        <w:t>links.add</w:t>
+      </w:r>
+      <w:proofErr w:type="spellEnd"/>
+      <w:r>
+        <w:rPr>
+          <w:rFonts w:ascii="Consolas" w:hAnsi="Consolas"/>
+          <w:sz w:val="20"/>
+          <w:szCs w:val="20"/>
+          <w:lang w:val="en-US"/>
+        </w:rPr>
+        <w:t>(</w:t>
+      </w:r>
+      <w:proofErr w:type="spellStart"/>
+      <w:r>
+        <w:rPr>
+          <w:rFonts w:ascii="Consolas" w:hAnsi="Consolas"/>
+          <w:sz w:val="20"/>
+          <w:szCs w:val="20"/>
+          <w:lang w:val="en-US"/>
+        </w:rPr>
+        <w:t>lhs</w:t>
+      </w:r>
+      <w:proofErr w:type="spellEnd"/>
+      <w:r>
+        <w:rPr>
+          <w:rFonts w:ascii="Consolas" w:hAnsi="Consolas"/>
+          <w:sz w:val="20"/>
+          <w:szCs w:val="20"/>
+          <w:lang w:val="en-US"/>
+        </w:rPr>
+        <w:t xml:space="preserve">, </w:t>
+      </w:r>
+      <w:proofErr w:type="spellStart"/>
+      <w:r>
+        <w:rPr>
+          <w:rFonts w:ascii="Consolas" w:hAnsi="Consolas"/>
+          <w:sz w:val="20"/>
+          <w:szCs w:val="20"/>
+          <w:lang w:val="en-US"/>
+        </w:rPr>
+        <w:t>rhs</w:t>
+      </w:r>
+      <w:proofErr w:type="spellEnd"/>
+      <w:r>
+        <w:rPr>
+          <w:rFonts w:ascii="Consolas" w:hAnsi="Consolas"/>
+          <w:sz w:val="20"/>
+          <w:szCs w:val="20"/>
+          <w:lang w:val="en-US"/>
+        </w:rPr>
+        <w:t>)</w:t>
+      </w:r>
+    </w:p>
+    <w:p>
+      <w:pPr>
+        <w:pStyle w:val="aa"/>
+        <w:rPr>
+          <w:rFonts w:ascii="Consolas" w:hAnsi="Consolas"/>
+          <w:sz w:val="20"/>
+          <w:szCs w:val="20"/>
+          <w:lang w:val="en-US"/>
+        </w:rPr>
+      </w:pPr>
+      <w:r>
+        <w:rPr>
+          <w:rFonts w:ascii="Consolas" w:hAnsi="Consolas"/>
+          <w:sz w:val="20"/>
+          <w:szCs w:val="20"/>
+          <w:lang w:val="en-US"/>
+        </w:rPr>
+        <w:t xml:space="preserve">            }</w:t>
+      </w:r>
+    </w:p>
+    <w:p>
+      <w:pPr>
+        <w:pStyle w:val="aa"/>
+        <w:rPr>
+          <w:rFonts w:ascii="Consolas" w:hAnsi="Consolas"/>
+          <w:sz w:val="20"/>
+          <w:szCs w:val="20"/>
+          <w:lang w:val="en-US"/>
+        </w:rPr>
+      </w:pPr>
+      <w:r>
+        <w:rPr>
+          <w:rFonts w:ascii="Consolas" w:hAnsi="Consolas"/>
+          <w:sz w:val="20"/>
+          <w:szCs w:val="20"/>
+          <w:lang w:val="en-US"/>
+        </w:rPr>
+        <w:t xml:space="preserve">        }</w:t>
+      </w:r>
+    </w:p>
+    <w:p>
+      <w:pPr>
+        <w:pStyle w:val="aa"/>
+        <w:rPr>
+          <w:rFonts w:ascii="Consolas" w:hAnsi="Consolas"/>
+          <w:sz w:val="20"/>
+          <w:szCs w:val="20"/>
+          <w:lang w:val="en-US"/>
+        </w:rPr>
+      </w:pPr>
+      <w:r>
+        <w:rPr>
+          <w:rFonts w:ascii="Consolas" w:hAnsi="Consolas"/>
+          <w:sz w:val="20"/>
+          <w:szCs w:val="20"/>
+          <w:lang w:val="en-US"/>
+        </w:rPr>
+        <w:t xml:space="preserve">    }</w:t>
+      </w:r>
+    </w:p>
+    <w:p>
+      <w:pPr>
+        <w:pStyle w:val="aa"/>
+        <w:rPr>
+          <w:rFonts w:ascii="Consolas" w:hAnsi="Consolas"/>
+          <w:sz w:val="20"/>
+          <w:szCs w:val="20"/>
+          <w:lang w:val="en-US"/>
+        </w:rPr>
+      </w:pPr>
+      <w:r>
+        <w:rPr>
+          <w:rFonts w:ascii="Consolas" w:hAnsi="Consolas"/>
+          <w:sz w:val="20"/>
+          <w:szCs w:val="20"/>
+          <w:lang w:val="en-US"/>
+        </w:rPr>
+        <w:t xml:space="preserve">    return links</w:t>
+      </w:r>
+    </w:p>
+    <w:p>
+      <w:pPr>
+        <w:pStyle w:val="aa"/>
+        <w:rPr>
+          <w:rFonts w:ascii="Consolas" w:hAnsi="Consolas"/>
+          <w:sz w:val="20"/>
+          <w:szCs w:val="20"/>
+          <w:lang w:val="en-US"/>
+        </w:rPr>
+      </w:pPr>
+      <w:r>
+        <w:rPr>
+          <w:rFonts w:ascii="Consolas" w:hAnsi="Consolas"/>
+          <w:sz w:val="20"/>
+          <w:szCs w:val="20"/>
+          <w:lang w:val="en-US"/>
+        </w:rPr>
+        <w:t>}</w:t>
+      </w:r>
+    </w:p>
+    <w:p>
+      <w:pPr>
+        <w:pStyle w:val="aa"/>
+      </w:pPr>
+      <w:r>
+        <w:t xml:space="preserve">Результат работы анализатора в виде пар связей узлов в дальнейшем предполагается использовать в конкретном инструменте. Формат представления </w:t>
+      </w:r>
+      <w:r>
+        <w:lastRenderedPageBreak/>
+        <w:t>таких данных также не имеет особого значения и может являться любым, что поддерживает конкретный инструмент.</w:t>
+      </w:r>
+    </w:p>
+    <w:p>
+      <w:pPr>
+        <w:pStyle w:val="Heading2"/>
+      </w:pPr>
+      <w:r>
+        <w:t>Выбрать оптимальные структуры данных для представления метаинформации и хранения результатов анализа</w:t>
+      </w:r>
+    </w:p>
+    <w:p>
+      <w:pPr>
+        <w:pStyle w:val="Heading3"/>
+      </w:pPr>
+      <w:r>
+        <w:t>Структура данных для представления метаинформации</w:t>
+      </w:r>
+    </w:p>
+    <w:p>
+      <w:pPr>
+        <w:rPr>
+          <w:lang w:eastAsia="en-US"/>
+        </w:rPr>
+      </w:pPr>
+      <w:r>
+        <w:rPr>
+          <w:lang w:eastAsia="en-US"/>
+        </w:rPr>
+        <w:t>Для представления метаинформации (семантической информации о конкретных сущностях конкретной программы) используется поле «Атрибуты» в семантическом узле. Это поле является гетерогенным списком.</w:t>
+      </w:r>
+    </w:p>
+    <w:p>
+      <w:pPr>
+        <w:rPr>
+          <w:lang w:eastAsia="en-US"/>
+        </w:rPr>
+      </w:pPr>
+      <w:r>
+        <w:rPr>
+          <w:lang w:eastAsia="en-US"/>
+        </w:rPr>
+        <w:t>Гетерогенный список – список, состоящий из сущностей разных типов. Таким списком является, например, список или массив в языках с динамической типизацией (</w:t>
+      </w:r>
+      <w:r>
+        <w:rPr>
           <w:lang w:val="en-US" w:eastAsia="en-US"/>
         </w:rPr>
-        <w:t>Grammar</w:t>
-      </w:r>
-    </w:p>
-    <w:p>
-      <w:pPr>
-        <w:rPr>
-          <w:lang w:eastAsia="en-US"/>
-        </w:rPr>
-      </w:pPr>
+        <w:t>Python</w:t>
+      </w:r>
+      <w:r>
+        <w:rPr>
+          <w:lang w:eastAsia="en-US"/>
+        </w:rPr>
+        <w:t xml:space="preserve">, </w:t>
+      </w:r>
       <w:r>
         <w:rPr>
           <w:lang w:val="en-US" w:eastAsia="en-US"/>
         </w:rPr>
-        <w:t xml:space="preserve">// </w:t>
-      </w:r>
-      <w:r>
-        <w:rPr>
-          <w:lang w:eastAsia="en-US"/>
-        </w:rPr>
-        <w:t>че делает</w:t>
-      </w:r>
-    </w:p>
-    <w:p>
-      <w:pPr>
-        <w:rPr>
-          <w:lang w:eastAsia="en-US"/>
-        </w:rPr>
-      </w:pPr>
+        <w:t>JavaScript</w:t>
+      </w:r>
+      <w:r>
+        <w:rPr>
+          <w:lang w:eastAsia="en-US"/>
+        </w:rPr>
+        <w:t xml:space="preserve">, </w:t>
+      </w:r>
       <w:r>
         <w:rPr>
           <w:lang w:val="en-US" w:eastAsia="en-US"/>
         </w:rPr>
-        <w:t xml:space="preserve">// </w:t>
-      </w:r>
-      <w:r>
-        <w:rPr>
-          <w:lang w:eastAsia="en-US"/>
-        </w:rPr>
-        <w:t>куда идут результаты</w:t>
-      </w:r>
+        <w:t>Scheme</w:t>
+      </w:r>
+      <w:r>
+        <w:rPr>
+          <w:lang w:eastAsia="en-US"/>
+        </w:rPr>
+        <w:t xml:space="preserve">, </w:t>
+      </w:r>
+      <w:r>
+        <w:rPr>
+          <w:lang w:val="en-US" w:eastAsia="en-US"/>
+        </w:rPr>
+        <w:t>Clojure</w:t>
+      </w:r>
+      <w:r>
+        <w:rPr>
+          <w:lang w:eastAsia="en-US"/>
+        </w:rPr>
+        <w:t xml:space="preserve">). </w:t>
+      </w:r>
+      <w:r>
+        <w:rPr>
+          <w:lang w:eastAsia="en-US"/>
+        </w:rPr>
+        <w:t>Так как на типы элементов нет ограничений, список тоже может являться элементом такого списка, что задает рекурсивную вложенность и позволяет формировать дерево.</w:t>
+      </w:r>
+    </w:p>
+    <w:p>
+      <w:pPr>
+        <w:rPr>
+          <w:lang w:eastAsia="en-US"/>
+        </w:rPr>
+      </w:pPr>
+      <w:r>
+        <w:rPr>
+          <w:lang w:eastAsia="en-US"/>
+        </w:rPr>
+        <w:t xml:space="preserve">Предполагается реализация такого списка в формате </w:t>
+      </w:r>
+      <w:r>
+        <w:rPr>
+          <w:lang w:val="en-US" w:eastAsia="en-US"/>
+        </w:rPr>
+        <w:t>s</w:t>
+      </w:r>
+      <w:r>
+        <w:rPr>
+          <w:lang w:eastAsia="en-US"/>
+        </w:rPr>
+        <w:t>-</w:t>
+      </w:r>
+      <w:r>
+        <w:rPr>
+          <w:lang w:eastAsia="en-US"/>
+        </w:rPr>
+        <w:t>выражений</w:t>
+      </w:r>
+      <w:r>
+        <w:rPr>
+          <w:lang w:eastAsia="en-US"/>
+        </w:rPr>
+        <w:t xml:space="preserve"> [8]</w:t>
+      </w:r>
+      <w:r>
+        <w:rPr>
+          <w:lang w:eastAsia="en-US"/>
+        </w:rPr>
+        <w:t xml:space="preserve">. Такой формат представления используется в языках семейства </w:t>
+      </w:r>
+      <w:r>
+        <w:rPr>
+          <w:lang w:val="en-US" w:eastAsia="en-US"/>
+        </w:rPr>
+        <w:t>Lisp</w:t>
+      </w:r>
+      <w:r>
+        <w:rPr>
+          <w:lang w:eastAsia="en-US"/>
+        </w:rPr>
+        <w:t>, что позволяет реализовывать мощные алгоритмы обработки кода как данных. В рамках данной работы данный формат избран по следующим причинам:</w:t>
+      </w:r>
+    </w:p>
+    <w:p>
+      <w:pPr>
+        <w:pStyle w:val="a0"/>
+        <w:numPr>
+          <w:ilvl w:val="0"/>
+          <w:numId w:val="36"/>
+        </w:numPr>
+        <w:rPr>
+          <w:lang w:eastAsia="en-US"/>
+        </w:rPr>
+      </w:pPr>
+      <w:r>
+        <w:rPr>
+          <w:lang w:eastAsia="en-US"/>
+        </w:rPr>
+        <w:t>Единственная операция над атрибутами узла (помимо формирования таковых) — это сравнение и формат древовидного представления данных позволяет реализовать достаточно гибкую функцию сравнения, без необходимости дополнительной обработки атрибутов;</w:t>
+      </w:r>
+    </w:p>
+    <w:p>
+      <w:pPr>
+        <w:pStyle w:val="a0"/>
+        <w:numPr>
+          <w:ilvl w:val="0"/>
+          <w:numId w:val="36"/>
+        </w:numPr>
+        <w:rPr>
+          <w:lang w:eastAsia="en-US"/>
+        </w:rPr>
+      </w:pPr>
+      <w:r>
+        <w:rPr>
+          <w:lang w:eastAsia="en-US"/>
+        </w:rPr>
+        <w:t xml:space="preserve">У гетерогенного списка три базовые операции – </w:t>
+      </w:r>
+      <w:r>
+        <w:rPr>
+          <w:lang w:val="en-US" w:eastAsia="en-US"/>
+        </w:rPr>
+        <w:t>cons</w:t>
+      </w:r>
+      <w:r>
+        <w:rPr>
+          <w:lang w:eastAsia="en-US"/>
+        </w:rPr>
+        <w:t xml:space="preserve"> (</w:t>
+      </w:r>
+      <w:r>
+        <w:rPr>
+          <w:lang w:eastAsia="en-US"/>
+        </w:rPr>
+        <w:t xml:space="preserve">добавить элемент в начало), </w:t>
+      </w:r>
+      <w:r>
+        <w:rPr>
+          <w:lang w:val="en-US" w:eastAsia="en-US"/>
+        </w:rPr>
+        <w:t>car</w:t>
+      </w:r>
+      <w:r>
+        <w:rPr>
+          <w:lang w:eastAsia="en-US"/>
+        </w:rPr>
+        <w:t xml:space="preserve"> (</w:t>
+      </w:r>
+      <w:r>
+        <w:rPr>
+          <w:lang w:eastAsia="en-US"/>
+        </w:rPr>
+        <w:t xml:space="preserve">взять голову списка), </w:t>
+      </w:r>
+      <w:proofErr w:type="spellStart"/>
+      <w:r>
+        <w:rPr>
+          <w:lang w:val="en-US" w:eastAsia="en-US"/>
+        </w:rPr>
+        <w:t>cdr</w:t>
+      </w:r>
+      <w:proofErr w:type="spellEnd"/>
+      <w:r>
+        <w:rPr>
+          <w:lang w:eastAsia="en-US"/>
+        </w:rPr>
+        <w:t xml:space="preserve"> (</w:t>
+      </w:r>
+      <w:r>
+        <w:rPr>
+          <w:lang w:eastAsia="en-US"/>
+        </w:rPr>
+        <w:t>взять список без головы) и это позволяет существенно упростить формирование списка и работу с ним;</w:t>
+      </w:r>
+    </w:p>
+    <w:p>
+      <w:pPr>
+        <w:pStyle w:val="a0"/>
+        <w:numPr>
+          <w:ilvl w:val="0"/>
+          <w:numId w:val="36"/>
+        </w:numPr>
+        <w:rPr>
+          <w:lang w:eastAsia="en-US"/>
+        </w:rPr>
+      </w:pPr>
+      <w:r>
+        <w:rPr>
+          <w:lang w:eastAsia="en-US"/>
+        </w:rPr>
+        <w:t>Во многих языках программирования (в том числе статически типизированных) реализация гетерогенного списка тривиальна, в некоторых есть готовые библиотеки – это повышает гибкость анализатора в отношении технологий, которые будут использоваться для реализации.</w:t>
+      </w:r>
+    </w:p>
+    <w:p>
+      <w:pPr>
+        <w:pStyle w:val="Heading3"/>
+      </w:pPr>
+      <w:r>
+        <w:lastRenderedPageBreak/>
+        <w:t>Структура данных результатов анализа</w:t>
+      </w:r>
+    </w:p>
+    <w:p>
+      <w:pPr>
+        <w:rPr>
+          <w:lang w:eastAsia="en-US"/>
+        </w:rPr>
+      </w:pPr>
+      <w:r>
+        <w:rPr>
+          <w:lang w:eastAsia="en-US"/>
+        </w:rPr>
+        <w:t xml:space="preserve">Для хранения результатов анализа, а именно пар связей узлов, возможно использование бинарного формата данных либо же уже упомянутых </w:t>
+      </w:r>
+      <w:r>
+        <w:rPr>
+          <w:lang w:val="en-US" w:eastAsia="en-US"/>
+        </w:rPr>
+        <w:t>s</w:t>
+      </w:r>
+      <w:r>
+        <w:rPr>
+          <w:lang w:eastAsia="en-US"/>
+        </w:rPr>
+        <w:t>-</w:t>
+      </w:r>
+      <w:r>
+        <w:rPr>
+          <w:lang w:eastAsia="en-US"/>
+        </w:rPr>
+        <w:t xml:space="preserve">выражений. Одним из преимуществ </w:t>
+      </w:r>
+      <w:r>
+        <w:rPr>
+          <w:lang w:val="en-US" w:eastAsia="en-US"/>
+        </w:rPr>
+        <w:t>s</w:t>
+      </w:r>
+      <w:r>
+        <w:rPr>
+          <w:lang w:eastAsia="en-US"/>
+        </w:rPr>
+        <w:t>-</w:t>
+      </w:r>
+      <w:r>
+        <w:rPr>
+          <w:lang w:eastAsia="en-US"/>
+        </w:rPr>
+        <w:t xml:space="preserve">выражений в данном случае будет выступать их простота </w:t>
+      </w:r>
+      <w:r>
+        <w:rPr>
+          <w:lang w:eastAsia="en-US"/>
+        </w:rPr>
+        <w:t>и наглядность при преобразовании в текстовое представление.</w:t>
+      </w:r>
+    </w:p>
+    <w:p>
+      <w:pPr>
+        <w:rPr>
+          <w:lang w:eastAsia="en-US"/>
+        </w:rPr>
+      </w:pPr>
+      <w:r>
+        <w:rPr>
+          <w:lang w:eastAsia="en-US"/>
+        </w:rPr>
+        <w:t>Такой формат очень легко обрабатывается инструментом и, так как структура данных заранее известна и фиксирована, не требует сложных манипуляций с данными. Это упрощает интеграцию анализатора.</w:t>
+      </w:r>
+    </w:p>
+    <w:p>
+      <w:pPr>
+        <w:rPr>
+          <w:lang w:eastAsia="en-US"/>
+        </w:rPr>
+      </w:pPr>
     </w:p>
     <w:p>
       <w:pPr>
@@ -7980,6 +9287,77 @@
     </w:p>
     <w:p>
       <w:pPr>
+        <w:pStyle w:val="a0"/>
+        <w:tabs>
+          <w:tab w:val="clear" w:pos="780"/>
+          <w:tab w:val="left" w:pos="0"/>
+        </w:tabs>
+        <w:ind w:left="0" w:firstLine="709"/>
+        <w:rPr>
+          <w:lang w:val="en-US"/>
+        </w:rPr>
+      </w:pPr>
+      <w:r>
+        <w:rPr>
+          <w:lang w:val="en-US"/>
+        </w:rPr>
+        <w:t xml:space="preserve">Davis, M. (1968). John McCarthy. Recursive functions of symbolic expressions and their computation by machine, part I. Communications of the Association for Computing Machinery, vol. 3 (1960), pp. 184–195. </w:t>
+      </w:r>
+      <w:r>
+        <w:rPr>
+          <w:i/>
+          <w:iCs/>
+        </w:rPr>
+        <w:t xml:space="preserve">The Journal </w:t>
+      </w:r>
+      <w:proofErr w:type="spellStart"/>
+      <w:r>
+        <w:rPr>
+          <w:i/>
+          <w:iCs/>
+        </w:rPr>
+        <w:t>of</w:t>
+      </w:r>
+      <w:proofErr w:type="spellEnd"/>
+      <w:r>
+        <w:rPr>
+          <w:i/>
+          <w:iCs/>
+        </w:rPr>
+        <w:t xml:space="preserve"> </w:t>
+      </w:r>
+      <w:proofErr w:type="spellStart"/>
+      <w:r>
+        <w:rPr>
+          <w:i/>
+          <w:iCs/>
+        </w:rPr>
+        <w:t>Symbolic</w:t>
+      </w:r>
+      <w:proofErr w:type="spellEnd"/>
+      <w:r>
+        <w:rPr>
+          <w:i/>
+          <w:iCs/>
+        </w:rPr>
+        <w:t xml:space="preserve"> Logic,</w:t>
+      </w:r>
+      <w:r>
+        <w:t xml:space="preserve"> </w:t>
+      </w:r>
+      <w:r>
+        <w:rPr>
+          <w:i/>
+          <w:iCs/>
+        </w:rPr>
+        <w:t>33</w:t>
+      </w:r>
+      <w:r>
+        <w:t>(1), 117-117. doi:10.2307/2270078</w:t>
+      </w:r>
+    </w:p>
+    <w:p>
+      <w:pPr>
         <w:pStyle w:val="table"/>
         <w:rPr>
           <w:rFonts w:ascii="Consolas" w:hAnsi="Consolas"/>
@@ -9805,6 +11183,66 @@
     </w:lvlOverride>
   </w:num>
   <w:num w:numId="34" w16cid:durableId="1424299004">
+    <w:abstractNumId w:val="4"/>
+    <w:lvlOverride w:ilvl="0">
+      <w:startOverride w:val="1"/>
+    </w:lvlOverride>
+    <w:lvlOverride w:ilvl="1">
+      <w:startOverride w:val="1"/>
+    </w:lvlOverride>
+    <w:lvlOverride w:ilvl="2">
+      <w:startOverride w:val="1"/>
+    </w:lvlOverride>
+    <w:lvlOverride w:ilvl="3">
+      <w:startOverride w:val="1"/>
+    </w:lvlOverride>
+    <w:lvlOverride w:ilvl="4">
+      <w:startOverride w:val="1"/>
+    </w:lvlOverride>
+    <w:lvlOverride w:ilvl="5">
+      <w:startOverride w:val="1"/>
+    </w:lvlOverride>
+    <w:lvlOverride w:ilvl="6">
+      <w:startOverride w:val="1"/>
+    </w:lvlOverride>
+    <w:lvlOverride w:ilvl="7">
+      <w:startOverride w:val="1"/>
+    </w:lvlOverride>
+    <w:lvlOverride w:ilvl="8">
+      <w:startOverride w:val="1"/>
+    </w:lvlOverride>
+  </w:num>
+  <w:num w:numId="35" w16cid:durableId="1368991316">
+    <w:abstractNumId w:val="4"/>
+    <w:lvlOverride w:ilvl="0">
+      <w:startOverride w:val="1"/>
+    </w:lvlOverride>
+    <w:lvlOverride w:ilvl="1">
+      <w:startOverride w:val="1"/>
+    </w:lvlOverride>
+    <w:lvlOverride w:ilvl="2">
+      <w:startOverride w:val="1"/>
+    </w:lvlOverride>
+    <w:lvlOverride w:ilvl="3">
+      <w:startOverride w:val="1"/>
+    </w:lvlOverride>
+    <w:lvlOverride w:ilvl="4">
+      <w:startOverride w:val="1"/>
+    </w:lvlOverride>
+    <w:lvlOverride w:ilvl="5">
+      <w:startOverride w:val="1"/>
+    </w:lvlOverride>
+    <w:lvlOverride w:ilvl="6">
+      <w:startOverride w:val="1"/>
+    </w:lvlOverride>
+    <w:lvlOverride w:ilvl="7">
+      <w:startOverride w:val="1"/>
+    </w:lvlOverride>
+    <w:lvlOverride w:ilvl="8">
+      <w:startOverride w:val="1"/>
+    </w:lvlOverride>
+  </w:num>
+  <w:num w:numId="36" w16cid:durableId="1181621619">
     <w:abstractNumId w:val="4"/>
     <w:lvlOverride w:ilvl="0">
       <w:startOverride w:val="1"/>

</xml_diff>

<commit_message>
Added named scholarship request, and updated sem2 report
</commit_message>
<xml_diff>
--- a/reports/sem2/ОрловскийМЮ_Отчет_НИР.docx
+++ b/reports/sem2/ОрловскийМЮ_Отчет_НИР.docx
@@ -1366,14 +1366,7 @@
                 <w:sz w:val="24"/>
                 <w:szCs w:val="22"/>
               </w:rPr>
-              <w:t>Решено было удалить этот атрибут</w:t>
-            </w:r>
-            <w:r>
-              <w:rPr>
-                <w:sz w:val="24"/>
-                <w:szCs w:val="22"/>
-              </w:rPr>
-              <w:t>, т. к. необходимая информация уже содержится в поле Узел</w:t>
+              <w:t>Решено было удалить этот атрибут, т. к. необходимая информация уже содержится в поле Узел</w:t>
             </w:r>
           </w:p>
         </w:tc>
@@ -1475,14 +1468,7 @@
                 <w:sz w:val="24"/>
                 <w:szCs w:val="22"/>
               </w:rPr>
-              <w:t xml:space="preserve">Решено было удалить этот атрибут, </w:t>
-            </w:r>
-            <w:r>
-              <w:rPr>
-                <w:sz w:val="24"/>
-                <w:szCs w:val="22"/>
-              </w:rPr>
-              <w:t>по причинам описанным ниже</w:t>
+              <w:t>Решено было удалить этот атрибут, по причинам описанным ниже</w:t>
             </w:r>
           </w:p>
         </w:tc>
@@ -5693,13 +5679,7 @@
         <w:rPr>
           <w:lang w:eastAsia="en-US"/>
         </w:rPr>
-        <w:t>Она</w:t>
-      </w:r>
-      <w:r>
-        <w:rPr>
-          <w:lang w:eastAsia="en-US"/>
-        </w:rPr>
-        <w:t xml:space="preserve"> выражает общие языковые конструкции, но делает это неоднородно, к примеру цикл языка </w:t>
+        <w:t xml:space="preserve">Она выражает общие языковые конструкции, но делает это неоднородно, к примеру цикл языка </w:t>
       </w:r>
       <w:r>
         <w:rPr>
@@ -5743,13 +5723,7 @@
         <w:rPr>
           <w:lang w:eastAsia="en-US"/>
         </w:rPr>
-        <w:t>(являющаяся генератором)</w:t>
-      </w:r>
-      <w:r>
-        <w:rPr>
-          <w:lang w:eastAsia="en-US"/>
-        </w:rPr>
-        <w:t xml:space="preserve">. Также, онтология не покрывает семантику некоторых языков, хотя причин для этого не имеет. К примеру, конструкция </w:t>
+        <w:t xml:space="preserve">(являющаяся генератором). Также, онтология не покрывает семантику некоторых языков, хотя причин для этого не имеет. К примеру, конструкция </w:t>
       </w:r>
       <w:r>
         <w:rPr>
@@ -6161,19 +6135,7 @@
         <w:rPr>
           <w:lang w:eastAsia="en-US"/>
         </w:rPr>
-        <w:t xml:space="preserve"> </w:t>
-      </w:r>
-      <w:r>
-        <w:rPr>
-          <w:lang w:eastAsia="en-US"/>
-        </w:rPr>
-        <w:t>времени</w:t>
-      </w:r>
-      <w:r>
-        <w:rPr>
-          <w:lang w:eastAsia="en-US"/>
-        </w:rPr>
-        <w:t xml:space="preserve"> связывания сущностей и идентификаторов, что очень важно для полного описания семантики языков</w:t>
+        <w:t xml:space="preserve"> времени связывания сущностей и идентификаторов, что очень важно для полного описания семантики языков</w:t>
       </w:r>
       <w:r>
         <w:rPr>
@@ -6187,15 +6149,7 @@
         <w:pStyle w:val="Heading2"/>
       </w:pPr>
       <w:r>
-        <w:t xml:space="preserve">Исследование влияния прикладных областей языков на возможность обобщения метода </w:t>
-      </w:r>
-      <w:proofErr w:type="spellStart"/>
-      <w:r>
-        <w:t>мультиязыкового</w:t>
-      </w:r>
-      <w:proofErr w:type="spellEnd"/>
-      <w:r>
-        <w:t xml:space="preserve"> анализа</w:t>
+        <w:t>Исследование влияния прикладных областей языков на возможность обобщения метода мультиязыкового анализа</w:t>
       </w:r>
     </w:p>
     <w:p>
@@ -6545,24 +6499,7 @@
               <w:pStyle w:val="title2"/>
             </w:pPr>
             <w:r>
-              <w:t xml:space="preserve">Таблица </w:t>
-            </w:r>
-            <w:r>
-              <w:t>5</w:t>
-            </w:r>
-            <w:r>
-              <w:t xml:space="preserve"> – </w:t>
-            </w:r>
-            <w:r>
-              <w:t xml:space="preserve">Сложности </w:t>
-            </w:r>
-            <w:proofErr w:type="spellStart"/>
-            <w:r>
-              <w:t>мультиязыкового</w:t>
-            </w:r>
-            <w:proofErr w:type="spellEnd"/>
-            <w:r>
-              <w:t xml:space="preserve"> анализа</w:t>
+              <w:t>Таблица 5 – Сложности мультиязыкового анализа</w:t>
             </w:r>
           </w:p>
         </w:tc>
@@ -7100,15 +7037,7 @@
         <w:spacing w:before="240"/>
       </w:pPr>
       <w:r>
-        <w:t xml:space="preserve">Таким образом, обобщение </w:t>
-      </w:r>
-      <w:proofErr w:type="spellStart"/>
-      <w:r>
-        <w:t>мультиязыкового</w:t>
-      </w:r>
-      <w:proofErr w:type="spellEnd"/>
-      <w:r>
-        <w:t xml:space="preserve"> анализатора выглядит как достаточно сложная задача. Однако, благодаря использованию фиксированной формальной онтологии и соответствующих семантик представляется возможным реализация поверхностного анализа, отвечающего требованиям целевой платформы.</w:t>
+        <w:t>Таким образом, обобщение мультиязыкового анализатора выглядит как достаточно сложная задача. Однако, благодаря использованию фиксированной формальной онтологии и соответствующих семантик представляется возможным реализация поверхностного анализа, отвечающего требованиям целевой платформы.</w:t>
       </w:r>
     </w:p>
     <w:p>
@@ -7130,25 +7059,7 @@
         <w:rPr>
           <w:lang w:eastAsia="en-US"/>
         </w:rPr>
-        <w:t xml:space="preserve">Следует описать </w:t>
-      </w:r>
-      <w:r>
-        <w:rPr>
-          <w:lang w:eastAsia="en-US"/>
-        </w:rPr>
-        <w:t xml:space="preserve">предлагаемый </w:t>
-      </w:r>
-      <w:r>
-        <w:rPr>
-          <w:lang w:eastAsia="en-US"/>
-        </w:rPr>
-        <w:t>метод языкового анализа,</w:t>
-      </w:r>
-      <w:r>
-        <w:rPr>
-          <w:lang w:eastAsia="en-US"/>
-        </w:rPr>
-        <w:t xml:space="preserve"> разделив описание на три секции:</w:t>
+        <w:t>Следует описать предлагаемый метод языкового анализа, разделив описание на три секции:</w:t>
       </w:r>
     </w:p>
     <w:p>
@@ -7648,765 +7559,642 @@
         <w:pStyle w:val="aa"/>
         <w:rPr>
           <w:rFonts w:ascii="Consolas" w:hAnsi="Consolas"/>
-          <w:sz w:val="20"/>
-          <w:szCs w:val="20"/>
+          <w:sz w:val="22"/>
+          <w:szCs w:val="22"/>
           <w:lang w:val="en-US"/>
         </w:rPr>
       </w:pPr>
       <w:r>
+        <w:rPr>
+          <w:rFonts w:ascii="Consolas" w:hAnsi="Consolas"/>
+          <w:sz w:val="22"/>
+          <w:szCs w:val="22"/>
+          <w:lang w:val="en-US"/>
+        </w:rPr>
+        <w:t>function link(nodes) {</w:t>
+      </w:r>
+    </w:p>
+    <w:p>
+      <w:pPr>
+        <w:pStyle w:val="aa"/>
+        <w:rPr>
+          <w:rFonts w:ascii="Consolas" w:hAnsi="Consolas"/>
+          <w:sz w:val="22"/>
+          <w:szCs w:val="22"/>
+          <w:lang w:val="en-US"/>
+        </w:rPr>
+      </w:pPr>
+      <w:r>
+        <w:rPr>
+          <w:rFonts w:ascii="Consolas" w:hAnsi="Consolas"/>
+          <w:sz w:val="22"/>
+          <w:szCs w:val="22"/>
+          <w:lang w:val="en-US"/>
+        </w:rPr>
+        <w:t xml:space="preserve">    let links: array(pair(node, node))</w:t>
+      </w:r>
+    </w:p>
+    <w:p>
+      <w:pPr>
+        <w:pStyle w:val="aa"/>
+        <w:rPr>
+          <w:rFonts w:ascii="Consolas" w:hAnsi="Consolas"/>
+          <w:sz w:val="22"/>
+          <w:szCs w:val="22"/>
+          <w:lang w:val="en-US"/>
+        </w:rPr>
+      </w:pPr>
+      <w:r>
+        <w:rPr>
+          <w:rFonts w:ascii="Consolas" w:hAnsi="Consolas"/>
+          <w:sz w:val="22"/>
+          <w:szCs w:val="22"/>
+          <w:lang w:val="en-US"/>
+        </w:rPr>
+        <w:t xml:space="preserve">    for </w:t>
+      </w:r>
+      <w:proofErr w:type="spellStart"/>
+      <w:r>
+        <w:rPr>
+          <w:rFonts w:ascii="Consolas" w:hAnsi="Consolas"/>
+          <w:sz w:val="22"/>
+          <w:szCs w:val="22"/>
+          <w:lang w:val="en-US"/>
+        </w:rPr>
+        <w:t>i</w:t>
+      </w:r>
+      <w:proofErr w:type="spellEnd"/>
+      <w:r>
+        <w:rPr>
+          <w:rFonts w:ascii="Consolas" w:hAnsi="Consolas"/>
+          <w:sz w:val="22"/>
+          <w:szCs w:val="22"/>
+          <w:lang w:val="en-US"/>
+        </w:rPr>
+        <w:t xml:space="preserve"> = 0; </w:t>
+      </w:r>
+      <w:proofErr w:type="spellStart"/>
+      <w:r>
+        <w:rPr>
+          <w:rFonts w:ascii="Consolas" w:hAnsi="Consolas"/>
+          <w:sz w:val="22"/>
+          <w:szCs w:val="22"/>
+          <w:lang w:val="en-US"/>
+        </w:rPr>
+        <w:t>i</w:t>
+      </w:r>
+      <w:proofErr w:type="spellEnd"/>
+      <w:r>
+        <w:rPr>
+          <w:rFonts w:ascii="Consolas" w:hAnsi="Consolas"/>
+          <w:sz w:val="22"/>
+          <w:szCs w:val="22"/>
+          <w:lang w:val="en-US"/>
+        </w:rPr>
+        <w:t xml:space="preserve"> &lt; </w:t>
+      </w:r>
+      <w:proofErr w:type="spellStart"/>
+      <w:r>
+        <w:rPr>
+          <w:rFonts w:ascii="Consolas" w:hAnsi="Consolas"/>
+          <w:sz w:val="22"/>
+          <w:szCs w:val="22"/>
+          <w:lang w:val="en-US"/>
+        </w:rPr>
+        <w:t>nodes.length</w:t>
+      </w:r>
+      <w:proofErr w:type="spellEnd"/>
+      <w:r>
+        <w:rPr>
+          <w:rFonts w:ascii="Consolas" w:hAnsi="Consolas"/>
+          <w:sz w:val="22"/>
+          <w:szCs w:val="22"/>
+          <w:lang w:val="en-US"/>
+        </w:rPr>
+        <w:t xml:space="preserve">(); </w:t>
+      </w:r>
+      <w:proofErr w:type="spellStart"/>
+      <w:r>
+        <w:rPr>
+          <w:rFonts w:ascii="Consolas" w:hAnsi="Consolas"/>
+          <w:sz w:val="22"/>
+          <w:szCs w:val="22"/>
+          <w:lang w:val="en-US"/>
+        </w:rPr>
+        <w:t>i</w:t>
+      </w:r>
+      <w:proofErr w:type="spellEnd"/>
+      <w:r>
+        <w:rPr>
+          <w:rFonts w:ascii="Consolas" w:hAnsi="Consolas"/>
+          <w:sz w:val="22"/>
+          <w:szCs w:val="22"/>
+          <w:lang w:val="en-US"/>
+        </w:rPr>
+        <w:t>++ {</w:t>
+      </w:r>
+    </w:p>
+    <w:p>
+      <w:pPr>
+        <w:pStyle w:val="aa"/>
+        <w:rPr>
+          <w:rFonts w:ascii="Consolas" w:hAnsi="Consolas"/>
+          <w:sz w:val="22"/>
+          <w:szCs w:val="22"/>
+          <w:lang w:val="en-US"/>
+        </w:rPr>
+      </w:pPr>
+      <w:r>
+        <w:rPr>
+          <w:rFonts w:ascii="Consolas" w:hAnsi="Consolas"/>
+          <w:sz w:val="22"/>
+          <w:szCs w:val="22"/>
+          <w:lang w:val="en-US"/>
+        </w:rPr>
+        <w:t xml:space="preserve">        for j = </w:t>
+      </w:r>
+      <w:proofErr w:type="spellStart"/>
+      <w:r>
+        <w:rPr>
+          <w:rFonts w:ascii="Consolas" w:hAnsi="Consolas"/>
+          <w:sz w:val="22"/>
+          <w:szCs w:val="22"/>
+          <w:lang w:val="en-US"/>
+        </w:rPr>
+        <w:t>i</w:t>
+      </w:r>
+      <w:proofErr w:type="spellEnd"/>
+      <w:r>
+        <w:rPr>
+          <w:rFonts w:ascii="Consolas" w:hAnsi="Consolas"/>
+          <w:sz w:val="22"/>
+          <w:szCs w:val="22"/>
+          <w:lang w:val="en-US"/>
+        </w:rPr>
+        <w:t xml:space="preserve">; j &lt; </w:t>
+      </w:r>
+      <w:proofErr w:type="spellStart"/>
+      <w:r>
+        <w:rPr>
+          <w:rFonts w:ascii="Consolas" w:hAnsi="Consolas"/>
+          <w:sz w:val="22"/>
+          <w:szCs w:val="22"/>
+          <w:lang w:val="en-US"/>
+        </w:rPr>
+        <w:t>nodes.length</w:t>
+      </w:r>
+      <w:proofErr w:type="spellEnd"/>
+      <w:r>
+        <w:rPr>
+          <w:rFonts w:ascii="Consolas" w:hAnsi="Consolas"/>
+          <w:sz w:val="22"/>
+          <w:szCs w:val="22"/>
+          <w:lang w:val="en-US"/>
+        </w:rPr>
+        <w:t xml:space="preserve">(); </w:t>
+      </w:r>
+      <w:proofErr w:type="spellStart"/>
+      <w:r>
+        <w:rPr>
+          <w:rFonts w:ascii="Consolas" w:hAnsi="Consolas"/>
+          <w:sz w:val="22"/>
+          <w:szCs w:val="22"/>
+          <w:lang w:val="en-US"/>
+        </w:rPr>
+        <w:t>j++</w:t>
+      </w:r>
+      <w:proofErr w:type="spellEnd"/>
+      <w:r>
+        <w:rPr>
+          <w:rFonts w:ascii="Consolas" w:hAnsi="Consolas"/>
+          <w:sz w:val="22"/>
+          <w:szCs w:val="22"/>
+          <w:lang w:val="en-US"/>
+        </w:rPr>
+        <w:t xml:space="preserve"> {</w:t>
+      </w:r>
+    </w:p>
+    <w:p>
+      <w:pPr>
+        <w:pStyle w:val="aa"/>
+        <w:rPr>
+          <w:rFonts w:ascii="Consolas" w:hAnsi="Consolas"/>
+          <w:sz w:val="22"/>
+          <w:szCs w:val="22"/>
+          <w:lang w:val="en-US"/>
+        </w:rPr>
+      </w:pPr>
+      <w:r>
+        <w:rPr>
+          <w:rFonts w:ascii="Consolas" w:hAnsi="Consolas"/>
+          <w:sz w:val="22"/>
+          <w:szCs w:val="22"/>
+          <w:lang w:val="en-US"/>
+        </w:rPr>
+        <w:t xml:space="preserve">            </w:t>
+      </w:r>
+      <w:proofErr w:type="spellStart"/>
+      <w:r>
+        <w:rPr>
+          <w:rFonts w:ascii="Consolas" w:hAnsi="Consolas"/>
+          <w:sz w:val="22"/>
+          <w:szCs w:val="22"/>
+          <w:lang w:val="en-US"/>
+        </w:rPr>
+        <w:t>lhs</w:t>
+      </w:r>
+      <w:proofErr w:type="spellEnd"/>
+      <w:r>
+        <w:rPr>
+          <w:rFonts w:ascii="Consolas" w:hAnsi="Consolas"/>
+          <w:sz w:val="22"/>
+          <w:szCs w:val="22"/>
+          <w:lang w:val="en-US"/>
+        </w:rPr>
+        <w:t xml:space="preserve"> = nodes[</w:t>
+      </w:r>
+      <w:proofErr w:type="spellStart"/>
+      <w:r>
+        <w:rPr>
+          <w:rFonts w:ascii="Consolas" w:hAnsi="Consolas"/>
+          <w:sz w:val="22"/>
+          <w:szCs w:val="22"/>
+          <w:lang w:val="en-US"/>
+        </w:rPr>
+        <w:t>i</w:t>
+      </w:r>
+      <w:proofErr w:type="spellEnd"/>
+      <w:r>
+        <w:rPr>
+          <w:rFonts w:ascii="Consolas" w:hAnsi="Consolas"/>
+          <w:sz w:val="22"/>
+          <w:szCs w:val="22"/>
+          <w:lang w:val="en-US"/>
+        </w:rPr>
+        <w:t xml:space="preserve">]; </w:t>
+      </w:r>
+      <w:proofErr w:type="spellStart"/>
+      <w:r>
+        <w:rPr>
+          <w:rFonts w:ascii="Consolas" w:hAnsi="Consolas"/>
+          <w:sz w:val="22"/>
+          <w:szCs w:val="22"/>
+          <w:lang w:val="en-US"/>
+        </w:rPr>
+        <w:t>rhs</w:t>
+      </w:r>
+      <w:proofErr w:type="spellEnd"/>
+      <w:r>
+        <w:rPr>
+          <w:rFonts w:ascii="Consolas" w:hAnsi="Consolas"/>
+          <w:sz w:val="22"/>
+          <w:szCs w:val="22"/>
+          <w:lang w:val="en-US"/>
+        </w:rPr>
+        <w:t xml:space="preserve"> = nodes[j]</w:t>
+      </w:r>
+    </w:p>
+    <w:p>
+      <w:pPr>
+        <w:pStyle w:val="aa"/>
+        <w:rPr>
+          <w:rFonts w:ascii="Consolas" w:hAnsi="Consolas"/>
+          <w:sz w:val="22"/>
+          <w:szCs w:val="22"/>
+          <w:lang w:val="en-US"/>
+        </w:rPr>
+      </w:pPr>
+      <w:r>
+        <w:rPr>
+          <w:rFonts w:ascii="Consolas" w:hAnsi="Consolas"/>
+          <w:sz w:val="22"/>
+          <w:szCs w:val="22"/>
+          <w:lang w:val="en-US"/>
+        </w:rPr>
+        <w:t xml:space="preserve">            equal = </w:t>
+      </w:r>
+      <w:proofErr w:type="spellStart"/>
+      <w:r>
+        <w:rPr>
+          <w:rFonts w:ascii="Consolas" w:hAnsi="Consolas"/>
+          <w:sz w:val="22"/>
+          <w:szCs w:val="22"/>
+          <w:lang w:val="en-US"/>
+        </w:rPr>
+        <w:t>ontology.getEqualFunction</w:t>
+      </w:r>
+      <w:proofErr w:type="spellEnd"/>
+      <w:r>
+        <w:rPr>
+          <w:rFonts w:ascii="Consolas" w:hAnsi="Consolas"/>
+          <w:sz w:val="22"/>
+          <w:szCs w:val="22"/>
+          <w:lang w:val="en-US"/>
+        </w:rPr>
+        <w:t>(</w:t>
+      </w:r>
+      <w:proofErr w:type="spellStart"/>
+      <w:r>
+        <w:rPr>
+          <w:rFonts w:ascii="Consolas" w:hAnsi="Consolas"/>
+          <w:sz w:val="22"/>
+          <w:szCs w:val="22"/>
+          <w:lang w:val="en-US"/>
+        </w:rPr>
+        <w:t>lhs.type</w:t>
+      </w:r>
+      <w:proofErr w:type="spellEnd"/>
+      <w:r>
+        <w:rPr>
+          <w:rFonts w:ascii="Consolas" w:hAnsi="Consolas"/>
+          <w:sz w:val="22"/>
+          <w:szCs w:val="22"/>
+          <w:lang w:val="en-US"/>
+        </w:rPr>
+        <w:t xml:space="preserve">, </w:t>
+      </w:r>
+      <w:proofErr w:type="spellStart"/>
+      <w:r>
+        <w:rPr>
+          <w:rFonts w:ascii="Consolas" w:hAnsi="Consolas"/>
+          <w:sz w:val="22"/>
+          <w:szCs w:val="22"/>
+          <w:lang w:val="en-US"/>
+        </w:rPr>
+        <w:t>rhs.type</w:t>
+      </w:r>
+      <w:proofErr w:type="spellEnd"/>
+      <w:r>
+        <w:rPr>
+          <w:rFonts w:ascii="Consolas" w:hAnsi="Consolas"/>
+          <w:sz w:val="22"/>
+          <w:szCs w:val="22"/>
+          <w:lang w:val="en-US"/>
+        </w:rPr>
+        <w:t>)</w:t>
+      </w:r>
+    </w:p>
+    <w:p>
+      <w:pPr>
+        <w:pStyle w:val="aa"/>
+        <w:rPr>
+          <w:rFonts w:ascii="Consolas" w:hAnsi="Consolas"/>
+          <w:sz w:val="22"/>
+          <w:szCs w:val="22"/>
+          <w:lang w:val="en-US"/>
+        </w:rPr>
+      </w:pPr>
+      <w:r>
+        <w:rPr>
+          <w:rFonts w:ascii="Consolas" w:hAnsi="Consolas"/>
+          <w:sz w:val="22"/>
+          <w:szCs w:val="22"/>
+          <w:lang w:val="en-US"/>
+        </w:rPr>
+        <w:t xml:space="preserve">            if equal(</w:t>
+      </w:r>
+      <w:proofErr w:type="spellStart"/>
+      <w:r>
+        <w:rPr>
+          <w:rFonts w:ascii="Consolas" w:hAnsi="Consolas"/>
+          <w:sz w:val="22"/>
+          <w:szCs w:val="22"/>
+          <w:lang w:val="en-US"/>
+        </w:rPr>
+        <w:t>lhs</w:t>
+      </w:r>
+      <w:proofErr w:type="spellEnd"/>
+      <w:r>
+        <w:rPr>
+          <w:rFonts w:ascii="Consolas" w:hAnsi="Consolas"/>
+          <w:sz w:val="22"/>
+          <w:szCs w:val="22"/>
+          <w:lang w:val="en-US"/>
+        </w:rPr>
+        <w:t xml:space="preserve">, </w:t>
+      </w:r>
+      <w:proofErr w:type="spellStart"/>
+      <w:r>
+        <w:rPr>
+          <w:rFonts w:ascii="Consolas" w:hAnsi="Consolas"/>
+          <w:sz w:val="22"/>
+          <w:szCs w:val="22"/>
+          <w:lang w:val="en-US"/>
+        </w:rPr>
+        <w:t>rhs</w:t>
+      </w:r>
+      <w:proofErr w:type="spellEnd"/>
+      <w:r>
+        <w:rPr>
+          <w:rFonts w:ascii="Consolas" w:hAnsi="Consolas"/>
+          <w:sz w:val="22"/>
+          <w:szCs w:val="22"/>
+          <w:lang w:val="en-US"/>
+        </w:rPr>
+        <w:t>) {</w:t>
+      </w:r>
+    </w:p>
+    <w:p>
+      <w:pPr>
+        <w:pStyle w:val="aa"/>
+        <w:rPr>
+          <w:rFonts w:ascii="Consolas" w:hAnsi="Consolas"/>
+          <w:sz w:val="22"/>
+          <w:szCs w:val="22"/>
+          <w:lang w:val="en-US"/>
+        </w:rPr>
+      </w:pPr>
+      <w:r>
+        <w:rPr>
+          <w:rFonts w:ascii="Consolas" w:hAnsi="Consolas"/>
+          <w:sz w:val="22"/>
+          <w:szCs w:val="22"/>
+          <w:lang w:val="en-US"/>
+        </w:rPr>
+        <w:t xml:space="preserve">                </w:t>
+      </w:r>
+      <w:proofErr w:type="spellStart"/>
+      <w:r>
+        <w:rPr>
+          <w:rFonts w:ascii="Consolas" w:hAnsi="Consolas"/>
+          <w:sz w:val="22"/>
+          <w:szCs w:val="22"/>
+          <w:lang w:val="en-US"/>
+        </w:rPr>
+        <w:t>links.add</w:t>
+      </w:r>
+      <w:proofErr w:type="spellEnd"/>
+      <w:r>
+        <w:rPr>
+          <w:rFonts w:ascii="Consolas" w:hAnsi="Consolas"/>
+          <w:sz w:val="22"/>
+          <w:szCs w:val="22"/>
+          <w:lang w:val="en-US"/>
+        </w:rPr>
+        <w:t>(</w:t>
+      </w:r>
+      <w:proofErr w:type="spellStart"/>
+      <w:r>
+        <w:rPr>
+          <w:rFonts w:ascii="Consolas" w:hAnsi="Consolas"/>
+          <w:sz w:val="22"/>
+          <w:szCs w:val="22"/>
+          <w:lang w:val="en-US"/>
+        </w:rPr>
+        <w:t>lhs</w:t>
+      </w:r>
+      <w:proofErr w:type="spellEnd"/>
+      <w:r>
+        <w:rPr>
+          <w:rFonts w:ascii="Consolas" w:hAnsi="Consolas"/>
+          <w:sz w:val="22"/>
+          <w:szCs w:val="22"/>
+          <w:lang w:val="en-US"/>
+        </w:rPr>
+        <w:t xml:space="preserve">, </w:t>
+      </w:r>
+      <w:proofErr w:type="spellStart"/>
+      <w:r>
+        <w:rPr>
+          <w:rFonts w:ascii="Consolas" w:hAnsi="Consolas"/>
+          <w:sz w:val="22"/>
+          <w:szCs w:val="22"/>
+          <w:lang w:val="en-US"/>
+        </w:rPr>
+        <w:t>rhs</w:t>
+      </w:r>
+      <w:proofErr w:type="spellEnd"/>
+      <w:r>
+        <w:rPr>
+          <w:rFonts w:ascii="Consolas" w:hAnsi="Consolas"/>
+          <w:sz w:val="22"/>
+          <w:szCs w:val="22"/>
+          <w:lang w:val="en-US"/>
+        </w:rPr>
+        <w:t>)</w:t>
+      </w:r>
+    </w:p>
+    <w:p>
+      <w:pPr>
+        <w:pStyle w:val="aa"/>
+        <w:rPr>
+          <w:rFonts w:ascii="Consolas" w:hAnsi="Consolas"/>
+          <w:sz w:val="22"/>
+          <w:szCs w:val="22"/>
+        </w:rPr>
+      </w:pPr>
+      <w:r>
+        <w:rPr>
+          <w:rFonts w:ascii="Consolas" w:hAnsi="Consolas"/>
+          <w:sz w:val="22"/>
+          <w:szCs w:val="22"/>
+          <w:lang w:val="en-US"/>
+        </w:rPr>
+        <w:t xml:space="preserve">            </w:t>
+      </w:r>
+      <w:r>
+        <w:rPr>
+          <w:rFonts w:ascii="Consolas" w:hAnsi="Consolas"/>
+          <w:sz w:val="22"/>
+          <w:szCs w:val="22"/>
+        </w:rPr>
+        <w:t>}</w:t>
+      </w:r>
+    </w:p>
+    <w:p>
+      <w:pPr>
+        <w:pStyle w:val="aa"/>
+        <w:rPr>
+          <w:rFonts w:ascii="Consolas" w:hAnsi="Consolas"/>
+          <w:sz w:val="22"/>
+          <w:szCs w:val="22"/>
+        </w:rPr>
+      </w:pPr>
+      <w:r>
+        <w:rPr>
+          <w:rFonts w:ascii="Consolas" w:hAnsi="Consolas"/>
+          <w:sz w:val="22"/>
+          <w:szCs w:val="22"/>
+        </w:rPr>
+        <w:t xml:space="preserve">        }</w:t>
+      </w:r>
+    </w:p>
+    <w:p>
+      <w:pPr>
+        <w:pStyle w:val="aa"/>
+        <w:rPr>
+          <w:rFonts w:ascii="Consolas" w:hAnsi="Consolas"/>
+          <w:sz w:val="22"/>
+          <w:szCs w:val="22"/>
+        </w:rPr>
+      </w:pPr>
+      <w:r>
+        <w:rPr>
+          <w:rFonts w:ascii="Consolas" w:hAnsi="Consolas"/>
+          <w:sz w:val="22"/>
+          <w:szCs w:val="22"/>
+        </w:rPr>
+        <w:t xml:space="preserve">    }</w:t>
+      </w:r>
+    </w:p>
+    <w:p>
+      <w:pPr>
+        <w:pStyle w:val="aa"/>
+        <w:rPr>
+          <w:rFonts w:ascii="Consolas" w:hAnsi="Consolas"/>
+          <w:sz w:val="22"/>
+          <w:szCs w:val="22"/>
+        </w:rPr>
+      </w:pPr>
+      <w:r>
+        <w:rPr>
+          <w:rFonts w:ascii="Consolas" w:hAnsi="Consolas"/>
+          <w:sz w:val="22"/>
+          <w:szCs w:val="22"/>
+        </w:rPr>
+        <w:t xml:space="preserve">    </w:t>
+      </w:r>
+      <w:r>
+        <w:rPr>
+          <w:rFonts w:ascii="Consolas" w:hAnsi="Consolas"/>
+          <w:sz w:val="22"/>
+          <w:szCs w:val="22"/>
+          <w:lang w:val="en-US"/>
+        </w:rPr>
+        <w:t>return</w:t>
+      </w:r>
+      <w:r>
+        <w:rPr>
+          <w:rFonts w:ascii="Consolas" w:hAnsi="Consolas"/>
+          <w:sz w:val="22"/>
+          <w:szCs w:val="22"/>
+        </w:rPr>
+        <w:t xml:space="preserve"> </w:t>
+      </w:r>
+      <w:r>
+        <w:rPr>
+          <w:rFonts w:ascii="Consolas" w:hAnsi="Consolas"/>
+          <w:sz w:val="22"/>
+          <w:szCs w:val="22"/>
+          <w:lang w:val="en-US"/>
+        </w:rPr>
+        <w:t>links</w:t>
+      </w:r>
+    </w:p>
+    <w:p>
+      <w:pPr>
+        <w:pStyle w:val="aa"/>
         <w:rPr>
           <w:rFonts w:ascii="Consolas" w:hAnsi="Consolas"/>
           <w:sz w:val="20"/>
           <w:szCs w:val="20"/>
-          <w:lang w:val="en-US"/>
-        </w:rPr>
-        <w:t>function link(nodes) {</w:t>
-      </w:r>
-    </w:p>
-    <w:p>
-      <w:pPr>
-        <w:pStyle w:val="aa"/>
+        </w:rPr>
+      </w:pPr>
+      <w:r>
         <w:rPr>
           <w:rFonts w:ascii="Consolas" w:hAnsi="Consolas"/>
-          <w:sz w:val="20"/>
-          <w:szCs w:val="20"/>
-          <w:lang w:val="en-US"/>
-        </w:rPr>
-      </w:pPr>
-      <w:r>
-        <w:rPr>
-          <w:rFonts w:ascii="Consolas" w:hAnsi="Consolas"/>
-          <w:sz w:val="20"/>
-          <w:szCs w:val="20"/>
-          <w:lang w:val="en-US"/>
-        </w:rPr>
-        <w:t xml:space="preserve">    let links: array(pair(node, node))</w:t>
-      </w:r>
-    </w:p>
-    <w:p>
-      <w:pPr>
-        <w:pStyle w:val="aa"/>
-        <w:rPr>
-          <w:rFonts w:ascii="Consolas" w:hAnsi="Consolas"/>
-          <w:sz w:val="20"/>
-          <w:szCs w:val="20"/>
-          <w:lang w:val="en-US"/>
-        </w:rPr>
-      </w:pPr>
-      <w:r>
-        <w:rPr>
-          <w:rFonts w:ascii="Consolas" w:hAnsi="Consolas"/>
-          <w:sz w:val="20"/>
-          <w:szCs w:val="20"/>
-          <w:lang w:val="en-US"/>
-        </w:rPr>
-        <w:t xml:space="preserve">    </w:t>
-      </w:r>
-      <w:r>
-        <w:rPr>
-          <w:rFonts w:ascii="Consolas" w:hAnsi="Consolas"/>
-          <w:sz w:val="20"/>
-          <w:szCs w:val="20"/>
-          <w:lang w:val="en-US"/>
-        </w:rPr>
-        <w:t>for</w:t>
-      </w:r>
-      <w:r>
-        <w:rPr>
-          <w:rFonts w:ascii="Consolas" w:hAnsi="Consolas"/>
-          <w:sz w:val="20"/>
-          <w:szCs w:val="20"/>
-          <w:lang w:val="en-US"/>
-        </w:rPr>
-        <w:t xml:space="preserve"> </w:t>
-      </w:r>
-      <w:proofErr w:type="spellStart"/>
-      <w:r>
-        <w:rPr>
-          <w:rFonts w:ascii="Consolas" w:hAnsi="Consolas"/>
-          <w:sz w:val="20"/>
-          <w:szCs w:val="20"/>
-          <w:lang w:val="en-US"/>
-        </w:rPr>
-        <w:t>i</w:t>
-      </w:r>
-      <w:proofErr w:type="spellEnd"/>
-      <w:r>
-        <w:rPr>
-          <w:rFonts w:ascii="Consolas" w:hAnsi="Consolas"/>
-          <w:sz w:val="20"/>
-          <w:szCs w:val="20"/>
-          <w:lang w:val="en-US"/>
-        </w:rPr>
-        <w:t xml:space="preserve"> = 0; </w:t>
-      </w:r>
-      <w:proofErr w:type="spellStart"/>
-      <w:r>
-        <w:rPr>
-          <w:rFonts w:ascii="Consolas" w:hAnsi="Consolas"/>
-          <w:sz w:val="20"/>
-          <w:szCs w:val="20"/>
-          <w:lang w:val="en-US"/>
-        </w:rPr>
-        <w:t>i</w:t>
-      </w:r>
-      <w:proofErr w:type="spellEnd"/>
-      <w:r>
-        <w:rPr>
-          <w:rFonts w:ascii="Consolas" w:hAnsi="Consolas"/>
-          <w:sz w:val="20"/>
-          <w:szCs w:val="20"/>
-          <w:lang w:val="en-US"/>
-        </w:rPr>
-        <w:t xml:space="preserve"> &lt; </w:t>
-      </w:r>
-      <w:proofErr w:type="spellStart"/>
-      <w:r>
-        <w:rPr>
-          <w:rFonts w:ascii="Consolas" w:hAnsi="Consolas"/>
-          <w:sz w:val="20"/>
-          <w:szCs w:val="20"/>
-          <w:lang w:val="en-US"/>
-        </w:rPr>
-        <w:t>nodes.length</w:t>
-      </w:r>
-      <w:proofErr w:type="spellEnd"/>
-      <w:r>
-        <w:rPr>
-          <w:rFonts w:ascii="Consolas" w:hAnsi="Consolas"/>
-          <w:sz w:val="20"/>
-          <w:szCs w:val="20"/>
-          <w:lang w:val="en-US"/>
-        </w:rPr>
-        <w:t xml:space="preserve">(); </w:t>
-      </w:r>
-      <w:proofErr w:type="spellStart"/>
-      <w:r>
-        <w:rPr>
-          <w:rFonts w:ascii="Consolas" w:hAnsi="Consolas"/>
-          <w:sz w:val="20"/>
-          <w:szCs w:val="20"/>
-          <w:lang w:val="en-US"/>
-        </w:rPr>
-        <w:t>i</w:t>
-      </w:r>
-      <w:proofErr w:type="spellEnd"/>
-      <w:r>
-        <w:rPr>
-          <w:rFonts w:ascii="Consolas" w:hAnsi="Consolas"/>
-          <w:sz w:val="20"/>
-          <w:szCs w:val="20"/>
-          <w:lang w:val="en-US"/>
-        </w:rPr>
-        <w:t>++ {</w:t>
-      </w:r>
-    </w:p>
-    <w:p>
-      <w:pPr>
-        <w:pStyle w:val="aa"/>
-        <w:rPr>
-          <w:rFonts w:ascii="Consolas" w:hAnsi="Consolas"/>
-          <w:sz w:val="20"/>
-          <w:szCs w:val="20"/>
-          <w:lang w:val="en-US"/>
-        </w:rPr>
-      </w:pPr>
-      <w:r>
-        <w:rPr>
-          <w:rFonts w:ascii="Consolas" w:hAnsi="Consolas"/>
-          <w:sz w:val="20"/>
-          <w:szCs w:val="20"/>
-          <w:lang w:val="en-US"/>
-        </w:rPr>
-        <w:t xml:space="preserve">        </w:t>
-      </w:r>
-      <w:r>
-        <w:rPr>
-          <w:rFonts w:ascii="Consolas" w:hAnsi="Consolas"/>
-          <w:sz w:val="20"/>
-          <w:szCs w:val="20"/>
-          <w:lang w:val="en-US"/>
-        </w:rPr>
-        <w:t>for</w:t>
-      </w:r>
-      <w:r>
-        <w:rPr>
-          <w:rFonts w:ascii="Consolas" w:hAnsi="Consolas"/>
-          <w:sz w:val="20"/>
-          <w:szCs w:val="20"/>
-          <w:lang w:val="en-US"/>
-        </w:rPr>
-        <w:t xml:space="preserve"> </w:t>
-      </w:r>
-      <w:r>
-        <w:rPr>
-          <w:rFonts w:ascii="Consolas" w:hAnsi="Consolas"/>
-          <w:sz w:val="20"/>
-          <w:szCs w:val="20"/>
-          <w:lang w:val="en-US"/>
-        </w:rPr>
-        <w:t>j</w:t>
-      </w:r>
-      <w:r>
-        <w:rPr>
-          <w:rFonts w:ascii="Consolas" w:hAnsi="Consolas"/>
-          <w:sz w:val="20"/>
-          <w:szCs w:val="20"/>
-          <w:lang w:val="en-US"/>
-        </w:rPr>
-        <w:t xml:space="preserve"> = </w:t>
-      </w:r>
-      <w:proofErr w:type="spellStart"/>
-      <w:r>
-        <w:rPr>
-          <w:rFonts w:ascii="Consolas" w:hAnsi="Consolas"/>
-          <w:sz w:val="20"/>
-          <w:szCs w:val="20"/>
-          <w:lang w:val="en-US"/>
-        </w:rPr>
-        <w:t>i</w:t>
-      </w:r>
-      <w:proofErr w:type="spellEnd"/>
-      <w:r>
-        <w:rPr>
-          <w:rFonts w:ascii="Consolas" w:hAnsi="Consolas"/>
-          <w:sz w:val="20"/>
-          <w:szCs w:val="20"/>
-          <w:lang w:val="en-US"/>
-        </w:rPr>
-        <w:t xml:space="preserve">; </w:t>
-      </w:r>
-      <w:r>
-        <w:rPr>
-          <w:rFonts w:ascii="Consolas" w:hAnsi="Consolas"/>
-          <w:sz w:val="20"/>
-          <w:szCs w:val="20"/>
-          <w:lang w:val="en-US"/>
-        </w:rPr>
-        <w:t>j</w:t>
-      </w:r>
-      <w:r>
-        <w:rPr>
-          <w:rFonts w:ascii="Consolas" w:hAnsi="Consolas"/>
-          <w:sz w:val="20"/>
-          <w:szCs w:val="20"/>
-          <w:lang w:val="en-US"/>
-        </w:rPr>
-        <w:t xml:space="preserve"> &lt; </w:t>
-      </w:r>
-      <w:proofErr w:type="spellStart"/>
-      <w:r>
-        <w:rPr>
-          <w:rFonts w:ascii="Consolas" w:hAnsi="Consolas"/>
-          <w:sz w:val="20"/>
-          <w:szCs w:val="20"/>
-          <w:lang w:val="en-US"/>
-        </w:rPr>
-        <w:t>nodes.length</w:t>
-      </w:r>
-      <w:proofErr w:type="spellEnd"/>
-      <w:r>
-        <w:rPr>
-          <w:rFonts w:ascii="Consolas" w:hAnsi="Consolas"/>
-          <w:sz w:val="20"/>
-          <w:szCs w:val="20"/>
-          <w:lang w:val="en-US"/>
-        </w:rPr>
-        <w:t xml:space="preserve">(); </w:t>
-      </w:r>
-      <w:proofErr w:type="spellStart"/>
-      <w:r>
-        <w:rPr>
-          <w:rFonts w:ascii="Consolas" w:hAnsi="Consolas"/>
-          <w:sz w:val="20"/>
-          <w:szCs w:val="20"/>
-          <w:lang w:val="en-US"/>
-        </w:rPr>
-        <w:t>j++</w:t>
-      </w:r>
-      <w:proofErr w:type="spellEnd"/>
-      <w:r>
-        <w:rPr>
-          <w:rFonts w:ascii="Consolas" w:hAnsi="Consolas"/>
-          <w:sz w:val="20"/>
-          <w:szCs w:val="20"/>
-          <w:lang w:val="en-US"/>
-        </w:rPr>
-        <w:t xml:space="preserve"> {</w:t>
-      </w:r>
-    </w:p>
-    <w:p>
-      <w:pPr>
-        <w:pStyle w:val="aa"/>
-        <w:rPr>
-          <w:rFonts w:ascii="Consolas" w:hAnsi="Consolas"/>
-          <w:sz w:val="20"/>
-          <w:szCs w:val="20"/>
-          <w:lang w:val="en-US"/>
-        </w:rPr>
-      </w:pPr>
-      <w:r>
-        <w:rPr>
-          <w:rFonts w:ascii="Consolas" w:hAnsi="Consolas"/>
-          <w:sz w:val="20"/>
-          <w:szCs w:val="20"/>
-          <w:lang w:val="en-US"/>
-        </w:rPr>
-        <w:t xml:space="preserve">            </w:t>
-      </w:r>
-      <w:proofErr w:type="spellStart"/>
-      <w:r>
-        <w:rPr>
-          <w:rFonts w:ascii="Consolas" w:hAnsi="Consolas"/>
-          <w:sz w:val="20"/>
-          <w:szCs w:val="20"/>
-          <w:lang w:val="en-US"/>
-        </w:rPr>
-        <w:t>lhs</w:t>
-      </w:r>
-      <w:proofErr w:type="spellEnd"/>
-      <w:r>
-        <w:rPr>
-          <w:rFonts w:ascii="Consolas" w:hAnsi="Consolas"/>
-          <w:sz w:val="20"/>
-          <w:szCs w:val="20"/>
-          <w:lang w:val="en-US"/>
-        </w:rPr>
-        <w:t xml:space="preserve"> = nodes[</w:t>
-      </w:r>
-      <w:proofErr w:type="spellStart"/>
-      <w:r>
-        <w:rPr>
-          <w:rFonts w:ascii="Consolas" w:hAnsi="Consolas"/>
-          <w:sz w:val="20"/>
-          <w:szCs w:val="20"/>
-          <w:lang w:val="en-US"/>
-        </w:rPr>
-        <w:t>i</w:t>
-      </w:r>
-      <w:proofErr w:type="spellEnd"/>
-      <w:r>
-        <w:rPr>
-          <w:rFonts w:ascii="Consolas" w:hAnsi="Consolas"/>
-          <w:sz w:val="20"/>
-          <w:szCs w:val="20"/>
-          <w:lang w:val="en-US"/>
-        </w:rPr>
-        <w:t xml:space="preserve">]; </w:t>
-      </w:r>
-      <w:proofErr w:type="spellStart"/>
-      <w:r>
-        <w:rPr>
-          <w:rFonts w:ascii="Consolas" w:hAnsi="Consolas"/>
-          <w:sz w:val="20"/>
-          <w:szCs w:val="20"/>
-          <w:lang w:val="en-US"/>
-        </w:rPr>
-        <w:t>rhs</w:t>
-      </w:r>
-      <w:proofErr w:type="spellEnd"/>
-      <w:r>
-        <w:rPr>
-          <w:rFonts w:ascii="Consolas" w:hAnsi="Consolas"/>
-          <w:sz w:val="20"/>
-          <w:szCs w:val="20"/>
-          <w:lang w:val="en-US"/>
-        </w:rPr>
-        <w:t xml:space="preserve"> = nodes[j]</w:t>
-      </w:r>
-    </w:p>
-    <w:p>
-      <w:pPr>
-        <w:pStyle w:val="aa"/>
-        <w:rPr>
-          <w:rFonts w:ascii="Consolas" w:hAnsi="Consolas"/>
-          <w:sz w:val="20"/>
-          <w:szCs w:val="20"/>
-          <w:lang w:val="en-US"/>
-        </w:rPr>
-      </w:pPr>
-      <w:r>
-        <w:rPr>
-          <w:rFonts w:ascii="Consolas" w:hAnsi="Consolas"/>
-          <w:sz w:val="20"/>
-          <w:szCs w:val="20"/>
-          <w:lang w:val="en-US"/>
-        </w:rPr>
-        <w:t xml:space="preserve">            </w:t>
-      </w:r>
-      <w:r>
-        <w:rPr>
-          <w:rFonts w:ascii="Consolas" w:hAnsi="Consolas"/>
-          <w:sz w:val="20"/>
-          <w:szCs w:val="20"/>
-          <w:lang w:val="en-US"/>
-        </w:rPr>
-        <w:t>equal</w:t>
-      </w:r>
-      <w:r>
-        <w:rPr>
-          <w:rFonts w:ascii="Consolas" w:hAnsi="Consolas"/>
-          <w:sz w:val="20"/>
-          <w:szCs w:val="20"/>
-          <w:lang w:val="en-US"/>
-        </w:rPr>
-        <w:t xml:space="preserve"> = </w:t>
-      </w:r>
-      <w:proofErr w:type="spellStart"/>
-      <w:r>
-        <w:rPr>
-          <w:rFonts w:ascii="Consolas" w:hAnsi="Consolas"/>
-          <w:sz w:val="20"/>
-          <w:szCs w:val="20"/>
-          <w:lang w:val="en-US"/>
-        </w:rPr>
-        <w:t>ontology</w:t>
-      </w:r>
-      <w:r>
-        <w:rPr>
-          <w:rFonts w:ascii="Consolas" w:hAnsi="Consolas"/>
-          <w:sz w:val="20"/>
-          <w:szCs w:val="20"/>
-          <w:lang w:val="en-US"/>
-        </w:rPr>
-        <w:t>.</w:t>
-      </w:r>
-      <w:r>
-        <w:rPr>
-          <w:rFonts w:ascii="Consolas" w:hAnsi="Consolas"/>
-          <w:sz w:val="20"/>
-          <w:szCs w:val="20"/>
-          <w:lang w:val="en-US"/>
-        </w:rPr>
-        <w:t>getEqualFunction</w:t>
-      </w:r>
-      <w:proofErr w:type="spellEnd"/>
-      <w:r>
-        <w:rPr>
-          <w:rFonts w:ascii="Consolas" w:hAnsi="Consolas"/>
-          <w:sz w:val="20"/>
-          <w:szCs w:val="20"/>
-          <w:lang w:val="en-US"/>
-        </w:rPr>
-        <w:t>(</w:t>
-      </w:r>
-      <w:proofErr w:type="spellStart"/>
-      <w:r>
-        <w:rPr>
-          <w:rFonts w:ascii="Consolas" w:hAnsi="Consolas"/>
-          <w:sz w:val="20"/>
-          <w:szCs w:val="20"/>
-          <w:lang w:val="en-US"/>
-        </w:rPr>
-        <w:t>lhs.type</w:t>
-      </w:r>
-      <w:proofErr w:type="spellEnd"/>
-      <w:r>
-        <w:rPr>
-          <w:rFonts w:ascii="Consolas" w:hAnsi="Consolas"/>
-          <w:sz w:val="20"/>
-          <w:szCs w:val="20"/>
-          <w:lang w:val="en-US"/>
-        </w:rPr>
-        <w:t xml:space="preserve">, </w:t>
-      </w:r>
-      <w:proofErr w:type="spellStart"/>
-      <w:r>
-        <w:rPr>
-          <w:rFonts w:ascii="Consolas" w:hAnsi="Consolas"/>
-          <w:sz w:val="20"/>
-          <w:szCs w:val="20"/>
-          <w:lang w:val="en-US"/>
-        </w:rPr>
-        <w:t>rhs.type</w:t>
-      </w:r>
-      <w:proofErr w:type="spellEnd"/>
-      <w:r>
-        <w:rPr>
-          <w:rFonts w:ascii="Consolas" w:hAnsi="Consolas"/>
-          <w:sz w:val="20"/>
-          <w:szCs w:val="20"/>
-          <w:lang w:val="en-US"/>
-        </w:rPr>
-        <w:t>)</w:t>
-      </w:r>
-    </w:p>
-    <w:p>
-      <w:pPr>
-        <w:pStyle w:val="aa"/>
-        <w:rPr>
-          <w:rFonts w:ascii="Consolas" w:hAnsi="Consolas"/>
-          <w:sz w:val="20"/>
-          <w:szCs w:val="20"/>
-          <w:lang w:val="en-US"/>
-        </w:rPr>
-      </w:pPr>
-      <w:r>
-        <w:rPr>
-          <w:rFonts w:ascii="Consolas" w:hAnsi="Consolas"/>
-          <w:sz w:val="20"/>
-          <w:szCs w:val="20"/>
-        </w:rPr>
-        <w:t xml:space="preserve">            </w:t>
-      </w:r>
-      <w:r>
-        <w:rPr>
-          <w:rFonts w:ascii="Consolas" w:hAnsi="Consolas"/>
-          <w:sz w:val="20"/>
-          <w:szCs w:val="20"/>
-          <w:lang w:val="en-US"/>
-        </w:rPr>
-        <w:t>if</w:t>
-      </w:r>
-      <w:r>
-        <w:rPr>
-          <w:rFonts w:ascii="Consolas" w:hAnsi="Consolas"/>
-          <w:sz w:val="20"/>
-          <w:szCs w:val="20"/>
-        </w:rPr>
-        <w:t xml:space="preserve"> </w:t>
-      </w:r>
-      <w:r>
-        <w:rPr>
-          <w:rFonts w:ascii="Consolas" w:hAnsi="Consolas"/>
-          <w:sz w:val="20"/>
-          <w:szCs w:val="20"/>
-          <w:lang w:val="en-US"/>
-        </w:rPr>
-        <w:t>equal</w:t>
-      </w:r>
-      <w:r>
-        <w:rPr>
-          <w:rFonts w:ascii="Consolas" w:hAnsi="Consolas"/>
-          <w:sz w:val="20"/>
-          <w:szCs w:val="20"/>
-        </w:rPr>
-        <w:t>(</w:t>
-      </w:r>
-      <w:proofErr w:type="spellStart"/>
-      <w:r>
-        <w:rPr>
-          <w:rFonts w:ascii="Consolas" w:hAnsi="Consolas"/>
-          <w:sz w:val="20"/>
-          <w:szCs w:val="20"/>
-          <w:lang w:val="en-US"/>
-        </w:rPr>
-        <w:t>lhs</w:t>
-      </w:r>
-      <w:proofErr w:type="spellEnd"/>
-      <w:r>
-        <w:rPr>
-          <w:rFonts w:ascii="Consolas" w:hAnsi="Consolas"/>
-          <w:sz w:val="20"/>
-          <w:szCs w:val="20"/>
-        </w:rPr>
-        <w:t xml:space="preserve">, </w:t>
-      </w:r>
-      <w:proofErr w:type="spellStart"/>
-      <w:r>
-        <w:rPr>
-          <w:rFonts w:ascii="Consolas" w:hAnsi="Consolas"/>
-          <w:sz w:val="20"/>
-          <w:szCs w:val="20"/>
-          <w:lang w:val="en-US"/>
-        </w:rPr>
-        <w:t>rhs</w:t>
-      </w:r>
-      <w:proofErr w:type="spellEnd"/>
-      <w:r>
-        <w:rPr>
-          <w:rFonts w:ascii="Consolas" w:hAnsi="Consolas"/>
-          <w:sz w:val="20"/>
-          <w:szCs w:val="20"/>
-        </w:rPr>
-        <w:t xml:space="preserve">) </w:t>
-      </w:r>
-      <w:r>
-        <w:rPr>
-          <w:rFonts w:ascii="Consolas" w:hAnsi="Consolas"/>
-          <w:sz w:val="20"/>
-          <w:szCs w:val="20"/>
-          <w:lang w:val="en-US"/>
-        </w:rPr>
-        <w:t>{</w:t>
-      </w:r>
-    </w:p>
-    <w:p>
-      <w:pPr>
-        <w:pStyle w:val="aa"/>
-        <w:rPr>
-          <w:rFonts w:ascii="Consolas" w:hAnsi="Consolas"/>
-          <w:sz w:val="20"/>
-          <w:szCs w:val="20"/>
-          <w:lang w:val="en-US"/>
-        </w:rPr>
-      </w:pPr>
-      <w:r>
-        <w:rPr>
-          <w:rFonts w:ascii="Consolas" w:hAnsi="Consolas"/>
-          <w:sz w:val="20"/>
-          <w:szCs w:val="20"/>
-          <w:lang w:val="en-US"/>
-        </w:rPr>
-        <w:t xml:space="preserve">                </w:t>
-      </w:r>
-      <w:proofErr w:type="spellStart"/>
-      <w:r>
-        <w:rPr>
-          <w:rFonts w:ascii="Consolas" w:hAnsi="Consolas"/>
-          <w:sz w:val="20"/>
-          <w:szCs w:val="20"/>
-          <w:lang w:val="en-US"/>
-        </w:rPr>
-        <w:t>links.add</w:t>
-      </w:r>
-      <w:proofErr w:type="spellEnd"/>
-      <w:r>
-        <w:rPr>
-          <w:rFonts w:ascii="Consolas" w:hAnsi="Consolas"/>
-          <w:sz w:val="20"/>
-          <w:szCs w:val="20"/>
-          <w:lang w:val="en-US"/>
-        </w:rPr>
-        <w:t>(</w:t>
-      </w:r>
-      <w:proofErr w:type="spellStart"/>
-      <w:r>
-        <w:rPr>
-          <w:rFonts w:ascii="Consolas" w:hAnsi="Consolas"/>
-          <w:sz w:val="20"/>
-          <w:szCs w:val="20"/>
-          <w:lang w:val="en-US"/>
-        </w:rPr>
-        <w:t>lhs</w:t>
-      </w:r>
-      <w:proofErr w:type="spellEnd"/>
-      <w:r>
-        <w:rPr>
-          <w:rFonts w:ascii="Consolas" w:hAnsi="Consolas"/>
-          <w:sz w:val="20"/>
-          <w:szCs w:val="20"/>
-          <w:lang w:val="en-US"/>
-        </w:rPr>
-        <w:t xml:space="preserve">, </w:t>
-      </w:r>
-      <w:proofErr w:type="spellStart"/>
-      <w:r>
-        <w:rPr>
-          <w:rFonts w:ascii="Consolas" w:hAnsi="Consolas"/>
-          <w:sz w:val="20"/>
-          <w:szCs w:val="20"/>
-          <w:lang w:val="en-US"/>
-        </w:rPr>
-        <w:t>rhs</w:t>
-      </w:r>
-      <w:proofErr w:type="spellEnd"/>
-      <w:r>
-        <w:rPr>
-          <w:rFonts w:ascii="Consolas" w:hAnsi="Consolas"/>
-          <w:sz w:val="20"/>
-          <w:szCs w:val="20"/>
-          <w:lang w:val="en-US"/>
-        </w:rPr>
-        <w:t>)</w:t>
-      </w:r>
-    </w:p>
-    <w:p>
-      <w:pPr>
-        <w:pStyle w:val="aa"/>
-        <w:rPr>
-          <w:rFonts w:ascii="Consolas" w:hAnsi="Consolas"/>
-          <w:sz w:val="20"/>
-          <w:szCs w:val="20"/>
-          <w:lang w:val="en-US"/>
-        </w:rPr>
-      </w:pPr>
-      <w:r>
-        <w:rPr>
-          <w:rFonts w:ascii="Consolas" w:hAnsi="Consolas"/>
-          <w:sz w:val="20"/>
-          <w:szCs w:val="20"/>
-          <w:lang w:val="en-US"/>
-        </w:rPr>
-        <w:t xml:space="preserve">            }</w:t>
-      </w:r>
-    </w:p>
-    <w:p>
-      <w:pPr>
-        <w:pStyle w:val="aa"/>
-        <w:rPr>
-          <w:rFonts w:ascii="Consolas" w:hAnsi="Consolas"/>
-          <w:sz w:val="20"/>
-          <w:szCs w:val="20"/>
-          <w:lang w:val="en-US"/>
-        </w:rPr>
-      </w:pPr>
-      <w:r>
-        <w:rPr>
-          <w:rFonts w:ascii="Consolas" w:hAnsi="Consolas"/>
-          <w:sz w:val="20"/>
-          <w:szCs w:val="20"/>
-          <w:lang w:val="en-US"/>
-        </w:rPr>
-        <w:t xml:space="preserve">        }</w:t>
-      </w:r>
-    </w:p>
-    <w:p>
-      <w:pPr>
-        <w:pStyle w:val="aa"/>
-        <w:rPr>
-          <w:rFonts w:ascii="Consolas" w:hAnsi="Consolas"/>
-          <w:sz w:val="20"/>
-          <w:szCs w:val="20"/>
-          <w:lang w:val="en-US"/>
-        </w:rPr>
-      </w:pPr>
-      <w:r>
-        <w:rPr>
-          <w:rFonts w:ascii="Consolas" w:hAnsi="Consolas"/>
-          <w:sz w:val="20"/>
-          <w:szCs w:val="20"/>
-          <w:lang w:val="en-US"/>
-        </w:rPr>
-        <w:t xml:space="preserve">    }</w:t>
-      </w:r>
-    </w:p>
-    <w:p>
-      <w:pPr>
-        <w:pStyle w:val="aa"/>
-        <w:rPr>
-          <w:rFonts w:ascii="Consolas" w:hAnsi="Consolas"/>
-          <w:sz w:val="20"/>
-          <w:szCs w:val="20"/>
-          <w:lang w:val="en-US"/>
-        </w:rPr>
-      </w:pPr>
-      <w:r>
-        <w:rPr>
-          <w:rFonts w:ascii="Consolas" w:hAnsi="Consolas"/>
-          <w:sz w:val="20"/>
-          <w:szCs w:val="20"/>
-          <w:lang w:val="en-US"/>
-        </w:rPr>
-        <w:t xml:space="preserve">    return links</w:t>
-      </w:r>
-    </w:p>
-    <w:p>
-      <w:pPr>
-        <w:pStyle w:val="aa"/>
-        <w:rPr>
-          <w:rFonts w:ascii="Consolas" w:hAnsi="Consolas"/>
-          <w:sz w:val="20"/>
-          <w:szCs w:val="20"/>
-          <w:lang w:val="en-US"/>
-        </w:rPr>
-      </w:pPr>
-      <w:r>
-        <w:rPr>
-          <w:rFonts w:ascii="Consolas" w:hAnsi="Consolas"/>
-          <w:sz w:val="20"/>
-          <w:szCs w:val="20"/>
-          <w:lang w:val="en-US"/>
+          <w:sz w:val="22"/>
+          <w:szCs w:val="22"/>
         </w:rPr>
         <w:t>}</w:t>
       </w:r>
@@ -8759,6 +8547,1203 @@
           <w:lang w:eastAsia="en-US"/>
         </w:rPr>
         <w:t>Такой формат очень легко обрабатывается инструментом и, так как структура данных заранее известна и фиксирована, не требует сложных манипуляций с данными. Это упрощает интеграцию анализатора.</w:t>
+      </w:r>
+    </w:p>
+    <w:p>
+      <w:pPr>
+        <w:spacing w:line="240" w:lineRule="auto"/>
+        <w:ind w:firstLine="0"/>
+        <w:jc w:val="left"/>
+        <w:rPr>
+          <w:lang w:eastAsia="en-US"/>
+        </w:rPr>
+      </w:pPr>
+      <w:r>
+        <w:rPr>
+          <w:lang w:eastAsia="en-US"/>
+        </w:rPr>
+        <w:br w:type="page"/>
+      </w:r>
+    </w:p>
+    <w:p>
+      <w:pPr>
+        <w:pStyle w:val="Heading1"/>
+      </w:pPr>
+      <w:r>
+        <w:lastRenderedPageBreak/>
+        <w:t>Эпоха</w:t>
+      </w:r>
+    </w:p>
+    <w:p>
+      <w:pPr>
+        <w:rPr>
+          <w:lang w:eastAsia="en-US"/>
+        </w:rPr>
+      </w:pPr>
+      <w:r>
+        <w:rPr>
+          <w:lang w:eastAsia="en-US"/>
+        </w:rPr>
+        <w:t xml:space="preserve">В ходе изучения предметной области, была прочитана статья </w:t>
+      </w:r>
+      <w:r>
+        <w:rPr>
+          <w:lang w:eastAsia="en-US"/>
+        </w:rPr>
+        <w:t xml:space="preserve">[9] </w:t>
+      </w:r>
+      <w:r>
+        <w:rPr>
+          <w:lang w:eastAsia="en-US"/>
+        </w:rPr>
+        <w:t xml:space="preserve">описывающая формализм для структурирования программ, используя такую сущность как модуль. Модуль </w:t>
+      </w:r>
+      <w:r>
+        <w:rPr>
+          <w:lang w:eastAsia="en-US"/>
+        </w:rPr>
+        <w:t>по природе своей является инструментом разделения функциональности программы на части, способные взаимодействовать между собой.</w:t>
+      </w:r>
+    </w:p>
+    <w:p>
+      <w:pPr>
+        <w:rPr>
+          <w:lang w:eastAsia="en-US"/>
+        </w:rPr>
+      </w:pPr>
+      <w:r>
+        <w:rPr>
+          <w:lang w:eastAsia="en-US"/>
+        </w:rPr>
+        <w:t xml:space="preserve"> В статье описывается, предположительно, первая формально доказанная, в отношении корректности, система модулей для языка программирования. Формально также вводятся такие понятия как окружение, сигнатура, привязка, связывание. Также вводится такое понятие как набор связей (англ. </w:t>
+      </w:r>
+      <w:proofErr w:type="spellStart"/>
+      <w:r>
+        <w:rPr>
+          <w:lang w:val="en-US" w:eastAsia="en-US"/>
+        </w:rPr>
+        <w:t>linkset</w:t>
+      </w:r>
+      <w:proofErr w:type="spellEnd"/>
+      <w:r>
+        <w:rPr>
+          <w:lang w:eastAsia="en-US"/>
+        </w:rPr>
+        <w:t xml:space="preserve">) </w:t>
+      </w:r>
+      <w:r>
+        <w:rPr>
+          <w:lang w:eastAsia="en-US"/>
+        </w:rPr>
+        <w:t>представляющее собой отображение модуля после процесса связывания.</w:t>
+      </w:r>
+    </w:p>
+    <w:p>
+      <w:pPr>
+        <w:rPr>
+          <w:lang w:eastAsia="en-US"/>
+        </w:rPr>
+      </w:pPr>
+      <w:r>
+        <w:rPr>
+          <w:lang w:eastAsia="en-US"/>
+        </w:rPr>
+        <w:t xml:space="preserve">Статья представляет интерес в первую очередь по причине описания формально обоснованного фреймворка модульной системы, которая может быть напрямую применена в данной работе. Действительно, </w:t>
+      </w:r>
+      <w:r>
+        <w:rPr>
+          <w:lang w:eastAsia="en-US"/>
+        </w:rPr>
+        <w:t>в отношении мультиязыкового анализа на этапе межъязыкового анализа можно утверждать, что взаимодействующие фрагменты кода на разных языках есть не что иное как программные модули, и их связывание позволяет получить описывающую их взаимодействие семантическую сеть.</w:t>
+      </w:r>
+    </w:p>
+    <w:p>
+      <w:pPr>
+        <w:rPr>
+          <w:lang w:eastAsia="en-US"/>
+        </w:rPr>
+      </w:pPr>
+      <w:r>
+        <w:rPr>
+          <w:lang w:eastAsia="en-US"/>
+        </w:rPr>
+        <w:t>Таким образом, решено было использовать терминологию, описанную в данной статье и адаптировать предлагаемую систему модулей под задачу мультиязыкового анализа.</w:t>
+      </w:r>
+      <w:r>
+        <w:rPr>
+          <w:lang w:eastAsia="en-US"/>
+        </w:rPr>
+        <w:t xml:space="preserve"> </w:t>
+      </w:r>
+      <w:r>
+        <w:rPr>
+          <w:lang w:eastAsia="en-US"/>
+        </w:rPr>
+        <w:t>Стоит сразу заметить, что предполагается частичная адаптация терминологии и концепций, но для неё необходимы частичные изменения, что приводит к потере формально доказанной корректности такой системы.</w:t>
+      </w:r>
+    </w:p>
+    <w:p>
+      <w:pPr>
+        <w:pStyle w:val="Heading2"/>
+      </w:pPr>
+      <w:r>
+        <w:t>Провести разработку прототипа для тестирования метода в различных сценариях</w:t>
+      </w:r>
+    </w:p>
+    <w:p>
+      <w:pPr>
+        <w:pStyle w:val="Heading3"/>
+      </w:pPr>
+      <w:r>
+        <w:t>Система модулей</w:t>
+      </w:r>
+    </w:p>
+    <w:p>
+      <w:pPr>
+        <w:pStyle w:val="aa"/>
+      </w:pPr>
+      <w:r>
+        <w:t>Перед разработкой необходимо определить основн</w:t>
+      </w:r>
+      <w:r>
+        <w:t>ую терминологию</w:t>
+      </w:r>
+      <w:r>
+        <w:t xml:space="preserve"> и</w:t>
+      </w:r>
+      <w:r>
+        <w:t xml:space="preserve"> используемые</w:t>
+      </w:r>
+      <w:r>
+        <w:t xml:space="preserve"> структуры данных.</w:t>
+      </w:r>
+    </w:p>
+    <w:p>
+      <w:pPr>
+        <w:pStyle w:val="aa"/>
+      </w:pPr>
+      <w:r>
+        <w:lastRenderedPageBreak/>
+        <w:t>Модуль состоит из набора утверждений. Окружением называется утверждение, используемое для объявления зависимости модуля от другого модуля. Сигнатурой называется утверждение, используемое для обозначения возможности создания зависимости от данного модуля.</w:t>
+      </w:r>
+      <w:r>
+        <w:t xml:space="preserve"> Каждое окружение должно быть связано только с одной сигнатурой, однако сигнатура может быть использована во многих окружениях.</w:t>
+      </w:r>
+    </w:p>
+    <w:p>
+      <w:pPr>
+        <w:pStyle w:val="aa"/>
+      </w:pPr>
+      <w:r>
+        <w:t xml:space="preserve">Каждое утверждение имеет </w:t>
+      </w:r>
+      <w:r>
+        <w:t>тип – являющийся, в своем роде, уникальным идентификатором утверждения и в то же время задающий правила связывания модулей через связывани</w:t>
+      </w:r>
+      <w:r>
+        <w:t>е</w:t>
+      </w:r>
+      <w:r>
+        <w:t xml:space="preserve"> сигнатур с соответствующими окружениями. Так как проблема связывания модулей стоит на межъязыковом уровне, вводится простая и очень обобщенная система типов, базирующаяся на типизированном лямбда-исчислении первого порядка</w:t>
+      </w:r>
+      <w:r>
+        <w:t>.</w:t>
+      </w:r>
+    </w:p>
+    <w:p>
+      <w:pPr>
+        <w:pStyle w:val="aa"/>
+      </w:pPr>
+      <w:r>
+        <w:t>Описание я</w:t>
+      </w:r>
+      <w:r>
+        <w:t>зык</w:t>
+      </w:r>
+      <w:r>
+        <w:t>а</w:t>
+      </w:r>
+      <w:r>
+        <w:t>, используем</w:t>
+      </w:r>
+      <w:r>
+        <w:t>ого</w:t>
+      </w:r>
+      <w:r>
+        <w:t xml:space="preserve"> для описания утверждений, выдвигаемых модулями</w:t>
+      </w:r>
+      <w:r>
+        <w:t>:</w:t>
+      </w:r>
+    </w:p>
+    <w:p>
+      <w:pPr>
+        <w:pStyle w:val="aa"/>
+        <w:rPr>
+          <w:rFonts w:ascii="Consolas" w:hAnsi="Consolas"/>
+          <w:sz w:val="22"/>
+          <w:szCs w:val="22"/>
+          <w:lang w:val="en-US"/>
+        </w:rPr>
+      </w:pPr>
+      <w:r>
+        <w:rPr>
+          <w:rFonts w:ascii="Consolas" w:hAnsi="Consolas"/>
+          <w:sz w:val="22"/>
+          <w:szCs w:val="22"/>
+          <w:lang w:val="en-US"/>
+        </w:rPr>
+        <w:t xml:space="preserve">A, B </w:t>
+      </w:r>
+      <w:r>
+        <w:rPr>
+          <w:rFonts w:ascii="Consolas" w:hAnsi="Consolas"/>
+          <w:sz w:val="22"/>
+          <w:szCs w:val="22"/>
+          <w:lang w:val="en-US"/>
+        </w:rPr>
+        <w:t>::</w:t>
+      </w:r>
+      <w:r>
+        <w:rPr>
+          <w:rFonts w:ascii="Consolas" w:hAnsi="Consolas"/>
+          <w:sz w:val="22"/>
+          <w:szCs w:val="22"/>
+          <w:lang w:val="en-US"/>
+        </w:rPr>
+        <w:t xml:space="preserve">= </w:t>
+      </w:r>
+      <w:r>
+        <w:rPr>
+          <w:rFonts w:ascii="Consolas" w:hAnsi="Consolas"/>
+          <w:sz w:val="22"/>
+          <w:szCs w:val="22"/>
+          <w:lang w:val="en-US"/>
+        </w:rPr>
+        <w:t>P | A -&gt; B | A x B | A + B</w:t>
+      </w:r>
+      <w:r>
+        <w:rPr>
+          <w:rFonts w:ascii="Consolas" w:hAnsi="Consolas"/>
+          <w:sz w:val="22"/>
+          <w:szCs w:val="22"/>
+          <w:lang w:val="en-US"/>
+        </w:rPr>
+        <w:t xml:space="preserve"> | Any</w:t>
+      </w:r>
+    </w:p>
+    <w:p>
+      <w:pPr>
+        <w:pStyle w:val="aa"/>
+        <w:rPr>
+          <w:rFonts w:ascii="Consolas" w:hAnsi="Consolas"/>
+          <w:sz w:val="22"/>
+          <w:szCs w:val="22"/>
+          <w:lang w:val="en-US"/>
+        </w:rPr>
+      </w:pPr>
+      <w:r>
+        <w:rPr>
+          <w:rFonts w:ascii="Consolas" w:hAnsi="Consolas"/>
+          <w:sz w:val="22"/>
+          <w:szCs w:val="22"/>
+          <w:lang w:val="en-US"/>
+        </w:rPr>
+        <w:t>a, b ::= a | \(a : A)b | b(a)</w:t>
+      </w:r>
+    </w:p>
+    <w:p>
+      <w:pPr>
+        <w:pStyle w:val="aa"/>
+      </w:pPr>
+      <w:r>
+        <w:t xml:space="preserve">Таким образом, каждый модуль может иметь в окружении (импортировать) или иметь в сигнатуре (экспортировать) </w:t>
+      </w:r>
+      <w:r>
+        <w:t>типизированный терм, описывающий семантику такого утверждения.</w:t>
+      </w:r>
+    </w:p>
+    <w:p>
+      <w:pPr>
+        <w:pStyle w:val="aa"/>
+        <w:rPr>
+          <w:lang w:eastAsia="en-US"/>
+        </w:rPr>
+      </w:pPr>
+      <w:r>
+        <w:t xml:space="preserve">В качестве базового типа </w:t>
+      </w:r>
+      <w:r>
+        <w:rPr>
+          <w:lang w:val="en-US"/>
+        </w:rPr>
+        <w:t>P</w:t>
+      </w:r>
+      <w:r>
+        <w:t xml:space="preserve"> </w:t>
+      </w:r>
+      <w:r>
+        <w:t>решено было выбрать обобщенный знаковый целочисленный тип, но система типов может быть расширена и другими типами, однако при этом могут возникнуть различные усложнения.</w:t>
+      </w:r>
+      <w:r>
+        <w:t xml:space="preserve"> </w:t>
+      </w:r>
+      <w:r>
+        <w:t xml:space="preserve">Тип </w:t>
+      </w:r>
+      <w:r>
+        <w:rPr>
+          <w:lang w:val="en-US"/>
+        </w:rPr>
+        <w:t>Any</w:t>
+      </w:r>
+      <w:r>
+        <w:t xml:space="preserve"> </w:t>
+      </w:r>
+      <w:r>
+        <w:t>отвечает за тип, населенный значениями всех возможных типов и поэтому всегда включает в себя любой другой тип. Он введен в первую очередь для обозначения отсутствия информации об описываемой утверждением сущности.</w:t>
+      </w:r>
+      <w:r>
+        <w:t xml:space="preserve"> </w:t>
+      </w:r>
+      <w:r>
+        <w:rPr>
+          <w:lang w:eastAsia="en-US"/>
+        </w:rPr>
+        <w:t xml:space="preserve">В избранных сценариях использования также были использованы конструкторы типов (например </w:t>
+      </w:r>
+      <w:r>
+        <w:rPr>
+          <w:lang w:val="en-US" w:eastAsia="en-US"/>
+        </w:rPr>
+        <w:t>List</w:t>
+      </w:r>
+      <w:r>
+        <w:rPr>
+          <w:lang w:eastAsia="en-US"/>
+        </w:rPr>
+        <w:t>,</w:t>
+      </w:r>
+      <w:r>
+        <w:rPr>
+          <w:lang w:eastAsia="en-US"/>
+        </w:rPr>
+        <w:t xml:space="preserve"> </w:t>
+      </w:r>
+      <w:r>
+        <w:rPr>
+          <w:lang w:eastAsia="en-US"/>
+        </w:rPr>
+        <w:t>обозначающий список элементов). Стоит заметить, что последнее выражаемо через сумму произведений избранных типов, поэтому такой конструктор и подобные ему служат лишь для упрощения записи.</w:t>
+      </w:r>
+    </w:p>
+    <w:p>
+      <w:pPr>
+        <w:pStyle w:val="aa"/>
+        <w:rPr>
+          <w:lang w:eastAsia="en-US"/>
+        </w:rPr>
+      </w:pPr>
+      <w:r>
+        <w:rPr>
+          <w:lang w:eastAsia="en-US"/>
+        </w:rPr>
+        <w:lastRenderedPageBreak/>
+        <w:t xml:space="preserve">Утверждение также имеет ссылку на избранный узел </w:t>
+      </w:r>
+      <w:r>
+        <w:rPr>
+          <w:lang w:val="en-US" w:eastAsia="en-US"/>
+        </w:rPr>
+        <w:t>AST</w:t>
+      </w:r>
+      <w:r>
+        <w:rPr>
+          <w:lang w:eastAsia="en-US"/>
+        </w:rPr>
+        <w:t xml:space="preserve"> </w:t>
+      </w:r>
+      <w:r>
+        <w:rPr>
+          <w:lang w:eastAsia="en-US"/>
+        </w:rPr>
+        <w:t>дерева для обеспечения его связи с исходным кодом по результатам анализа.</w:t>
+      </w:r>
+    </w:p>
+    <w:p>
+      <w:pPr>
+        <w:pStyle w:val="aa"/>
+        <w:rPr>
+          <w:lang w:eastAsia="en-US"/>
+        </w:rPr>
+      </w:pPr>
+      <w:r>
+        <w:rPr>
+          <w:lang w:eastAsia="en-US"/>
+        </w:rPr>
+        <w:t>При внутриязыковом анализе возникает возможность связывания утверждений, составляющих модули, во внутреннюю сеть. При этом семантика утверждения (импорт или экспорт) не играет роли, т. к. задается на уровне внутри языка и обозначает совершенно другую форму зависимости. Такая зависимость может отражать поток исполнения, цепочку вызовов или поток данных и являться частным случаем одного из представлений, описанных в таблице 4.</w:t>
+      </w:r>
+    </w:p>
+    <w:p>
+      <w:pPr>
+        <w:pStyle w:val="aa"/>
+        <w:rPr>
+          <w:lang w:eastAsia="en-US"/>
+        </w:rPr>
+      </w:pPr>
+      <w:r>
+        <w:rPr>
+          <w:lang w:eastAsia="en-US"/>
+        </w:rPr>
+        <w:t>Вследствие широкой семантической природы связей между модулями может возникнуть ситуация, при которой необходимо задать порядок связывания модулей между собой. Предполагается, что такой порядок необходимо выстраивать только в рамках внутриязыкового анализа (т. е. только модули, относящиеся к одному языку, будут иметь определённый порядок). Таким образом вводится порядок (как целочисленный номер), назначаемый каждому модулю на этапе внутриязыкового анализа и обеспечивающий правильное связывание.</w:t>
+      </w:r>
+    </w:p>
+    <w:p>
+      <w:pPr>
+        <w:pStyle w:val="Heading3"/>
+      </w:pPr>
+      <w:r>
+        <w:t>Описание с</w:t>
+      </w:r>
+      <w:r>
+        <w:t>ценари</w:t>
+      </w:r>
+      <w:r>
+        <w:t>ев</w:t>
+      </w:r>
+      <w:r>
+        <w:t xml:space="preserve"> использования</w:t>
+      </w:r>
+    </w:p>
+    <w:p>
+      <w:pPr>
+        <w:rPr>
+          <w:lang w:eastAsia="en-US"/>
+        </w:rPr>
+      </w:pPr>
+      <w:r>
+        <w:rPr>
+          <w:lang w:eastAsia="en-US"/>
+        </w:rPr>
+        <w:t>При разработке анализатора были рассмотрены сценарии использования, отраженные в таблице 6.</w:t>
+      </w:r>
+    </w:p>
+    <w:tbl>
+      <w:tblPr>
+        <w:tblStyle w:val="TableGrid"/>
+        <w:tblW w:w="5000" w:type="pct"/>
+        <w:tblLook w:val="04A0" w:firstRow="1" w:lastRow="0" w:firstColumn="1" w:lastColumn="0" w:noHBand="0" w:noVBand="1"/>
+      </w:tblPr>
+      <w:tblGrid>
+        <w:gridCol w:w="2594"/>
+        <w:gridCol w:w="4010"/>
+        <w:gridCol w:w="3306"/>
+      </w:tblGrid>
+      <w:tr>
+        <w:tc>
+          <w:tcPr>
+            <w:tcW w:w="5000" w:type="pct"/>
+            <w:gridSpan w:val="3"/>
+            <w:tcBorders>
+              <w:top w:val="nil"/>
+              <w:left w:val="nil"/>
+              <w:bottom w:val="single" w:sz="4" w:space="0" w:color="auto"/>
+              <w:right w:val="nil"/>
+            </w:tcBorders>
+          </w:tcPr>
+          <w:p>
+            <w:pPr>
+              <w:pStyle w:val="title2"/>
+            </w:pPr>
+            <w:r>
+              <w:t xml:space="preserve">Таблица </w:t>
+            </w:r>
+            <w:r>
+              <w:t>6</w:t>
+            </w:r>
+            <w:r>
+              <w:t xml:space="preserve"> –</w:t>
+            </w:r>
+            <w:r>
+              <w:t xml:space="preserve"> Рассматриваемые сценарии использования</w:t>
+            </w:r>
+          </w:p>
+        </w:tc>
+      </w:tr>
+      <w:tr>
+        <w:tc>
+          <w:tcPr>
+            <w:tcW w:w="1309" w:type="pct"/>
+            <w:tcBorders>
+              <w:top w:val="single" w:sz="4" w:space="0" w:color="auto"/>
+              <w:bottom w:val="single" w:sz="4" w:space="0" w:color="auto"/>
+            </w:tcBorders>
+          </w:tcPr>
+          <w:p>
+            <w:pPr>
+              <w:pStyle w:val="a3"/>
+              <w:rPr>
+                <w:sz w:val="24"/>
+                <w:szCs w:val="22"/>
+              </w:rPr>
+            </w:pPr>
+            <w:r>
+              <w:rPr>
+                <w:sz w:val="24"/>
+                <w:szCs w:val="22"/>
+              </w:rPr>
+              <w:t>Название сценария</w:t>
+            </w:r>
+          </w:p>
+        </w:tc>
+        <w:tc>
+          <w:tcPr>
+            <w:tcW w:w="2023" w:type="pct"/>
+            <w:tcBorders>
+              <w:top w:val="single" w:sz="4" w:space="0" w:color="auto"/>
+              <w:bottom w:val="single" w:sz="4" w:space="0" w:color="auto"/>
+            </w:tcBorders>
+          </w:tcPr>
+          <w:p>
+            <w:pPr>
+              <w:pStyle w:val="a3"/>
+              <w:rPr>
+                <w:sz w:val="24"/>
+                <w:szCs w:val="22"/>
+              </w:rPr>
+            </w:pPr>
+            <w:r>
+              <w:rPr>
+                <w:sz w:val="24"/>
+                <w:szCs w:val="22"/>
+              </w:rPr>
+              <w:t>Описание сценария</w:t>
+            </w:r>
+          </w:p>
+        </w:tc>
+        <w:tc>
+          <w:tcPr>
+            <w:tcW w:w="1668" w:type="pct"/>
+            <w:tcBorders>
+              <w:top w:val="single" w:sz="4" w:space="0" w:color="auto"/>
+              <w:bottom w:val="single" w:sz="4" w:space="0" w:color="auto"/>
+            </w:tcBorders>
+          </w:tcPr>
+          <w:p>
+            <w:pPr>
+              <w:pStyle w:val="a3"/>
+              <w:rPr>
+                <w:sz w:val="24"/>
+                <w:szCs w:val="22"/>
+              </w:rPr>
+            </w:pPr>
+            <w:r>
+              <w:rPr>
+                <w:sz w:val="24"/>
+                <w:szCs w:val="22"/>
+              </w:rPr>
+              <w:t>Рассматриваемые особенности</w:t>
+            </w:r>
+          </w:p>
+        </w:tc>
+      </w:tr>
+      <w:tr>
+        <w:tc>
+          <w:tcPr>
+            <w:tcW w:w="1309" w:type="pct"/>
+            <w:tcBorders>
+              <w:top w:val="single" w:sz="4" w:space="0" w:color="auto"/>
+              <w:bottom w:val="single" w:sz="4" w:space="0" w:color="auto"/>
+            </w:tcBorders>
+          </w:tcPr>
+          <w:p>
+            <w:pPr>
+              <w:pStyle w:val="a3"/>
+              <w:rPr>
+                <w:sz w:val="24"/>
+                <w:szCs w:val="22"/>
+              </w:rPr>
+            </w:pPr>
+            <w:r>
+              <w:rPr>
+                <w:sz w:val="24"/>
+                <w:szCs w:val="22"/>
+              </w:rPr>
+              <w:t xml:space="preserve">Клиент-серверное взаимодействие по </w:t>
+            </w:r>
+            <w:r>
+              <w:rPr>
+                <w:sz w:val="24"/>
+                <w:szCs w:val="22"/>
+                <w:lang w:val="en-US"/>
+              </w:rPr>
+              <w:t>HTTP</w:t>
+            </w:r>
+          </w:p>
+        </w:tc>
+        <w:tc>
+          <w:tcPr>
+            <w:tcW w:w="2023" w:type="pct"/>
+            <w:tcBorders>
+              <w:top w:val="single" w:sz="4" w:space="0" w:color="auto"/>
+              <w:bottom w:val="single" w:sz="4" w:space="0" w:color="auto"/>
+            </w:tcBorders>
+          </w:tcPr>
+          <w:p>
+            <w:pPr>
+              <w:pStyle w:val="a3"/>
+              <w:rPr>
+                <w:sz w:val="24"/>
+                <w:szCs w:val="22"/>
+              </w:rPr>
+            </w:pPr>
+            <w:r>
+              <w:rPr>
+                <w:sz w:val="24"/>
+                <w:szCs w:val="22"/>
+              </w:rPr>
+              <w:t xml:space="preserve">Используются два языка: </w:t>
+            </w:r>
+            <w:r>
+              <w:rPr>
+                <w:sz w:val="24"/>
+                <w:szCs w:val="22"/>
+                <w:lang w:val="en-US"/>
+              </w:rPr>
+              <w:t>C</w:t>
+            </w:r>
+            <w:r>
+              <w:rPr>
+                <w:sz w:val="24"/>
+                <w:szCs w:val="22"/>
+              </w:rPr>
+              <w:t xml:space="preserve"># </w:t>
+            </w:r>
+            <w:r>
+              <w:rPr>
+                <w:sz w:val="24"/>
+                <w:szCs w:val="22"/>
+              </w:rPr>
+              <w:t xml:space="preserve">и </w:t>
+            </w:r>
+            <w:r>
+              <w:rPr>
+                <w:sz w:val="24"/>
+                <w:szCs w:val="22"/>
+                <w:lang w:val="en-US"/>
+              </w:rPr>
+              <w:t>JavaScript</w:t>
+            </w:r>
+            <w:r>
+              <w:rPr>
+                <w:sz w:val="24"/>
+                <w:szCs w:val="22"/>
+              </w:rPr>
+              <w:t>.</w:t>
+            </w:r>
+            <w:r>
+              <w:rPr>
+                <w:sz w:val="24"/>
+                <w:szCs w:val="22"/>
+              </w:rPr>
+              <w:t xml:space="preserve"> На первом реализован сервер с использованием </w:t>
+            </w:r>
+            <w:r>
+              <w:rPr>
+                <w:sz w:val="24"/>
+                <w:szCs w:val="22"/>
+                <w:lang w:val="en-US"/>
+              </w:rPr>
+              <w:t>ASP</w:t>
+            </w:r>
+            <w:r>
+              <w:rPr>
+                <w:sz w:val="24"/>
+                <w:szCs w:val="22"/>
+              </w:rPr>
+              <w:t>.</w:t>
+            </w:r>
+            <w:r>
+              <w:rPr>
+                <w:sz w:val="24"/>
+                <w:szCs w:val="22"/>
+                <w:lang w:val="en-US"/>
+              </w:rPr>
+              <w:t>NET</w:t>
+            </w:r>
+            <w:r>
+              <w:rPr>
+                <w:sz w:val="24"/>
+                <w:szCs w:val="22"/>
+              </w:rPr>
+              <w:t xml:space="preserve"> </w:t>
+            </w:r>
+            <w:r>
+              <w:rPr>
+                <w:sz w:val="24"/>
+                <w:szCs w:val="22"/>
+                <w:lang w:val="en-US"/>
+              </w:rPr>
+              <w:t>Core</w:t>
+            </w:r>
+            <w:r>
+              <w:rPr>
+                <w:sz w:val="24"/>
+                <w:szCs w:val="22"/>
+              </w:rPr>
+              <w:t>, на втором клиентское веб-приложение, делающее запросу к этому серверу. Очень популярный сценарий использования в веб-разработке</w:t>
+            </w:r>
+          </w:p>
+        </w:tc>
+        <w:tc>
+          <w:tcPr>
+            <w:tcW w:w="1668" w:type="pct"/>
+            <w:tcBorders>
+              <w:top w:val="single" w:sz="4" w:space="0" w:color="auto"/>
+              <w:bottom w:val="single" w:sz="4" w:space="0" w:color="auto"/>
+            </w:tcBorders>
+          </w:tcPr>
+          <w:p>
+            <w:pPr>
+              <w:pStyle w:val="a3"/>
+              <w:rPr>
+                <w:sz w:val="24"/>
+                <w:szCs w:val="22"/>
+              </w:rPr>
+            </w:pPr>
+            <w:r>
+              <w:rPr>
+                <w:sz w:val="24"/>
+                <w:szCs w:val="22"/>
+              </w:rPr>
+              <w:t>Обобщенный вызов – моделирование зависимостей как вызовов функций;</w:t>
+            </w:r>
+          </w:p>
+          <w:p>
+            <w:pPr>
+              <w:pStyle w:val="a3"/>
+              <w:rPr>
+                <w:sz w:val="24"/>
+                <w:szCs w:val="22"/>
+              </w:rPr>
+            </w:pPr>
+            <w:r>
+              <w:rPr>
+                <w:sz w:val="24"/>
+                <w:szCs w:val="22"/>
+              </w:rPr>
+              <w:t>Рассмотрение взаимодействия нетипизированного и типизированного языков;</w:t>
+            </w:r>
+          </w:p>
+        </w:tc>
+      </w:tr>
+      <w:tr>
+        <w:tc>
+          <w:tcPr>
+            <w:tcW w:w="1309" w:type="pct"/>
+            <w:tcBorders>
+              <w:top w:val="single" w:sz="4" w:space="0" w:color="auto"/>
+              <w:bottom w:val="single" w:sz="4" w:space="0" w:color="auto"/>
+            </w:tcBorders>
+          </w:tcPr>
+          <w:p>
+            <w:pPr>
+              <w:pStyle w:val="a3"/>
+              <w:rPr>
+                <w:sz w:val="24"/>
+                <w:szCs w:val="22"/>
+              </w:rPr>
+            </w:pPr>
+            <w:r>
+              <w:rPr>
+                <w:sz w:val="24"/>
+                <w:szCs w:val="22"/>
+              </w:rPr>
+              <w:t xml:space="preserve">Вызов С функции из </w:t>
+            </w:r>
+            <w:r>
+              <w:rPr>
+                <w:sz w:val="24"/>
+                <w:szCs w:val="22"/>
+                <w:lang w:val="en-US"/>
+              </w:rPr>
+              <w:t>Python</w:t>
+            </w:r>
+          </w:p>
+        </w:tc>
+        <w:tc>
+          <w:tcPr>
+            <w:tcW w:w="2023" w:type="pct"/>
+            <w:tcBorders>
+              <w:top w:val="single" w:sz="4" w:space="0" w:color="auto"/>
+              <w:bottom w:val="single" w:sz="4" w:space="0" w:color="auto"/>
+            </w:tcBorders>
+          </w:tcPr>
+          <w:p>
+            <w:pPr>
+              <w:pStyle w:val="a3"/>
+              <w:rPr>
+                <w:sz w:val="24"/>
+                <w:szCs w:val="22"/>
+              </w:rPr>
+            </w:pPr>
+            <w:r>
+              <w:rPr>
+                <w:sz w:val="24"/>
+                <w:szCs w:val="22"/>
+              </w:rPr>
+              <w:t xml:space="preserve">Используются </w:t>
+            </w:r>
+            <w:r>
+              <w:rPr>
+                <w:sz w:val="24"/>
+                <w:szCs w:val="22"/>
+              </w:rPr>
+              <w:t>три</w:t>
+            </w:r>
+            <w:r>
+              <w:rPr>
+                <w:sz w:val="24"/>
+                <w:szCs w:val="22"/>
+              </w:rPr>
+              <w:t xml:space="preserve"> языка:</w:t>
+            </w:r>
+            <w:r>
+              <w:rPr>
+                <w:sz w:val="24"/>
+                <w:szCs w:val="22"/>
+              </w:rPr>
+              <w:t xml:space="preserve"> С, </w:t>
+            </w:r>
+            <w:r>
+              <w:rPr>
+                <w:sz w:val="24"/>
+                <w:szCs w:val="22"/>
+                <w:lang w:val="en-US"/>
+              </w:rPr>
+              <w:t>Python</w:t>
+            </w:r>
+            <w:r>
+              <w:rPr>
+                <w:sz w:val="24"/>
+                <w:szCs w:val="22"/>
+              </w:rPr>
+              <w:t xml:space="preserve"> и</w:t>
+            </w:r>
+            <w:r>
+              <w:rPr>
+                <w:sz w:val="24"/>
+                <w:szCs w:val="22"/>
+              </w:rPr>
+              <w:t xml:space="preserve"> </w:t>
+            </w:r>
+            <w:r>
+              <w:rPr>
+                <w:sz w:val="24"/>
+                <w:szCs w:val="22"/>
+                <w:lang w:val="en-US"/>
+              </w:rPr>
+              <w:t>Shell</w:t>
+            </w:r>
+            <w:r>
+              <w:rPr>
+                <w:sz w:val="24"/>
+                <w:szCs w:val="22"/>
+              </w:rPr>
+              <w:t xml:space="preserve">. </w:t>
+            </w:r>
+            <w:r>
+              <w:rPr>
+                <w:sz w:val="24"/>
+                <w:szCs w:val="22"/>
+              </w:rPr>
+              <w:t xml:space="preserve">На первом реализована библиотека для быстрых вычислений, на втором инфраструктура для манипуляции числовыми данными, на третьем – скрипт для компиляции библиотеки и запуска вычислений. Очень популярный сценарий </w:t>
+            </w:r>
+            <w:r>
+              <w:rPr>
+                <w:sz w:val="24"/>
+                <w:szCs w:val="22"/>
+              </w:rPr>
+              <w:lastRenderedPageBreak/>
+              <w:t>использования в научных вычислениях</w:t>
+            </w:r>
+          </w:p>
+        </w:tc>
+        <w:tc>
+          <w:tcPr>
+            <w:tcW w:w="1668" w:type="pct"/>
+            <w:tcBorders>
+              <w:top w:val="single" w:sz="4" w:space="0" w:color="auto"/>
+              <w:bottom w:val="single" w:sz="4" w:space="0" w:color="auto"/>
+            </w:tcBorders>
+          </w:tcPr>
+          <w:p>
+            <w:pPr>
+              <w:pStyle w:val="a3"/>
+              <w:rPr>
+                <w:sz w:val="24"/>
+                <w:szCs w:val="22"/>
+              </w:rPr>
+            </w:pPr>
+            <w:r>
+              <w:rPr>
+                <w:sz w:val="24"/>
+                <w:szCs w:val="22"/>
+              </w:rPr>
+              <w:lastRenderedPageBreak/>
+              <w:t>Связь посредством неявной зависимости – файловой системы;</w:t>
+            </w:r>
+          </w:p>
+          <w:p>
+            <w:pPr>
+              <w:pStyle w:val="a3"/>
+              <w:rPr>
+                <w:sz w:val="24"/>
+                <w:szCs w:val="22"/>
+              </w:rPr>
+            </w:pPr>
+            <w:r>
+              <w:rPr>
+                <w:sz w:val="24"/>
+                <w:szCs w:val="22"/>
+              </w:rPr>
+              <w:t>Зависимость модулей на различных уровнях одновременно (файловая система и код);</w:t>
+            </w:r>
+          </w:p>
+          <w:p>
+            <w:pPr>
+              <w:pStyle w:val="a3"/>
+              <w:rPr>
+                <w:sz w:val="24"/>
+                <w:szCs w:val="22"/>
+              </w:rPr>
+            </w:pPr>
+            <w:r>
+              <w:rPr>
+                <w:sz w:val="24"/>
+                <w:szCs w:val="22"/>
+              </w:rPr>
+              <w:t>Тернарная зависимость языков;</w:t>
+            </w:r>
+          </w:p>
+        </w:tc>
+      </w:tr>
+      <w:tr>
+        <w:tc>
+          <w:tcPr>
+            <w:tcW w:w="1309" w:type="pct"/>
+            <w:tcBorders>
+              <w:top w:val="single" w:sz="4" w:space="0" w:color="auto"/>
+              <w:bottom w:val="single" w:sz="4" w:space="0" w:color="auto"/>
+            </w:tcBorders>
+          </w:tcPr>
+          <w:p>
+            <w:pPr>
+              <w:pStyle w:val="a3"/>
+              <w:rPr>
+                <w:sz w:val="24"/>
+                <w:szCs w:val="22"/>
+              </w:rPr>
+            </w:pPr>
+            <w:r>
+              <w:rPr>
+                <w:sz w:val="24"/>
+                <w:szCs w:val="22"/>
+              </w:rPr>
+              <w:t xml:space="preserve">Условная компиляция </w:t>
+            </w:r>
+            <w:r>
+              <w:rPr>
+                <w:sz w:val="24"/>
+                <w:szCs w:val="22"/>
+                <w:lang w:val="en-US"/>
+              </w:rPr>
+              <w:t>C</w:t>
+            </w:r>
+            <w:r>
+              <w:rPr>
+                <w:sz w:val="24"/>
+                <w:szCs w:val="22"/>
+              </w:rPr>
+              <w:t xml:space="preserve"> кода в зависимости от команд компилятора </w:t>
+            </w:r>
+          </w:p>
+        </w:tc>
+        <w:tc>
+          <w:tcPr>
+            <w:tcW w:w="2023" w:type="pct"/>
+            <w:tcBorders>
+              <w:top w:val="single" w:sz="4" w:space="0" w:color="auto"/>
+              <w:bottom w:val="single" w:sz="4" w:space="0" w:color="auto"/>
+            </w:tcBorders>
+          </w:tcPr>
+          <w:p>
+            <w:pPr>
+              <w:pStyle w:val="a3"/>
+              <w:rPr>
+                <w:sz w:val="24"/>
+                <w:szCs w:val="22"/>
+              </w:rPr>
+            </w:pPr>
+            <w:r>
+              <w:rPr>
+                <w:sz w:val="24"/>
+                <w:szCs w:val="22"/>
+              </w:rPr>
+              <w:t xml:space="preserve">Используются два языка: </w:t>
+            </w:r>
+            <w:r>
+              <w:rPr>
+                <w:sz w:val="24"/>
+                <w:szCs w:val="22"/>
+                <w:lang w:val="en-US"/>
+              </w:rPr>
+              <w:t>C</w:t>
+            </w:r>
+            <w:r>
+              <w:rPr>
+                <w:sz w:val="24"/>
+                <w:szCs w:val="22"/>
+              </w:rPr>
+              <w:t xml:space="preserve"> </w:t>
+            </w:r>
+            <w:r>
+              <w:rPr>
+                <w:sz w:val="24"/>
+                <w:szCs w:val="22"/>
+              </w:rPr>
+              <w:t xml:space="preserve">и </w:t>
+            </w:r>
+            <w:r>
+              <w:rPr>
+                <w:sz w:val="24"/>
+                <w:szCs w:val="22"/>
+                <w:lang w:val="en-US"/>
+              </w:rPr>
+              <w:t>Shell</w:t>
+            </w:r>
+            <w:r>
+              <w:rPr>
+                <w:sz w:val="24"/>
+                <w:szCs w:val="22"/>
+              </w:rPr>
+              <w:t>. На первом реализована программа, а на втором скрипт для её сборки. В зависимости от поставляемых компилятору флагов результирующая программа отличается. Очень популярный сценарий в кроссплатформенной разработке и встраиваемых системах</w:t>
+            </w:r>
+          </w:p>
+        </w:tc>
+        <w:tc>
+          <w:tcPr>
+            <w:tcW w:w="1668" w:type="pct"/>
+            <w:tcBorders>
+              <w:top w:val="single" w:sz="4" w:space="0" w:color="auto"/>
+              <w:bottom w:val="single" w:sz="4" w:space="0" w:color="auto"/>
+            </w:tcBorders>
+          </w:tcPr>
+          <w:p>
+            <w:pPr>
+              <w:pStyle w:val="a3"/>
+              <w:rPr>
+                <w:sz w:val="24"/>
+                <w:szCs w:val="22"/>
+              </w:rPr>
+            </w:pPr>
+            <w:r>
+              <w:rPr>
+                <w:sz w:val="24"/>
+                <w:szCs w:val="22"/>
+              </w:rPr>
+              <w:t xml:space="preserve">Зависимость </w:t>
+            </w:r>
+            <w:r>
+              <w:rPr>
+                <w:sz w:val="24"/>
+                <w:szCs w:val="22"/>
+                <w:lang w:val="en-US"/>
+              </w:rPr>
+              <w:t>GPL</w:t>
+            </w:r>
+            <w:r>
+              <w:rPr>
+                <w:sz w:val="24"/>
+                <w:szCs w:val="22"/>
+              </w:rPr>
+              <w:t xml:space="preserve"> </w:t>
+            </w:r>
+            <w:r>
+              <w:rPr>
+                <w:sz w:val="24"/>
+                <w:szCs w:val="22"/>
+              </w:rPr>
+              <w:t xml:space="preserve">от </w:t>
+            </w:r>
+            <w:r>
+              <w:rPr>
+                <w:sz w:val="24"/>
+                <w:szCs w:val="22"/>
+                <w:lang w:val="en-US"/>
+              </w:rPr>
+              <w:t>DSL</w:t>
+            </w:r>
+            <w:r>
+              <w:rPr>
+                <w:sz w:val="24"/>
+                <w:szCs w:val="22"/>
+              </w:rPr>
+              <w:t>;</w:t>
+            </w:r>
+          </w:p>
+          <w:p>
+            <w:pPr>
+              <w:pStyle w:val="a3"/>
+              <w:rPr>
+                <w:sz w:val="24"/>
+                <w:szCs w:val="22"/>
+              </w:rPr>
+            </w:pPr>
+            <w:r>
+              <w:rPr>
+                <w:sz w:val="24"/>
+                <w:szCs w:val="22"/>
+              </w:rPr>
+              <w:t>Частный вариант зависимости программного кода от кода системы сборки или конфигурации;</w:t>
+            </w:r>
+          </w:p>
+        </w:tc>
+      </w:tr>
+    </w:tbl>
+    <w:p>
+      <w:pPr>
+        <w:spacing w:before="240"/>
+        <w:rPr>
+          <w:lang w:eastAsia="en-US"/>
+        </w:rPr>
+      </w:pPr>
+      <w:r>
+        <w:rPr>
+          <w:lang w:eastAsia="en-US"/>
+        </w:rPr>
+        <w:t>Программный код всех сценариев представлен в Приложении 1.</w:t>
+      </w:r>
+    </w:p>
+    <w:p>
+      <w:pPr>
+        <w:rPr>
+          <w:lang w:eastAsia="en-US"/>
+        </w:rPr>
+      </w:pPr>
+      <w:r>
+        <w:rPr>
+          <w:lang w:eastAsia="en-US"/>
+        </w:rPr>
+        <w:t>Ниже представлен и проанализирован результат анализа данных сценариев и интерпретация полученных результатов.</w:t>
+      </w:r>
+    </w:p>
+    <w:p>
+      <w:pPr>
+        <w:pStyle w:val="Heading3"/>
+      </w:pPr>
+      <w:r>
+        <w:t>Сценарий 1</w:t>
       </w:r>
     </w:p>
     <w:p>
@@ -9354,6 +10339,39 @@
       </w:r>
       <w:r>
         <w:t>(1), 117-117. doi:10.2307/2270078</w:t>
+      </w:r>
+    </w:p>
+    <w:p>
+      <w:pPr>
+        <w:pStyle w:val="a0"/>
+        <w:tabs>
+          <w:tab w:val="clear" w:pos="780"/>
+          <w:tab w:val="left" w:pos="0"/>
+        </w:tabs>
+        <w:ind w:left="0" w:firstLine="709"/>
+        <w:rPr>
+          <w:lang w:val="en-US"/>
+        </w:rPr>
+      </w:pPr>
+      <w:r>
+        <w:rPr>
+          <w:lang w:val="en-US"/>
+        </w:rPr>
+        <w:t xml:space="preserve">Luca </w:t>
+      </w:r>
+      <w:proofErr w:type="spellStart"/>
+      <w:r>
+        <w:rPr>
+          <w:lang w:val="en-US"/>
+        </w:rPr>
+        <w:t>Cardelli</w:t>
+      </w:r>
+      <w:proofErr w:type="spellEnd"/>
+      <w:r>
+        <w:rPr>
+          <w:lang w:val="en-US"/>
+        </w:rPr>
+        <w:t>. 1997. Program fragments, linking, and modularization. In Proceedings of the 24th ACM SIGPLAN-SIGACT symposium on Principles of programming languages (POPL '97). Association for Computing Machinery, New York, NY, USA, 266–277. https://doi.org/10.1145/263699.263735</w:t>
       </w:r>
     </w:p>
     <w:p>
@@ -11605,7 +12623,7 @@
   <w:style w:type="paragraph" w:default="1" w:styleId="Normal">
     <w:name w:val="Normal"/>
     <w:qFormat/>
-    <w:rsid w:val="00670CC9"/>
+    <w:rsid w:val="00A7140F"/>
     <w:pPr>
       <w:spacing w:line="360" w:lineRule="auto"/>
       <w:ind w:firstLine="709"/>

</xml_diff>

<commit_message>
Completed report for sem2
</commit_message>
<xml_diff>
--- a/reports/sem2/ОрловскийМЮ_Отчет_НИР.docx
+++ b/reports/sem2/ОрловскийМЮ_Отчет_НИР.docx
@@ -696,7 +696,25 @@
           <w:sz w:val="24"/>
           <w:szCs w:val="24"/>
         </w:rPr>
-        <w:t xml:space="preserve">Руководитель практики от университета: Маркина Т.А, доцент факультета </w:t>
+        <w:t xml:space="preserve">Руководитель практики от университета: Маркина </w:t>
+      </w:r>
+      <w:proofErr w:type="gramStart"/>
+      <w:r>
+        <w:rPr>
+          <w:b w:val="0"/>
+          <w:sz w:val="24"/>
+          <w:szCs w:val="24"/>
+        </w:rPr>
+        <w:t>Т.А</w:t>
+      </w:r>
+      <w:proofErr w:type="gramEnd"/>
+      <w:r>
+        <w:rPr>
+          <w:b w:val="0"/>
+          <w:sz w:val="24"/>
+          <w:szCs w:val="24"/>
+        </w:rPr>
+        <w:t xml:space="preserve">, доцент факультета </w:t>
       </w:r>
       <w:proofErr w:type="spellStart"/>
       <w:r>
@@ -4557,6 +4575,7 @@
         <w:t xml:space="preserve">Языки, поддерживаемые </w:t>
       </w:r>
       <w:proofErr w:type="spellStart"/>
+      <w:proofErr w:type="gramStart"/>
       <w:r>
         <w:rPr>
           <w:lang w:val="en-US" w:eastAsia="en-US"/>
@@ -4564,6 +4583,7 @@
         <w:t>Mulang</w:t>
       </w:r>
       <w:proofErr w:type="spellEnd"/>
+      <w:proofErr w:type="gramEnd"/>
       <w:r>
         <w:rPr>
           <w:lang w:val="en-US" w:eastAsia="en-US"/>
@@ -7341,21 +7361,7 @@
         <w:rPr>
           <w:lang w:eastAsia="en-US"/>
         </w:rPr>
-        <w:t xml:space="preserve">Для реализации конкретного анализа конкретного языка предполагается использование определенной онтологии – набора формально определенных семантических конструкций, которые будут использоваться для описания семантики избранного языка. Онтология является унифицированным языком, что позволяет совместить результаты работы разных специфических анализаторов для дальнейшего использования в </w:t>
-      </w:r>
-      <w:proofErr w:type="spellStart"/>
-      <w:r>
-        <w:rPr>
-          <w:lang w:eastAsia="en-US"/>
-        </w:rPr>
-        <w:t>мультиязыковом</w:t>
-      </w:r>
-      <w:proofErr w:type="spellEnd"/>
-      <w:r>
-        <w:rPr>
-          <w:lang w:eastAsia="en-US"/>
-        </w:rPr>
-        <w:t xml:space="preserve"> контексте.</w:t>
+        <w:t>Для реализации конкретного анализа конкретного языка предполагается использование определенной онтологии – набора формально определенных семантических конструкций, которые будут использоваться для описания семантики избранного языка. Онтология является унифицированным языком, что позволяет совместить результаты работы разных специфических анализаторов для дальнейшего использования в мультиязыковом контексте.</w:t>
       </w:r>
       <w:r>
         <w:rPr>
@@ -7591,19 +7597,19 @@
           <w:szCs w:val="22"/>
           <w:lang w:val="en-US"/>
         </w:rPr>
-        <w:t xml:space="preserve">    let links: array(pair(node, node))</w:t>
-      </w:r>
-    </w:p>
-    <w:p>
-      <w:pPr>
-        <w:pStyle w:val="aa"/>
+        <w:t xml:space="preserve">    let links: </w:t>
+      </w:r>
+      <w:proofErr w:type="gramStart"/>
+      <w:r>
         <w:rPr>
           <w:rFonts w:ascii="Consolas" w:hAnsi="Consolas"/>
           <w:sz w:val="22"/>
           <w:szCs w:val="22"/>
           <w:lang w:val="en-US"/>
         </w:rPr>
-      </w:pPr>
+        <w:t>array(</w:t>
+      </w:r>
+      <w:proofErr w:type="gramEnd"/>
       <w:r>
         <w:rPr>
           <w:rFonts w:ascii="Consolas" w:hAnsi="Consolas"/>
@@ -7611,19 +7617,19 @@
           <w:szCs w:val="22"/>
           <w:lang w:val="en-US"/>
         </w:rPr>
-        <w:t xml:space="preserve">    for </w:t>
-      </w:r>
-      <w:proofErr w:type="spellStart"/>
-      <w:r>
+        <w:t>pair(node, node))</w:t>
+      </w:r>
+    </w:p>
+    <w:p>
+      <w:pPr>
+        <w:pStyle w:val="aa"/>
         <w:rPr>
           <w:rFonts w:ascii="Consolas" w:hAnsi="Consolas"/>
           <w:sz w:val="22"/>
           <w:szCs w:val="22"/>
           <w:lang w:val="en-US"/>
         </w:rPr>
-        <w:t>i</w:t>
-      </w:r>
-      <w:proofErr w:type="spellEnd"/>
+      </w:pPr>
       <w:r>
         <w:rPr>
           <w:rFonts w:ascii="Consolas" w:hAnsi="Consolas"/>
@@ -7631,7 +7637,7 @@
           <w:szCs w:val="22"/>
           <w:lang w:val="en-US"/>
         </w:rPr>
-        <w:t xml:space="preserve"> = 0; </w:t>
+        <w:t xml:space="preserve">    for </w:t>
       </w:r>
       <w:proofErr w:type="spellStart"/>
       <w:r>
@@ -7651,7 +7657,7 @@
           <w:szCs w:val="22"/>
           <w:lang w:val="en-US"/>
         </w:rPr>
-        <w:t xml:space="preserve"> &lt; </w:t>
+        <w:t xml:space="preserve"> = 0; </w:t>
       </w:r>
       <w:proofErr w:type="spellStart"/>
       <w:r>
@@ -7661,7 +7667,7 @@
           <w:szCs w:val="22"/>
           <w:lang w:val="en-US"/>
         </w:rPr>
-        <w:t>nodes.length</w:t>
+        <w:t>i</w:t>
       </w:r>
       <w:proofErr w:type="spellEnd"/>
       <w:r>
@@ -7671,9 +7677,10 @@
           <w:szCs w:val="22"/>
           <w:lang w:val="en-US"/>
         </w:rPr>
-        <w:t xml:space="preserve">(); </w:t>
+        <w:t xml:space="preserve"> &lt; </w:t>
       </w:r>
       <w:proofErr w:type="spellStart"/>
+      <w:proofErr w:type="gramStart"/>
       <w:r>
         <w:rPr>
           <w:rFonts w:ascii="Consolas" w:hAnsi="Consolas"/>
@@ -7681,9 +7688,10 @@
           <w:szCs w:val="22"/>
           <w:lang w:val="en-US"/>
         </w:rPr>
-        <w:t>i</w:t>
+        <w:t>nodes.length</w:t>
       </w:r>
       <w:proofErr w:type="spellEnd"/>
+      <w:proofErr w:type="gramEnd"/>
       <w:r>
         <w:rPr>
           <w:rFonts w:ascii="Consolas" w:hAnsi="Consolas"/>
@@ -7691,19 +7699,19 @@
           <w:szCs w:val="22"/>
           <w:lang w:val="en-US"/>
         </w:rPr>
-        <w:t>++ {</w:t>
-      </w:r>
-    </w:p>
-    <w:p>
-      <w:pPr>
-        <w:pStyle w:val="aa"/>
+        <w:t xml:space="preserve">(); </w:t>
+      </w:r>
+      <w:proofErr w:type="spellStart"/>
+      <w:r>
         <w:rPr>
           <w:rFonts w:ascii="Consolas" w:hAnsi="Consolas"/>
           <w:sz w:val="22"/>
           <w:szCs w:val="22"/>
           <w:lang w:val="en-US"/>
         </w:rPr>
-      </w:pPr>
+        <w:t>i</w:t>
+      </w:r>
+      <w:proofErr w:type="spellEnd"/>
       <w:r>
         <w:rPr>
           <w:rFonts w:ascii="Consolas" w:hAnsi="Consolas"/>
@@ -7711,19 +7719,19 @@
           <w:szCs w:val="22"/>
           <w:lang w:val="en-US"/>
         </w:rPr>
-        <w:t xml:space="preserve">        for j = </w:t>
-      </w:r>
-      <w:proofErr w:type="spellStart"/>
-      <w:r>
+        <w:t>++ {</w:t>
+      </w:r>
+    </w:p>
+    <w:p>
+      <w:pPr>
+        <w:pStyle w:val="aa"/>
         <w:rPr>
           <w:rFonts w:ascii="Consolas" w:hAnsi="Consolas"/>
           <w:sz w:val="22"/>
           <w:szCs w:val="22"/>
           <w:lang w:val="en-US"/>
         </w:rPr>
-        <w:t>i</w:t>
-      </w:r>
-      <w:proofErr w:type="spellEnd"/>
+      </w:pPr>
       <w:r>
         <w:rPr>
           <w:rFonts w:ascii="Consolas" w:hAnsi="Consolas"/>
@@ -7731,7 +7739,7 @@
           <w:szCs w:val="22"/>
           <w:lang w:val="en-US"/>
         </w:rPr>
-        <w:t xml:space="preserve">; j &lt; </w:t>
+        <w:t xml:space="preserve">        for j = </w:t>
       </w:r>
       <w:proofErr w:type="spellStart"/>
       <w:r>
@@ -7741,7 +7749,7 @@
           <w:szCs w:val="22"/>
           <w:lang w:val="en-US"/>
         </w:rPr>
-        <w:t>nodes.length</w:t>
+        <w:t>i</w:t>
       </w:r>
       <w:proofErr w:type="spellEnd"/>
       <w:r>
@@ -7751,9 +7759,10 @@
           <w:szCs w:val="22"/>
           <w:lang w:val="en-US"/>
         </w:rPr>
-        <w:t xml:space="preserve">(); </w:t>
+        <w:t xml:space="preserve">; j &lt; </w:t>
       </w:r>
       <w:proofErr w:type="spellStart"/>
+      <w:proofErr w:type="gramStart"/>
       <w:r>
         <w:rPr>
           <w:rFonts w:ascii="Consolas" w:hAnsi="Consolas"/>
@@ -7761,9 +7770,10 @@
           <w:szCs w:val="22"/>
           <w:lang w:val="en-US"/>
         </w:rPr>
-        <w:t>j++</w:t>
+        <w:t>nodes.length</w:t>
       </w:r>
       <w:proofErr w:type="spellEnd"/>
+      <w:proofErr w:type="gramEnd"/>
       <w:r>
         <w:rPr>
           <w:rFonts w:ascii="Consolas" w:hAnsi="Consolas"/>
@@ -7771,19 +7781,19 @@
           <w:szCs w:val="22"/>
           <w:lang w:val="en-US"/>
         </w:rPr>
-        <w:t xml:space="preserve"> {</w:t>
-      </w:r>
-    </w:p>
-    <w:p>
-      <w:pPr>
-        <w:pStyle w:val="aa"/>
+        <w:t xml:space="preserve">(); </w:t>
+      </w:r>
+      <w:proofErr w:type="spellStart"/>
+      <w:r>
         <w:rPr>
           <w:rFonts w:ascii="Consolas" w:hAnsi="Consolas"/>
           <w:sz w:val="22"/>
           <w:szCs w:val="22"/>
           <w:lang w:val="en-US"/>
         </w:rPr>
-      </w:pPr>
+        <w:t>j++</w:t>
+      </w:r>
+      <w:proofErr w:type="spellEnd"/>
       <w:r>
         <w:rPr>
           <w:rFonts w:ascii="Consolas" w:hAnsi="Consolas"/>
@@ -7791,19 +7801,19 @@
           <w:szCs w:val="22"/>
           <w:lang w:val="en-US"/>
         </w:rPr>
-        <w:t xml:space="preserve">            </w:t>
-      </w:r>
-      <w:proofErr w:type="spellStart"/>
-      <w:r>
+        <w:t xml:space="preserve"> {</w:t>
+      </w:r>
+    </w:p>
+    <w:p>
+      <w:pPr>
+        <w:pStyle w:val="aa"/>
         <w:rPr>
           <w:rFonts w:ascii="Consolas" w:hAnsi="Consolas"/>
           <w:sz w:val="22"/>
           <w:szCs w:val="22"/>
           <w:lang w:val="en-US"/>
         </w:rPr>
-        <w:t>lhs</w:t>
-      </w:r>
-      <w:proofErr w:type="spellEnd"/>
+      </w:pPr>
       <w:r>
         <w:rPr>
           <w:rFonts w:ascii="Consolas" w:hAnsi="Consolas"/>
@@ -7811,7 +7821,7 @@
           <w:szCs w:val="22"/>
           <w:lang w:val="en-US"/>
         </w:rPr>
-        <w:t xml:space="preserve"> = nodes[</w:t>
+        <w:t xml:space="preserve">            </w:t>
       </w:r>
       <w:proofErr w:type="spellStart"/>
       <w:r>
@@ -7821,7 +7831,7 @@
           <w:szCs w:val="22"/>
           <w:lang w:val="en-US"/>
         </w:rPr>
-        <w:t>i</w:t>
+        <w:t>lhs</w:t>
       </w:r>
       <w:proofErr w:type="spellEnd"/>
       <w:r>
@@ -7831,7 +7841,7 @@
           <w:szCs w:val="22"/>
           <w:lang w:val="en-US"/>
         </w:rPr>
-        <w:t xml:space="preserve">]; </w:t>
+        <w:t xml:space="preserve"> = nodes[</w:t>
       </w:r>
       <w:proofErr w:type="spellStart"/>
       <w:r>
@@ -7841,7 +7851,7 @@
           <w:szCs w:val="22"/>
           <w:lang w:val="en-US"/>
         </w:rPr>
-        <w:t>rhs</w:t>
+        <w:t>i</w:t>
       </w:r>
       <w:proofErr w:type="spellEnd"/>
       <w:r>
@@ -7851,19 +7861,19 @@
           <w:szCs w:val="22"/>
           <w:lang w:val="en-US"/>
         </w:rPr>
-        <w:t xml:space="preserve"> = nodes[j]</w:t>
-      </w:r>
-    </w:p>
-    <w:p>
-      <w:pPr>
-        <w:pStyle w:val="aa"/>
+        <w:t xml:space="preserve">]; </w:t>
+      </w:r>
+      <w:proofErr w:type="spellStart"/>
+      <w:r>
         <w:rPr>
           <w:rFonts w:ascii="Consolas" w:hAnsi="Consolas"/>
           <w:sz w:val="22"/>
           <w:szCs w:val="22"/>
           <w:lang w:val="en-US"/>
         </w:rPr>
-      </w:pPr>
+        <w:t>rhs</w:t>
+      </w:r>
+      <w:proofErr w:type="spellEnd"/>
       <w:r>
         <w:rPr>
           <w:rFonts w:ascii="Consolas" w:hAnsi="Consolas"/>
@@ -7871,19 +7881,19 @@
           <w:szCs w:val="22"/>
           <w:lang w:val="en-US"/>
         </w:rPr>
-        <w:t xml:space="preserve">            equal = </w:t>
-      </w:r>
-      <w:proofErr w:type="spellStart"/>
-      <w:r>
+        <w:t xml:space="preserve"> = nodes[j]</w:t>
+      </w:r>
+    </w:p>
+    <w:p>
+      <w:pPr>
+        <w:pStyle w:val="aa"/>
         <w:rPr>
           <w:rFonts w:ascii="Consolas" w:hAnsi="Consolas"/>
           <w:sz w:val="22"/>
           <w:szCs w:val="22"/>
           <w:lang w:val="en-US"/>
         </w:rPr>
-        <w:t>ontology.getEqualFunction</w:t>
-      </w:r>
-      <w:proofErr w:type="spellEnd"/>
+      </w:pPr>
       <w:r>
         <w:rPr>
           <w:rFonts w:ascii="Consolas" w:hAnsi="Consolas"/>
@@ -7891,9 +7901,10 @@
           <w:szCs w:val="22"/>
           <w:lang w:val="en-US"/>
         </w:rPr>
-        <w:t>(</w:t>
+        <w:t xml:space="preserve">            equal = </w:t>
       </w:r>
       <w:proofErr w:type="spellStart"/>
+      <w:proofErr w:type="gramStart"/>
       <w:r>
         <w:rPr>
           <w:rFonts w:ascii="Consolas" w:hAnsi="Consolas"/>
@@ -7901,9 +7912,10 @@
           <w:szCs w:val="22"/>
           <w:lang w:val="en-US"/>
         </w:rPr>
-        <w:t>lhs.type</w:t>
+        <w:t>ontology.getEqualFunction</w:t>
       </w:r>
       <w:proofErr w:type="spellEnd"/>
+      <w:proofErr w:type="gramEnd"/>
       <w:r>
         <w:rPr>
           <w:rFonts w:ascii="Consolas" w:hAnsi="Consolas"/>
@@ -7911,7 +7923,7 @@
           <w:szCs w:val="22"/>
           <w:lang w:val="en-US"/>
         </w:rPr>
-        <w:t xml:space="preserve">, </w:t>
+        <w:t>(</w:t>
       </w:r>
       <w:proofErr w:type="spellStart"/>
       <w:r>
@@ -7921,7 +7933,7 @@
           <w:szCs w:val="22"/>
           <w:lang w:val="en-US"/>
         </w:rPr>
-        <w:t>rhs.type</w:t>
+        <w:t>lhs.type</w:t>
       </w:r>
       <w:proofErr w:type="spellEnd"/>
       <w:r>
@@ -7931,19 +7943,19 @@
           <w:szCs w:val="22"/>
           <w:lang w:val="en-US"/>
         </w:rPr>
-        <w:t>)</w:t>
-      </w:r>
-    </w:p>
-    <w:p>
-      <w:pPr>
-        <w:pStyle w:val="aa"/>
+        <w:t xml:space="preserve">, </w:t>
+      </w:r>
+      <w:proofErr w:type="spellStart"/>
+      <w:r>
         <w:rPr>
           <w:rFonts w:ascii="Consolas" w:hAnsi="Consolas"/>
           <w:sz w:val="22"/>
           <w:szCs w:val="22"/>
           <w:lang w:val="en-US"/>
         </w:rPr>
-      </w:pPr>
+        <w:t>rhs.type</w:t>
+      </w:r>
+      <w:proofErr w:type="spellEnd"/>
       <w:r>
         <w:rPr>
           <w:rFonts w:ascii="Consolas" w:hAnsi="Consolas"/>
@@ -7951,19 +7963,19 @@
           <w:szCs w:val="22"/>
           <w:lang w:val="en-US"/>
         </w:rPr>
-        <w:t xml:space="preserve">            if equal(</w:t>
-      </w:r>
-      <w:proofErr w:type="spellStart"/>
-      <w:r>
+        <w:t>)</w:t>
+      </w:r>
+    </w:p>
+    <w:p>
+      <w:pPr>
+        <w:pStyle w:val="aa"/>
         <w:rPr>
           <w:rFonts w:ascii="Consolas" w:hAnsi="Consolas"/>
           <w:sz w:val="22"/>
           <w:szCs w:val="22"/>
           <w:lang w:val="en-US"/>
         </w:rPr>
-        <w:t>lhs</w:t>
-      </w:r>
-      <w:proofErr w:type="spellEnd"/>
+      </w:pPr>
       <w:r>
         <w:rPr>
           <w:rFonts w:ascii="Consolas" w:hAnsi="Consolas"/>
@@ -7971,9 +7983,9 @@
           <w:szCs w:val="22"/>
           <w:lang w:val="en-US"/>
         </w:rPr>
-        <w:t xml:space="preserve">, </w:t>
-      </w:r>
-      <w:proofErr w:type="spellStart"/>
+        <w:t xml:space="preserve">            if </w:t>
+      </w:r>
+      <w:proofErr w:type="gramStart"/>
       <w:r>
         <w:rPr>
           <w:rFonts w:ascii="Consolas" w:hAnsi="Consolas"/>
@@ -7981,9 +7993,10 @@
           <w:szCs w:val="22"/>
           <w:lang w:val="en-US"/>
         </w:rPr>
-        <w:t>rhs</w:t>
-      </w:r>
-      <w:proofErr w:type="spellEnd"/>
+        <w:t>equal(</w:t>
+      </w:r>
+      <w:proofErr w:type="spellStart"/>
+      <w:proofErr w:type="gramEnd"/>
       <w:r>
         <w:rPr>
           <w:rFonts w:ascii="Consolas" w:hAnsi="Consolas"/>
@@ -7991,19 +8004,19 @@
           <w:szCs w:val="22"/>
           <w:lang w:val="en-US"/>
         </w:rPr>
-        <w:t>) {</w:t>
-      </w:r>
-    </w:p>
-    <w:p>
-      <w:pPr>
-        <w:pStyle w:val="aa"/>
+        <w:t>lhs</w:t>
+      </w:r>
+      <w:proofErr w:type="spellEnd"/>
+      <w:r>
         <w:rPr>
           <w:rFonts w:ascii="Consolas" w:hAnsi="Consolas"/>
           <w:sz w:val="22"/>
           <w:szCs w:val="22"/>
           <w:lang w:val="en-US"/>
         </w:rPr>
-      </w:pPr>
+        <w:t xml:space="preserve">, </w:t>
+      </w:r>
+      <w:proofErr w:type="spellStart"/>
       <w:r>
         <w:rPr>
           <w:rFonts w:ascii="Consolas" w:hAnsi="Consolas"/>
@@ -8011,9 +8024,9 @@
           <w:szCs w:val="22"/>
           <w:lang w:val="en-US"/>
         </w:rPr>
-        <w:t xml:space="preserve">                </w:t>
-      </w:r>
-      <w:proofErr w:type="spellStart"/>
+        <w:t>rhs</w:t>
+      </w:r>
+      <w:proofErr w:type="spellEnd"/>
       <w:r>
         <w:rPr>
           <w:rFonts w:ascii="Consolas" w:hAnsi="Consolas"/>
@@ -8021,19 +8034,19 @@
           <w:szCs w:val="22"/>
           <w:lang w:val="en-US"/>
         </w:rPr>
-        <w:t>links.add</w:t>
-      </w:r>
-      <w:proofErr w:type="spellEnd"/>
-      <w:r>
+        <w:t>) {</w:t>
+      </w:r>
+    </w:p>
+    <w:p>
+      <w:pPr>
+        <w:pStyle w:val="aa"/>
         <w:rPr>
           <w:rFonts w:ascii="Consolas" w:hAnsi="Consolas"/>
           <w:sz w:val="22"/>
           <w:szCs w:val="22"/>
           <w:lang w:val="en-US"/>
         </w:rPr>
-        <w:t>(</w:t>
-      </w:r>
-      <w:proofErr w:type="spellStart"/>
+      </w:pPr>
       <w:r>
         <w:rPr>
           <w:rFonts w:ascii="Consolas" w:hAnsi="Consolas"/>
@@ -8041,9 +8054,10 @@
           <w:szCs w:val="22"/>
           <w:lang w:val="en-US"/>
         </w:rPr>
-        <w:t>lhs</w:t>
-      </w:r>
-      <w:proofErr w:type="spellEnd"/>
+        <w:t xml:space="preserve">                </w:t>
+      </w:r>
+      <w:proofErr w:type="spellStart"/>
+      <w:proofErr w:type="gramStart"/>
       <w:r>
         <w:rPr>
           <w:rFonts w:ascii="Consolas" w:hAnsi="Consolas"/>
@@ -8051,9 +8065,9 @@
           <w:szCs w:val="22"/>
           <w:lang w:val="en-US"/>
         </w:rPr>
-        <w:t xml:space="preserve">, </w:t>
-      </w:r>
-      <w:proofErr w:type="spellStart"/>
+        <w:t>links.add</w:t>
+      </w:r>
+      <w:proofErr w:type="spellEnd"/>
       <w:r>
         <w:rPr>
           <w:rFonts w:ascii="Consolas" w:hAnsi="Consolas"/>
@@ -8061,9 +8075,10 @@
           <w:szCs w:val="22"/>
           <w:lang w:val="en-US"/>
         </w:rPr>
-        <w:t>rhs</w:t>
-      </w:r>
-      <w:proofErr w:type="spellEnd"/>
+        <w:t>(</w:t>
+      </w:r>
+      <w:proofErr w:type="spellStart"/>
+      <w:proofErr w:type="gramEnd"/>
       <w:r>
         <w:rPr>
           <w:rFonts w:ascii="Consolas" w:hAnsi="Consolas"/>
@@ -8071,18 +8086,19 @@
           <w:szCs w:val="22"/>
           <w:lang w:val="en-US"/>
         </w:rPr>
-        <w:t>)</w:t>
-      </w:r>
-    </w:p>
-    <w:p>
-      <w:pPr>
-        <w:pStyle w:val="aa"/>
+        <w:t>lhs</w:t>
+      </w:r>
+      <w:proofErr w:type="spellEnd"/>
+      <w:r>
         <w:rPr>
           <w:rFonts w:ascii="Consolas" w:hAnsi="Consolas"/>
           <w:sz w:val="22"/>
           <w:szCs w:val="22"/>
-        </w:rPr>
-      </w:pPr>
+          <w:lang w:val="en-US"/>
+        </w:rPr>
+        <w:t xml:space="preserve">, </w:t>
+      </w:r>
+      <w:proofErr w:type="spellStart"/>
       <w:r>
         <w:rPr>
           <w:rFonts w:ascii="Consolas" w:hAnsi="Consolas"/>
@@ -8090,15 +8106,17 @@
           <w:szCs w:val="22"/>
           <w:lang w:val="en-US"/>
         </w:rPr>
-        <w:t xml:space="preserve">            </w:t>
-      </w:r>
+        <w:t>rhs</w:t>
+      </w:r>
+      <w:proofErr w:type="spellEnd"/>
       <w:r>
         <w:rPr>
           <w:rFonts w:ascii="Consolas" w:hAnsi="Consolas"/>
           <w:sz w:val="22"/>
           <w:szCs w:val="22"/>
-        </w:rPr>
-        <w:t>}</w:t>
+          <w:lang w:val="en-US"/>
+        </w:rPr>
+        <w:t>)</w:t>
       </w:r>
     </w:p>
     <w:p>
@@ -8115,71 +8133,100 @@
           <w:rFonts w:ascii="Consolas" w:hAnsi="Consolas"/>
           <w:sz w:val="22"/>
           <w:szCs w:val="22"/>
-        </w:rPr>
-        <w:t xml:space="preserve">        }</w:t>
-      </w:r>
-    </w:p>
-    <w:p>
-      <w:pPr>
-        <w:pStyle w:val="aa"/>
+          <w:lang w:val="en-US"/>
+        </w:rPr>
+        <w:t xml:space="preserve">            </w:t>
+      </w:r>
+      <w:r>
         <w:rPr>
           <w:rFonts w:ascii="Consolas" w:hAnsi="Consolas"/>
           <w:sz w:val="22"/>
           <w:szCs w:val="22"/>
         </w:rPr>
-      </w:pPr>
-      <w:r>
+        <w:t>}</w:t>
+      </w:r>
+    </w:p>
+    <w:p>
+      <w:pPr>
+        <w:pStyle w:val="aa"/>
         <w:rPr>
           <w:rFonts w:ascii="Consolas" w:hAnsi="Consolas"/>
           <w:sz w:val="22"/>
           <w:szCs w:val="22"/>
         </w:rPr>
-        <w:t xml:space="preserve">    }</w:t>
-      </w:r>
-    </w:p>
-    <w:p>
-      <w:pPr>
-        <w:pStyle w:val="aa"/>
+      </w:pPr>
+      <w:r>
         <w:rPr>
           <w:rFonts w:ascii="Consolas" w:hAnsi="Consolas"/>
           <w:sz w:val="22"/>
           <w:szCs w:val="22"/>
         </w:rPr>
-      </w:pPr>
-      <w:r>
+        <w:t xml:space="preserve">        }</w:t>
+      </w:r>
+    </w:p>
+    <w:p>
+      <w:pPr>
+        <w:pStyle w:val="aa"/>
         <w:rPr>
           <w:rFonts w:ascii="Consolas" w:hAnsi="Consolas"/>
           <w:sz w:val="22"/>
           <w:szCs w:val="22"/>
         </w:rPr>
-        <w:t xml:space="preserve">    </w:t>
-      </w:r>
+      </w:pPr>
       <w:r>
         <w:rPr>
           <w:rFonts w:ascii="Consolas" w:hAnsi="Consolas"/>
           <w:sz w:val="22"/>
           <w:szCs w:val="22"/>
-          <w:lang w:val="en-US"/>
-        </w:rPr>
-        <w:t>return</w:t>
-      </w:r>
-      <w:r>
+        </w:rPr>
+        <w:t xml:space="preserve">    }</w:t>
+      </w:r>
+    </w:p>
+    <w:p>
+      <w:pPr>
+        <w:pStyle w:val="aa"/>
         <w:rPr>
           <w:rFonts w:ascii="Consolas" w:hAnsi="Consolas"/>
           <w:sz w:val="22"/>
           <w:szCs w:val="22"/>
         </w:rPr>
-        <w:t xml:space="preserve"> </w:t>
-      </w:r>
+      </w:pPr>
       <w:r>
         <w:rPr>
           <w:rFonts w:ascii="Consolas" w:hAnsi="Consolas"/>
           <w:sz w:val="22"/>
           <w:szCs w:val="22"/>
+        </w:rPr>
+        <w:t xml:space="preserve">    </w:t>
+      </w:r>
+      <w:r>
+        <w:rPr>
+          <w:rFonts w:ascii="Consolas" w:hAnsi="Consolas"/>
+          <w:sz w:val="22"/>
+          <w:szCs w:val="22"/>
+          <w:lang w:val="en-US"/>
+        </w:rPr>
+        <w:t>return</w:t>
+      </w:r>
+      <w:r>
+        <w:rPr>
+          <w:rFonts w:ascii="Consolas" w:hAnsi="Consolas"/>
+          <w:sz w:val="22"/>
+          <w:szCs w:val="22"/>
+        </w:rPr>
+        <w:t xml:space="preserve"> </w:t>
+      </w:r>
+      <w:proofErr w:type="gramStart"/>
+      <w:r>
+        <w:rPr>
+          <w:rFonts w:ascii="Consolas" w:hAnsi="Consolas"/>
+          <w:sz w:val="22"/>
+          <w:szCs w:val="22"/>
           <w:lang w:val="en-US"/>
         </w:rPr>
         <w:t>links</w:t>
       </w:r>
+      <w:proofErr w:type="gramEnd"/>
     </w:p>
     <w:p>
       <w:pPr>
@@ -8576,6 +8623,17 @@
     </w:p>
     <w:p>
       <w:pPr>
+        <w:pStyle w:val="Heading2"/>
+      </w:pPr>
+      <w:r>
+        <w:t>Провести разработку прототипа для тестирования метода в различных сценария</w:t>
+      </w:r>
+      <w:r>
+        <w:t>х</w:t>
+      </w:r>
+    </w:p>
+    <w:p>
+      <w:pPr>
         <w:rPr>
           <w:lang w:eastAsia="en-US"/>
         </w:rPr>
@@ -8687,7 +8745,8 @@
         <w:pStyle w:val="Heading2"/>
       </w:pPr>
       <w:r>
-        <w:t>Провести разработку прототипа для тестирования метода в различных сценариях</w:t>
+        <w:lastRenderedPageBreak/>
+        <w:t>Разработать избранную модель представления семантической информации для использования в прототипе</w:t>
       </w:r>
     </w:p>
     <w:p>
@@ -8723,7 +8782,6 @@
         <w:pStyle w:val="aa"/>
       </w:pPr>
       <w:r>
-        <w:lastRenderedPageBreak/>
         <w:t>Модуль состоит из набора утверждений. Окружением называется утверждение, используемое для объявления зависимости модуля от другого модуля. Сигнатурой называется утверждение, используемое для обозначения возможности создания зависимости от данного модуля.</w:t>
       </w:r>
       <w:r>
@@ -8793,8 +8851,9 @@
           <w:szCs w:val="22"/>
           <w:lang w:val="en-US"/>
         </w:rPr>
-        <w:t xml:space="preserve">A, B </w:t>
-      </w:r>
+        <w:t xml:space="preserve">A, </w:t>
+      </w:r>
+      <w:proofErr w:type="gramStart"/>
       <w:r>
         <w:rPr>
           <w:rFonts w:ascii="Consolas" w:hAnsi="Consolas"/>
@@ -8802,7 +8861,7 @@
           <w:szCs w:val="22"/>
           <w:lang w:val="en-US"/>
         </w:rPr>
-        <w:t>::</w:t>
+        <w:t xml:space="preserve">B </w:t>
       </w:r>
       <w:r>
         <w:rPr>
@@ -8811,7 +8870,7 @@
           <w:szCs w:val="22"/>
           <w:lang w:val="en-US"/>
         </w:rPr>
-        <w:t xml:space="preserve">= </w:t>
+        <w:t>::</w:t>
       </w:r>
       <w:r>
         <w:rPr>
@@ -8820,8 +8879,9 @@
           <w:szCs w:val="22"/>
           <w:lang w:val="en-US"/>
         </w:rPr>
-        <w:t>P | A -&gt; B | A x B | A + B</w:t>
-      </w:r>
+        <w:t>=</w:t>
+      </w:r>
+      <w:proofErr w:type="gramEnd"/>
       <w:r>
         <w:rPr>
           <w:rFonts w:ascii="Consolas" w:hAnsi="Consolas"/>
@@ -8829,19 +8889,17 @@
           <w:szCs w:val="22"/>
           <w:lang w:val="en-US"/>
         </w:rPr>
-        <w:t xml:space="preserve"> | Any</w:t>
-      </w:r>
-    </w:p>
-    <w:p>
-      <w:pPr>
-        <w:pStyle w:val="aa"/>
+        <w:t xml:space="preserve"> </w:t>
+      </w:r>
+      <w:r>
         <w:rPr>
           <w:rFonts w:ascii="Consolas" w:hAnsi="Consolas"/>
           <w:sz w:val="22"/>
           <w:szCs w:val="22"/>
           <w:lang w:val="en-US"/>
         </w:rPr>
-      </w:pPr>
+        <w:t>P | A -&gt; B | A x B | A + B</w:t>
+      </w:r>
       <w:r>
         <w:rPr>
           <w:rFonts w:ascii="Consolas" w:hAnsi="Consolas"/>
@@ -8849,12 +8907,168 @@
           <w:szCs w:val="22"/>
           <w:lang w:val="en-US"/>
         </w:rPr>
-        <w:t>a, b ::= a | \(a : A)b | b(a)</w:t>
+        <w:t xml:space="preserve"> | Any</w:t>
       </w:r>
     </w:p>
     <w:p>
       <w:pPr>
         <w:pStyle w:val="aa"/>
+        <w:rPr>
+          <w:rFonts w:ascii="Consolas" w:hAnsi="Consolas"/>
+          <w:sz w:val="22"/>
+          <w:szCs w:val="22"/>
+        </w:rPr>
+      </w:pPr>
+      <w:r>
+        <w:rPr>
+          <w:rFonts w:ascii="Consolas" w:hAnsi="Consolas"/>
+          <w:sz w:val="22"/>
+          <w:szCs w:val="22"/>
+          <w:lang w:val="en-US"/>
+        </w:rPr>
+        <w:t>a</w:t>
+      </w:r>
+      <w:r>
+        <w:rPr>
+          <w:rFonts w:ascii="Consolas" w:hAnsi="Consolas"/>
+          <w:sz w:val="22"/>
+          <w:szCs w:val="22"/>
+        </w:rPr>
+        <w:t xml:space="preserve">, </w:t>
+      </w:r>
+      <w:proofErr w:type="gramStart"/>
+      <w:r>
+        <w:rPr>
+          <w:rFonts w:ascii="Consolas" w:hAnsi="Consolas"/>
+          <w:sz w:val="22"/>
+          <w:szCs w:val="22"/>
+          <w:lang w:val="en-US"/>
+        </w:rPr>
+        <w:t>b</w:t>
+      </w:r>
+      <w:r>
+        <w:rPr>
+          <w:rFonts w:ascii="Consolas" w:hAnsi="Consolas"/>
+          <w:sz w:val="22"/>
+          <w:szCs w:val="22"/>
+        </w:rPr>
+        <w:t xml:space="preserve"> ::=</w:t>
+      </w:r>
+      <w:proofErr w:type="gramEnd"/>
+      <w:r>
+        <w:rPr>
+          <w:rFonts w:ascii="Consolas" w:hAnsi="Consolas"/>
+          <w:sz w:val="22"/>
+          <w:szCs w:val="22"/>
+        </w:rPr>
+        <w:t xml:space="preserve"> </w:t>
+      </w:r>
+      <w:r>
+        <w:rPr>
+          <w:rFonts w:ascii="Consolas" w:hAnsi="Consolas"/>
+          <w:sz w:val="22"/>
+          <w:szCs w:val="22"/>
+          <w:lang w:val="en-US"/>
+        </w:rPr>
+        <w:t>a</w:t>
+      </w:r>
+      <w:r>
+        <w:rPr>
+          <w:rFonts w:ascii="Consolas" w:hAnsi="Consolas"/>
+          <w:sz w:val="22"/>
+          <w:szCs w:val="22"/>
+        </w:rPr>
+        <w:t xml:space="preserve"> | \(</w:t>
+      </w:r>
+      <w:r>
+        <w:rPr>
+          <w:rFonts w:ascii="Consolas" w:hAnsi="Consolas"/>
+          <w:sz w:val="22"/>
+          <w:szCs w:val="22"/>
+          <w:lang w:val="en-US"/>
+        </w:rPr>
+        <w:t>a</w:t>
+      </w:r>
+      <w:r>
+        <w:rPr>
+          <w:rFonts w:ascii="Consolas" w:hAnsi="Consolas"/>
+          <w:sz w:val="22"/>
+          <w:szCs w:val="22"/>
+        </w:rPr>
+        <w:t xml:space="preserve"> : </w:t>
+      </w:r>
+      <w:r>
+        <w:rPr>
+          <w:rFonts w:ascii="Consolas" w:hAnsi="Consolas"/>
+          <w:sz w:val="22"/>
+          <w:szCs w:val="22"/>
+          <w:lang w:val="en-US"/>
+        </w:rPr>
+        <w:t>A</w:t>
+      </w:r>
+      <w:r>
+        <w:rPr>
+          <w:rFonts w:ascii="Consolas" w:hAnsi="Consolas"/>
+          <w:sz w:val="22"/>
+          <w:szCs w:val="22"/>
+        </w:rPr>
+        <w:t>)</w:t>
+      </w:r>
+      <w:r>
+        <w:rPr>
+          <w:rFonts w:ascii="Consolas" w:hAnsi="Consolas"/>
+          <w:sz w:val="22"/>
+          <w:szCs w:val="22"/>
+          <w:lang w:val="en-US"/>
+        </w:rPr>
+        <w:t>b</w:t>
+      </w:r>
+      <w:r>
+        <w:rPr>
+          <w:rFonts w:ascii="Consolas" w:hAnsi="Consolas"/>
+          <w:sz w:val="22"/>
+          <w:szCs w:val="22"/>
+        </w:rPr>
+        <w:t xml:space="preserve"> | </w:t>
+      </w:r>
+      <w:r>
+        <w:rPr>
+          <w:rFonts w:ascii="Consolas" w:hAnsi="Consolas"/>
+          <w:sz w:val="22"/>
+          <w:szCs w:val="22"/>
+          <w:lang w:val="en-US"/>
+        </w:rPr>
+        <w:t>b</w:t>
+      </w:r>
+      <w:r>
+        <w:rPr>
+          <w:rFonts w:ascii="Consolas" w:hAnsi="Consolas"/>
+          <w:sz w:val="22"/>
+          <w:szCs w:val="22"/>
+        </w:rPr>
+        <w:t>(</w:t>
+      </w:r>
+      <w:r>
+        <w:rPr>
+          <w:rFonts w:ascii="Consolas" w:hAnsi="Consolas"/>
+          <w:sz w:val="22"/>
+          <w:szCs w:val="22"/>
+          <w:lang w:val="en-US"/>
+        </w:rPr>
+        <w:t>a</w:t>
+      </w:r>
+      <w:r>
+        <w:rPr>
+          <w:rFonts w:ascii="Consolas" w:hAnsi="Consolas"/>
+          <w:sz w:val="22"/>
+          <w:szCs w:val="22"/>
+        </w:rPr>
+        <w:t>)</w:t>
+      </w:r>
+    </w:p>
+    <w:p>
+      <w:pPr>
+        <w:pStyle w:val="aa"/>
       </w:pPr>
       <w:r>
         <w:t xml:space="preserve">Таким образом, каждый модуль может иметь в окружении (импортировать) или иметь в сигнатуре (экспортировать) </w:t>
@@ -8910,7 +9124,14 @@
         <w:rPr>
           <w:lang w:eastAsia="en-US"/>
         </w:rPr>
-        <w:t xml:space="preserve">В избранных сценариях использования также были использованы конструкторы типов (например </w:t>
+        <w:t xml:space="preserve">В избранных сценариях </w:t>
+      </w:r>
+      <w:r>
+        <w:rPr>
+          <w:lang w:eastAsia="en-US"/>
+        </w:rPr>
+        <w:lastRenderedPageBreak/>
+        <w:t xml:space="preserve">использования также были использованы конструкторы типов (например </w:t>
       </w:r>
       <w:r>
         <w:rPr>
@@ -8948,7 +9169,6 @@
         <w:rPr>
           <w:lang w:eastAsia="en-US"/>
         </w:rPr>
-        <w:lastRenderedPageBreak/>
         <w:t xml:space="preserve">Утверждение также имеет ссылку на избранный узел </w:t>
       </w:r>
       <w:r>
@@ -8996,6 +9216,14 @@
           <w:lang w:eastAsia="en-US"/>
         </w:rPr>
         <w:t>Вследствие широкой семантической природы связей между модулями может возникнуть ситуация, при которой необходимо задать порядок связывания модулей между собой. Предполагается, что такой порядок необходимо выстраивать только в рамках внутриязыкового анализа (т. е. только модули, относящиеся к одному языку, будут иметь определённый порядок). Таким образом вводится порядок (как целочисленный номер), назначаемый каждому модулю на этапе внутриязыкового анализа и обеспечивающий правильное связывание.</w:t>
+      </w:r>
+    </w:p>
+    <w:p>
+      <w:pPr>
+        <w:pStyle w:val="Heading2"/>
+      </w:pPr>
+      <w:r>
+        <w:t>Провести тестирование и собрать соответствующую статистику</w:t>
       </w:r>
     </w:p>
     <w:p>
@@ -9056,16 +9284,7 @@
               <w:pStyle w:val="title2"/>
             </w:pPr>
             <w:r>
-              <w:t xml:space="preserve">Таблица </w:t>
-            </w:r>
-            <w:r>
-              <w:t>6</w:t>
-            </w:r>
-            <w:r>
-              <w:t xml:space="preserve"> –</w:t>
-            </w:r>
-            <w:r>
-              <w:t xml:space="preserve"> Рассматриваемые сценарии использования</w:t>
+              <w:t>Таблица 6 – Рассматриваемые сценарии использования</w:t>
             </w:r>
           </w:p>
         </w:tc>
@@ -9359,6 +9578,7 @@
                 <w:sz w:val="24"/>
                 <w:szCs w:val="22"/>
               </w:rPr>
+              <w:lastRenderedPageBreak/>
               <w:t xml:space="preserve">Вызов С функции из </w:t>
             </w:r>
             <w:r>
@@ -9392,28 +9612,7 @@
                 <w:sz w:val="24"/>
                 <w:szCs w:val="22"/>
               </w:rPr>
-              <w:t xml:space="preserve">Используются </w:t>
-            </w:r>
-            <w:r>
-              <w:rPr>
-                <w:sz w:val="24"/>
-                <w:szCs w:val="22"/>
-              </w:rPr>
-              <w:t>три</w:t>
-            </w:r>
-            <w:r>
-              <w:rPr>
-                <w:sz w:val="24"/>
-                <w:szCs w:val="22"/>
-              </w:rPr>
-              <w:t xml:space="preserve"> языка:</w:t>
-            </w:r>
-            <w:r>
-              <w:rPr>
-                <w:sz w:val="24"/>
-                <w:szCs w:val="22"/>
-              </w:rPr>
-              <w:t xml:space="preserve"> С, </w:t>
+              <w:t xml:space="preserve">Используются три языка: С, </w:t>
             </w:r>
             <w:r>
               <w:rPr>
@@ -9457,15 +9656,7 @@
                 <w:sz w:val="24"/>
                 <w:szCs w:val="22"/>
               </w:rPr>
-              <w:t xml:space="preserve">На первом реализована библиотека для быстрых вычислений, на втором инфраструктура для манипуляции числовыми данными, на третьем – скрипт для компиляции библиотеки и запуска вычислений. Очень популярный сценарий </w:t>
-            </w:r>
-            <w:r>
-              <w:rPr>
-                <w:sz w:val="24"/>
-                <w:szCs w:val="22"/>
-              </w:rPr>
-              <w:lastRenderedPageBreak/>
-              <w:t>использования в научных вычислениях</w:t>
+              <w:t>На первом реализована библиотека для быстрых вычислений, на втором инфраструктура для манипуляции числовыми данными, на третьем – скрипт для компиляции библиотеки и запуска вычислений. Очень популярный сценарий использования в научных вычислениях</w:t>
             </w:r>
           </w:p>
         </w:tc>
@@ -9490,7 +9681,6 @@
                 <w:sz w:val="24"/>
                 <w:szCs w:val="22"/>
               </w:rPr>
-              <w:lastRenderedPageBreak/>
               <w:t>Связь посредством неявной зависимости – файловой системы;</w:t>
             </w:r>
           </w:p>
@@ -9752,6 +9942,1897 @@
           <w:lang w:eastAsia="en-US"/>
         </w:rPr>
       </w:pPr>
+      <w:r>
+        <w:rPr>
+          <w:lang w:eastAsia="en-US"/>
+        </w:rPr>
+        <w:t>На рисунке 1 отображена схема взаимодействия фрагментов кода.</w:t>
+      </w:r>
+    </w:p>
+    <w:p>
+      <w:pPr>
+        <w:ind w:firstLine="0"/>
+        <w:jc w:val="center"/>
+        <w:rPr>
+          <w:lang w:eastAsia="en-US"/>
+        </w:rPr>
+      </w:pPr>
+      <w:r>
+        <w:rPr>
+          <w:noProof/>
+          <w:lang w:eastAsia="en-US"/>
+        </w:rPr>
+        <w:lastRenderedPageBreak/>
+        <w:drawing>
+          <wp:inline distT="0" distB="0" distL="0" distR="0" wp14:anchorId="26DF1D80" wp14:editId="127A87E8">
+            <wp:extent cx="6731000" cy="3965393"/>
+            <wp:effectExtent l="0" t="0" r="0" b="0"/>
+            <wp:docPr id="1912120005" name="Picture 1"/>
+            <wp:cNvGraphicFramePr>
+              <a:graphicFrameLocks xmlns:a="http://schemas.openxmlformats.org/drawingml/2006/main" noChangeAspect="1"/>
+            </wp:cNvGraphicFramePr>
+            <a:graphic xmlns:a="http://schemas.openxmlformats.org/drawingml/2006/main">
+              <a:graphicData uri="http://schemas.openxmlformats.org/drawingml/2006/picture">
+                <pic:pic xmlns:pic="http://schemas.openxmlformats.org/drawingml/2006/picture">
+                  <pic:nvPicPr>
+                    <pic:cNvPr id="0" name="Picture 1"/>
+                    <pic:cNvPicPr>
+                      <a:picLocks noChangeAspect="1" noChangeArrowheads="1"/>
+                    </pic:cNvPicPr>
+                  </pic:nvPicPr>
+                  <pic:blipFill>
+                    <a:blip r:embed="rId8">
+                      <a:extLst>
+                        <a:ext uri="{28A0092B-C50C-407E-A947-70E740481C1C}">
+                          <a14:useLocalDpi xmlns:a14="http://schemas.microsoft.com/office/drawing/2010/main" val="0"/>
+                        </a:ext>
+                      </a:extLst>
+                    </a:blip>
+                    <a:srcRect/>
+                    <a:stretch>
+                      <a:fillRect/>
+                    </a:stretch>
+                  </pic:blipFill>
+                  <pic:spPr bwMode="auto">
+                    <a:xfrm>
+                      <a:off x="0" y="0"/>
+                      <a:ext cx="6733737" cy="3967005"/>
+                    </a:xfrm>
+                    <a:prstGeom prst="rect">
+                      <a:avLst/>
+                    </a:prstGeom>
+                    <a:noFill/>
+                    <a:ln>
+                      <a:noFill/>
+                    </a:ln>
+                  </pic:spPr>
+                </pic:pic>
+              </a:graphicData>
+            </a:graphic>
+          </wp:inline>
+        </w:drawing>
+      </w:r>
+    </w:p>
+    <w:p>
+      <w:pPr>
+        <w:ind w:firstLine="0"/>
+        <w:jc w:val="center"/>
+        <w:rPr>
+          <w:lang w:eastAsia="en-US"/>
+        </w:rPr>
+      </w:pPr>
+      <w:r>
+        <w:rPr>
+          <w:lang w:eastAsia="en-US"/>
+        </w:rPr>
+        <w:t>Рисунок 1 – Схема взаимодействи</w:t>
+      </w:r>
+      <w:r>
+        <w:rPr>
+          <w:lang w:eastAsia="en-US"/>
+        </w:rPr>
+        <w:t>й</w:t>
+      </w:r>
+      <w:r>
+        <w:rPr>
+          <w:lang w:eastAsia="en-US"/>
+        </w:rPr>
+        <w:t xml:space="preserve"> сценария использования 1</w:t>
+      </w:r>
+    </w:p>
+    <w:p>
+      <w:pPr>
+        <w:pStyle w:val="aa"/>
+        <w:rPr>
+          <w:lang w:eastAsia="en-US"/>
+        </w:rPr>
+      </w:pPr>
+      <w:r>
+        <w:rPr>
+          <w:lang w:eastAsia="en-US"/>
+        </w:rPr>
+        <w:t>Здесь и далее для обозначения межмодульных (межъязыковых) связей используется направленная стрелка желтого цвета.</w:t>
+      </w:r>
+    </w:p>
+    <w:p>
+      <w:pPr>
+        <w:pStyle w:val="aa"/>
+        <w:rPr>
+          <w:lang w:eastAsia="en-US"/>
+        </w:rPr>
+      </w:pPr>
+      <w:r>
+        <w:rPr>
+          <w:lang w:eastAsia="en-US"/>
+        </w:rPr>
+        <w:t>Стрелка отражает семантику «зависит», и более подробная семантика зависимости задается в онтологии, используемой при проведении анализа. Таким образом, такая онтология может быть использована в том числе для интерпретации результатов анализа.</w:t>
+      </w:r>
+    </w:p>
+    <w:p>
+      <w:pPr>
+        <w:pStyle w:val="aa"/>
+        <w:rPr>
+          <w:lang w:eastAsia="en-US"/>
+        </w:rPr>
+      </w:pPr>
+      <w:r>
+        <w:rPr>
+          <w:lang w:eastAsia="en-US"/>
+        </w:rPr>
+        <w:t>На рисунке 2 приведено текстовое представление результатов анализа</w:t>
+      </w:r>
+      <w:r>
+        <w:rPr>
+          <w:lang w:eastAsia="en-US"/>
+        </w:rPr>
+        <w:t>.</w:t>
+      </w:r>
+    </w:p>
+    <w:p>
+      <w:pPr>
+        <w:pStyle w:val="aa"/>
+        <w:ind w:firstLine="0"/>
+        <w:jc w:val="center"/>
+        <w:rPr>
+          <w:rFonts w:ascii="Consolas" w:hAnsi="Consolas"/>
+          <w:sz w:val="22"/>
+          <w:szCs w:val="22"/>
+          <w:lang w:eastAsia="en-US"/>
+        </w:rPr>
+      </w:pPr>
+      <w:r>
+        <w:rPr>
+          <w:rFonts w:ascii="Consolas" w:hAnsi="Consolas"/>
+          <w:sz w:val="22"/>
+          <w:szCs w:val="22"/>
+          <w:lang w:eastAsia="en-US"/>
+        </w:rPr>
+        <w:lastRenderedPageBreak/>
+        <w:drawing>
+          <wp:inline distT="0" distB="0" distL="0" distR="0" wp14:anchorId="67B83573" wp14:editId="484EF030">
+            <wp:extent cx="6292850" cy="4470400"/>
+            <wp:effectExtent l="0" t="0" r="0" b="6350"/>
+            <wp:docPr id="1645492272" name="Picture 1" descr="A screen shot of a computer&#10;&#10;Description automatically generated with medium confidence"/>
+            <wp:cNvGraphicFramePr>
+              <a:graphicFrameLocks xmlns:a="http://schemas.openxmlformats.org/drawingml/2006/main" noChangeAspect="1"/>
+            </wp:cNvGraphicFramePr>
+            <a:graphic xmlns:a="http://schemas.openxmlformats.org/drawingml/2006/main">
+              <a:graphicData uri="http://schemas.openxmlformats.org/drawingml/2006/picture">
+                <pic:pic xmlns:pic="http://schemas.openxmlformats.org/drawingml/2006/picture">
+                  <pic:nvPicPr>
+                    <pic:cNvPr id="1645492272" name="Picture 1" descr="A screen shot of a computer&#10;&#10;Description automatically generated with medium confidence"/>
+                    <pic:cNvPicPr/>
+                  </pic:nvPicPr>
+                  <pic:blipFill>
+                    <a:blip r:embed="rId9"/>
+                    <a:stretch>
+                      <a:fillRect/>
+                    </a:stretch>
+                  </pic:blipFill>
+                  <pic:spPr>
+                    <a:xfrm>
+                      <a:off x="0" y="0"/>
+                      <a:ext cx="6292850" cy="4470400"/>
+                    </a:xfrm>
+                    <a:prstGeom prst="rect">
+                      <a:avLst/>
+                    </a:prstGeom>
+                  </pic:spPr>
+                </pic:pic>
+              </a:graphicData>
+            </a:graphic>
+          </wp:inline>
+        </w:drawing>
+      </w:r>
+    </w:p>
+    <w:p>
+      <w:pPr>
+        <w:pStyle w:val="aa"/>
+        <w:ind w:firstLine="0"/>
+        <w:jc w:val="center"/>
+        <w:rPr>
+          <w:lang w:eastAsia="en-US"/>
+        </w:rPr>
+      </w:pPr>
+      <w:r>
+        <w:rPr>
+          <w:lang w:eastAsia="en-US"/>
+        </w:rPr>
+        <w:t xml:space="preserve">Рисунок </w:t>
+      </w:r>
+      <w:r>
+        <w:rPr>
+          <w:lang w:eastAsia="en-US"/>
+        </w:rPr>
+        <w:t>2</w:t>
+      </w:r>
+      <w:r>
+        <w:rPr>
+          <w:lang w:eastAsia="en-US"/>
+        </w:rPr>
+        <w:t xml:space="preserve"> – </w:t>
+      </w:r>
+      <w:r>
+        <w:rPr>
+          <w:lang w:eastAsia="en-US"/>
+        </w:rPr>
+        <w:t>Текстовое представление анализа</w:t>
+      </w:r>
+      <w:r>
+        <w:rPr>
+          <w:lang w:eastAsia="en-US"/>
+        </w:rPr>
+        <w:t xml:space="preserve"> сценария использования 1</w:t>
+      </w:r>
+    </w:p>
+    <w:p>
+      <w:pPr>
+        <w:pStyle w:val="aa"/>
+      </w:pPr>
+      <w:r>
+        <w:t xml:space="preserve">Каждый абзац отвечает за одну межмодульную связь. Первый абзац можно прочитать следующим образом: «Представлена семантика </w:t>
+      </w:r>
+      <w:r>
+        <w:rPr>
+          <w:lang w:val="en-US"/>
+        </w:rPr>
+        <w:t>HTTP</w:t>
+      </w:r>
+      <w:r>
+        <w:t xml:space="preserve"> </w:t>
+      </w:r>
+      <w:r>
+        <w:t xml:space="preserve">запроса, импорт в файле </w:t>
+      </w:r>
+      <w:r>
+        <w:rPr>
+          <w:lang w:val="en-US"/>
+        </w:rPr>
+        <w:t>client</w:t>
+      </w:r>
+      <w:r>
+        <w:t>_</w:t>
+      </w:r>
+      <w:r>
+        <w:rPr>
+          <w:lang w:val="en-US"/>
+        </w:rPr>
+        <w:t>fetch</w:t>
+      </w:r>
+      <w:r>
+        <w:t>.</w:t>
+      </w:r>
+      <w:proofErr w:type="spellStart"/>
+      <w:r>
+        <w:rPr>
+          <w:lang w:val="en-US"/>
+        </w:rPr>
+        <w:t>js</w:t>
+      </w:r>
+      <w:proofErr w:type="spellEnd"/>
+      <w:r>
+        <w:t xml:space="preserve"> </w:t>
+      </w:r>
+      <w:r>
+        <w:t xml:space="preserve">требующий функцию </w:t>
+      </w:r>
+      <w:r>
+        <w:t>“</w:t>
+      </w:r>
+      <w:r>
+        <w:rPr>
+          <w:lang w:val="en-US"/>
+        </w:rPr>
+        <w:t>GET</w:t>
+      </w:r>
+      <w:r>
+        <w:t xml:space="preserve"> </w:t>
+      </w:r>
+      <w:proofErr w:type="spellStart"/>
+      <w:r>
+        <w:rPr>
+          <w:lang w:val="en-US"/>
+        </w:rPr>
+        <w:t>api</w:t>
+      </w:r>
+      <w:proofErr w:type="spellEnd"/>
+      <w:r>
+        <w:t>/</w:t>
+      </w:r>
+      <w:proofErr w:type="spellStart"/>
+      <w:r>
+        <w:rPr>
+          <w:lang w:val="en-US"/>
+        </w:rPr>
+        <w:t>TodoItems</w:t>
+      </w:r>
+      <w:proofErr w:type="spellEnd"/>
+      <w:r>
+        <w:t xml:space="preserve">” </w:t>
+      </w:r>
+      <w:r>
+        <w:t xml:space="preserve">с типом </w:t>
+      </w:r>
+      <w:r>
+        <w:t>“</w:t>
+      </w:r>
+      <w:r>
+        <w:rPr>
+          <w:lang w:val="en-US"/>
+        </w:rPr>
+        <w:t>Int</w:t>
+      </w:r>
+      <w:r>
+        <w:t xml:space="preserve"> -&gt; </w:t>
+      </w:r>
+      <w:r>
+        <w:rPr>
+          <w:lang w:val="en-US"/>
+        </w:rPr>
+        <w:t>Any</w:t>
+      </w:r>
+      <w:r>
+        <w:t xml:space="preserve">” </w:t>
+      </w:r>
+      <w:r>
+        <w:t xml:space="preserve">удовлетворяется экспортом в файле </w:t>
+      </w:r>
+      <w:r>
+        <w:rPr>
+          <w:lang w:val="en-US"/>
+        </w:rPr>
+        <w:t>server</w:t>
+      </w:r>
+      <w:r>
+        <w:t>_</w:t>
+      </w:r>
+      <w:r>
+        <w:rPr>
+          <w:lang w:val="en-US"/>
+        </w:rPr>
+        <w:t>controller</w:t>
+      </w:r>
+      <w:r>
+        <w:t>.</w:t>
+      </w:r>
+      <w:r>
+        <w:rPr>
+          <w:lang w:val="en-US"/>
+        </w:rPr>
+        <w:t>cs</w:t>
+      </w:r>
+      <w:r>
+        <w:t xml:space="preserve"> предоставляющим </w:t>
+      </w:r>
+      <w:r>
+        <w:t xml:space="preserve">функцию </w:t>
+      </w:r>
+      <w:r>
+        <w:t>“</w:t>
+      </w:r>
+      <w:r>
+        <w:rPr>
+          <w:lang w:val="en-US"/>
+        </w:rPr>
+        <w:t>GET</w:t>
+      </w:r>
+      <w:r>
+        <w:t xml:space="preserve"> </w:t>
+      </w:r>
+      <w:proofErr w:type="spellStart"/>
+      <w:r>
+        <w:rPr>
+          <w:lang w:val="en-US"/>
+        </w:rPr>
+        <w:t>api</w:t>
+      </w:r>
+      <w:proofErr w:type="spellEnd"/>
+      <w:r>
+        <w:t>/</w:t>
+      </w:r>
+      <w:proofErr w:type="spellStart"/>
+      <w:r>
+        <w:rPr>
+          <w:lang w:val="en-US"/>
+        </w:rPr>
+        <w:t>TodoItems</w:t>
+      </w:r>
+      <w:proofErr w:type="spellEnd"/>
+      <w:r>
+        <w:t xml:space="preserve">” </w:t>
+      </w:r>
+      <w:r>
+        <w:t xml:space="preserve">с типом </w:t>
+      </w:r>
+      <w:r>
+        <w:t>“</w:t>
+      </w:r>
+      <w:r>
+        <w:rPr>
+          <w:lang w:val="en-US"/>
+        </w:rPr>
+        <w:t>Int</w:t>
+      </w:r>
+      <w:r>
+        <w:t xml:space="preserve"> -&gt; </w:t>
+      </w:r>
+      <w:r>
+        <w:rPr>
+          <w:lang w:val="en-US"/>
+        </w:rPr>
+        <w:t>Unit</w:t>
+      </w:r>
+      <w:r>
+        <w:t>”</w:t>
+      </w:r>
+      <w:r>
+        <w:t>».</w:t>
+      </w:r>
+    </w:p>
+    <w:p>
+      <w:pPr>
+        <w:pStyle w:val="aa"/>
+      </w:pPr>
+      <w:r>
+        <w:t xml:space="preserve">Как можно увидеть из результатов анализа, все связи успешно выявлены и обозначены. Каждое утверждение связано с представлением исходного кода в виде </w:t>
+      </w:r>
+      <w:r>
+        <w:rPr>
+          <w:lang w:val="en-US"/>
+        </w:rPr>
+        <w:t>AST</w:t>
+      </w:r>
+      <w:r>
+        <w:t>, поэтому результаты этого анализа просто интегрировать в инструментальные средства.</w:t>
+      </w:r>
+    </w:p>
+    <w:p>
+      <w:pPr>
+        <w:pStyle w:val="aa"/>
+      </w:pPr>
+      <w:r>
+        <w:t xml:space="preserve">Благодаря грамотной обработке аннотаций </w:t>
+      </w:r>
+      <w:r>
+        <w:t xml:space="preserve">в коде </w:t>
+      </w:r>
+      <w:r>
+        <w:rPr>
+          <w:lang w:val="en-US"/>
+        </w:rPr>
+        <w:t>C</w:t>
+      </w:r>
+      <w:r>
+        <w:t>#</w:t>
+      </w:r>
+      <w:r>
+        <w:t xml:space="preserve"> контроллера</w:t>
+      </w:r>
+      <w:r>
+        <w:t xml:space="preserve"> </w:t>
+      </w:r>
+      <w:r>
+        <w:t xml:space="preserve">и знанию о семантике </w:t>
+      </w:r>
+      <w:r>
+        <w:rPr>
+          <w:lang w:val="en-US"/>
+        </w:rPr>
+        <w:t>fetch</w:t>
+      </w:r>
+      <w:r>
+        <w:t xml:space="preserve"> </w:t>
+      </w:r>
+      <w:r>
+        <w:t xml:space="preserve">в коде </w:t>
+      </w:r>
+      <w:r>
+        <w:rPr>
+          <w:lang w:val="en-US"/>
+        </w:rPr>
+        <w:t>JavaScript</w:t>
+      </w:r>
+      <w:r>
+        <w:t xml:space="preserve"> </w:t>
+      </w:r>
+      <w:r>
+        <w:t>на этапе внутримодульного (внутриязыкового) анализа удается моделировать семантику этих конструкций как обычных функций, что позволяет достичь простоты и корректности межмодульного анализа;</w:t>
+      </w:r>
+    </w:p>
+    <w:p>
+      <w:pPr>
+        <w:pStyle w:val="aa"/>
+      </w:pPr>
+      <w:r>
+        <w:lastRenderedPageBreak/>
+        <w:t xml:space="preserve">Полноту межмодульного анализа можно обеспечить сложностью внутримодульного анализа – как видно из связи, отвечающей за </w:t>
+      </w:r>
+      <w:r>
+        <w:rPr>
+          <w:lang w:val="en-US"/>
+        </w:rPr>
+        <w:t>PUT</w:t>
+      </w:r>
+      <w:r>
+        <w:t xml:space="preserve"> </w:t>
+      </w:r>
+      <w:r>
+        <w:t xml:space="preserve">запрос, при уточнении типа функции, импортируемой в модуль </w:t>
+      </w:r>
+      <w:r>
+        <w:rPr>
+          <w:lang w:val="en-US"/>
+        </w:rPr>
+        <w:t>client</w:t>
+      </w:r>
+      <w:r>
+        <w:t>_</w:t>
+      </w:r>
+      <w:r>
+        <w:rPr>
+          <w:lang w:val="en-US"/>
+        </w:rPr>
+        <w:t>fetch</w:t>
+      </w:r>
+      <w:r>
+        <w:t>.</w:t>
+      </w:r>
+      <w:proofErr w:type="spellStart"/>
+      <w:r>
+        <w:rPr>
+          <w:lang w:val="en-US"/>
+        </w:rPr>
+        <w:t>js</w:t>
+      </w:r>
+      <w:proofErr w:type="spellEnd"/>
+      <w:r>
+        <w:t xml:space="preserve"> можно достичь более точного анализа и избежать появления ложноположительных результатов.  На данном этапе импортируемая функция имеет тип </w:t>
+      </w:r>
+      <w:r>
+        <w:rPr>
+          <w:lang w:val="en-US"/>
+        </w:rPr>
+        <w:t>Int</w:t>
+      </w:r>
+      <w:r>
+        <w:t xml:space="preserve"> -&gt; </w:t>
+      </w:r>
+      <w:r>
+        <w:rPr>
+          <w:lang w:val="en-US"/>
+        </w:rPr>
+        <w:t>Any</w:t>
+      </w:r>
+      <w:r>
+        <w:t>, потому что</w:t>
+      </w:r>
+      <w:r>
+        <w:t xml:space="preserve"> без интенсивного анализа </w:t>
+      </w:r>
+      <w:r>
+        <w:rPr>
+          <w:lang w:val="en-US"/>
+        </w:rPr>
+        <w:t>fetch</w:t>
+      </w:r>
+      <w:r>
+        <w:t xml:space="preserve"> </w:t>
+      </w:r>
+      <w:r>
+        <w:t xml:space="preserve">и последующих методов </w:t>
+      </w:r>
+      <w:r>
+        <w:rPr>
+          <w:lang w:val="en-US"/>
+        </w:rPr>
+        <w:t>then</w:t>
+      </w:r>
+      <w:r>
+        <w:t xml:space="preserve"> </w:t>
+      </w:r>
+      <w:r>
+        <w:t xml:space="preserve">невозможно определить, какой эффект такой вызов будет иметь для всей системы. В данном случае, в методе </w:t>
+      </w:r>
+      <w:r>
+        <w:rPr>
+          <w:lang w:val="en-US"/>
+        </w:rPr>
+        <w:t>then</w:t>
+      </w:r>
+      <w:r>
+        <w:t xml:space="preserve"> </w:t>
+      </w:r>
+      <w:r>
+        <w:t xml:space="preserve">происходит неявная модификация глобальной переменной </w:t>
+      </w:r>
+      <w:proofErr w:type="spellStart"/>
+      <w:r>
+        <w:rPr>
+          <w:lang w:val="en-US"/>
+        </w:rPr>
+        <w:t>todoItems</w:t>
+      </w:r>
+      <w:proofErr w:type="spellEnd"/>
+      <w:r>
+        <w:t xml:space="preserve"> (не отражена на рисунке 1)</w:t>
+      </w:r>
+      <w:r>
+        <w:t xml:space="preserve">, что эффективно меняет состояние всего движка исполнения </w:t>
+      </w:r>
+      <w:r>
+        <w:rPr>
+          <w:lang w:val="en-US"/>
+        </w:rPr>
+        <w:t>JavaScript</w:t>
+      </w:r>
+      <w:r>
+        <w:t xml:space="preserve">. </w:t>
+      </w:r>
+      <w:r>
+        <w:t xml:space="preserve">Поэтому, для отражения такого эффекта используется возвращаемый тип </w:t>
+      </w:r>
+      <w:r>
+        <w:rPr>
+          <w:lang w:val="en-US"/>
+        </w:rPr>
+        <w:t>Any</w:t>
+      </w:r>
+      <w:r>
+        <w:t xml:space="preserve"> </w:t>
+      </w:r>
+      <w:r>
+        <w:t>у импортируемой в код функции.</w:t>
+      </w:r>
+    </w:p>
+    <w:p>
+      <w:pPr>
+        <w:pStyle w:val="Heading3"/>
+      </w:pPr>
+      <w:r>
+        <w:t>Сценарий 2</w:t>
+      </w:r>
+    </w:p>
+    <w:p>
+      <w:pPr>
+        <w:rPr>
+          <w:lang w:eastAsia="en-US"/>
+        </w:rPr>
+      </w:pPr>
+      <w:r>
+        <w:rPr>
+          <w:lang w:eastAsia="en-US"/>
+        </w:rPr>
+        <w:t xml:space="preserve">На рисунке </w:t>
+      </w:r>
+      <w:r>
+        <w:rPr>
+          <w:lang w:eastAsia="en-US"/>
+        </w:rPr>
+        <w:t>3</w:t>
+      </w:r>
+      <w:r>
+        <w:rPr>
+          <w:lang w:eastAsia="en-US"/>
+        </w:rPr>
+        <w:t xml:space="preserve"> отображена схема взаимодействия фрагментов кода.</w:t>
+      </w:r>
+    </w:p>
+    <w:p>
+      <w:pPr>
+        <w:ind w:firstLine="0"/>
+        <w:jc w:val="center"/>
+        <w:rPr>
+          <w:lang w:eastAsia="en-US"/>
+        </w:rPr>
+      </w:pPr>
+      <w:r>
+        <w:rPr>
+          <w:noProof/>
+          <w:lang w:eastAsia="en-US"/>
+        </w:rPr>
+        <w:drawing>
+          <wp:inline distT="0" distB="0" distL="0" distR="0" wp14:anchorId="36FCAEE2" wp14:editId="082A573F">
+            <wp:extent cx="6288405" cy="1811655"/>
+            <wp:effectExtent l="0" t="0" r="0" b="0"/>
+            <wp:docPr id="1633058581" name="Picture 3"/>
+            <wp:cNvGraphicFramePr>
+              <a:graphicFrameLocks xmlns:a="http://schemas.openxmlformats.org/drawingml/2006/main" noChangeAspect="1"/>
+            </wp:cNvGraphicFramePr>
+            <a:graphic xmlns:a="http://schemas.openxmlformats.org/drawingml/2006/main">
+              <a:graphicData uri="http://schemas.openxmlformats.org/drawingml/2006/picture">
+                <pic:pic xmlns:pic="http://schemas.openxmlformats.org/drawingml/2006/picture">
+                  <pic:nvPicPr>
+                    <pic:cNvPr id="0" name="Picture 3"/>
+                    <pic:cNvPicPr>
+                      <a:picLocks noChangeAspect="1" noChangeArrowheads="1"/>
+                    </pic:cNvPicPr>
+                  </pic:nvPicPr>
+                  <pic:blipFill>
+                    <a:blip r:embed="rId10">
+                      <a:extLst>
+                        <a:ext uri="{28A0092B-C50C-407E-A947-70E740481C1C}">
+                          <a14:useLocalDpi xmlns:a14="http://schemas.microsoft.com/office/drawing/2010/main" val="0"/>
+                        </a:ext>
+                      </a:extLst>
+                    </a:blip>
+                    <a:srcRect/>
+                    <a:stretch>
+                      <a:fillRect/>
+                    </a:stretch>
+                  </pic:blipFill>
+                  <pic:spPr bwMode="auto">
+                    <a:xfrm>
+                      <a:off x="0" y="0"/>
+                      <a:ext cx="6288405" cy="1811655"/>
+                    </a:xfrm>
+                    <a:prstGeom prst="rect">
+                      <a:avLst/>
+                    </a:prstGeom>
+                    <a:noFill/>
+                    <a:ln>
+                      <a:noFill/>
+                    </a:ln>
+                  </pic:spPr>
+                </pic:pic>
+              </a:graphicData>
+            </a:graphic>
+          </wp:inline>
+        </w:drawing>
+      </w:r>
+    </w:p>
+    <w:p>
+      <w:pPr>
+        <w:ind w:firstLine="0"/>
+        <w:jc w:val="center"/>
+        <w:rPr>
+          <w:lang w:eastAsia="en-US"/>
+        </w:rPr>
+      </w:pPr>
+      <w:r>
+        <w:rPr>
+          <w:lang w:eastAsia="en-US"/>
+        </w:rPr>
+        <w:t xml:space="preserve">Рисунок 1 – Схема взаимодействий сценария использования </w:t>
+      </w:r>
+      <w:r>
+        <w:rPr>
+          <w:lang w:eastAsia="en-US"/>
+        </w:rPr>
+        <w:t>2</w:t>
+      </w:r>
+    </w:p>
+    <w:p>
+      <w:pPr>
+        <w:pStyle w:val="aa"/>
+        <w:rPr>
+          <w:lang w:eastAsia="en-US"/>
+        </w:rPr>
+      </w:pPr>
+      <w:r>
+        <w:rPr>
+          <w:lang w:eastAsia="en-US"/>
+        </w:rPr>
+        <w:t>В данном случае желтые стрелки всё также обозначают межмодульные связи, а вот синие – внутримодульные связи. Решение отразить внутримодульные связи в данном сценарии продиктовано обозначением полноты межязыкового анализа – как видно из рисунка, такой анализ не позволяет составить полноценную сеть зависимостей, что достигается только с введением внутримодульных связей.</w:t>
+      </w:r>
+    </w:p>
+    <w:p>
+      <w:pPr>
+        <w:pStyle w:val="aa"/>
+        <w:rPr>
+          <w:lang w:eastAsia="en-US"/>
+        </w:rPr>
+      </w:pPr>
+      <w:r>
+        <w:rPr>
+          <w:lang w:eastAsia="en-US"/>
+        </w:rPr>
+        <w:t xml:space="preserve">На рисунке </w:t>
+      </w:r>
+      <w:r>
+        <w:rPr>
+          <w:lang w:eastAsia="en-US"/>
+        </w:rPr>
+        <w:t>4</w:t>
+      </w:r>
+      <w:r>
+        <w:rPr>
+          <w:lang w:eastAsia="en-US"/>
+        </w:rPr>
+        <w:t xml:space="preserve"> приведено текстовое представление результатов анализа.</w:t>
+      </w:r>
+    </w:p>
+    <w:p>
+      <w:pPr>
+        <w:pStyle w:val="aa"/>
+        <w:ind w:firstLine="0"/>
+        <w:jc w:val="center"/>
+        <w:rPr>
+          <w:lang w:val="en-US" w:eastAsia="en-US"/>
+        </w:rPr>
+      </w:pPr>
+      <w:r>
+        <w:rPr>
+          <w:lang w:val="en-US" w:eastAsia="en-US"/>
+        </w:rPr>
+        <w:lastRenderedPageBreak/>
+        <w:drawing>
+          <wp:inline distT="0" distB="0" distL="0" distR="0" wp14:anchorId="552ED35C" wp14:editId="222B69E5">
+            <wp:extent cx="6292850" cy="4142105"/>
+            <wp:effectExtent l="0" t="0" r="0" b="0"/>
+            <wp:docPr id="2064283368" name="Picture 1" descr="A screenshot of a computer screen&#10;&#10;Description automatically generated with medium confidence"/>
+            <wp:cNvGraphicFramePr>
+              <a:graphicFrameLocks xmlns:a="http://schemas.openxmlformats.org/drawingml/2006/main" noChangeAspect="1"/>
+            </wp:cNvGraphicFramePr>
+            <a:graphic xmlns:a="http://schemas.openxmlformats.org/drawingml/2006/main">
+              <a:graphicData uri="http://schemas.openxmlformats.org/drawingml/2006/picture">
+                <pic:pic xmlns:pic="http://schemas.openxmlformats.org/drawingml/2006/picture">
+                  <pic:nvPicPr>
+                    <pic:cNvPr id="2064283368" name="Picture 1" descr="A screenshot of a computer screen&#10;&#10;Description automatically generated with medium confidence"/>
+                    <pic:cNvPicPr/>
+                  </pic:nvPicPr>
+                  <pic:blipFill>
+                    <a:blip r:embed="rId11"/>
+                    <a:stretch>
+                      <a:fillRect/>
+                    </a:stretch>
+                  </pic:blipFill>
+                  <pic:spPr>
+                    <a:xfrm>
+                      <a:off x="0" y="0"/>
+                      <a:ext cx="6292850" cy="4142105"/>
+                    </a:xfrm>
+                    <a:prstGeom prst="rect">
+                      <a:avLst/>
+                    </a:prstGeom>
+                  </pic:spPr>
+                </pic:pic>
+              </a:graphicData>
+            </a:graphic>
+          </wp:inline>
+        </w:drawing>
+      </w:r>
+    </w:p>
+    <w:p>
+      <w:pPr>
+        <w:pStyle w:val="aa"/>
+        <w:ind w:firstLine="0"/>
+        <w:jc w:val="center"/>
+        <w:rPr>
+          <w:lang w:eastAsia="en-US"/>
+        </w:rPr>
+      </w:pPr>
+      <w:r>
+        <w:rPr>
+          <w:lang w:eastAsia="en-US"/>
+        </w:rPr>
+        <w:t xml:space="preserve">Рисунок 4 – </w:t>
+      </w:r>
+      <w:r>
+        <w:rPr>
+          <w:lang w:eastAsia="en-US"/>
+        </w:rPr>
+        <w:t xml:space="preserve">Текстовое представление анализа сценария использования </w:t>
+      </w:r>
+      <w:r>
+        <w:rPr>
+          <w:lang w:eastAsia="en-US"/>
+        </w:rPr>
+        <w:t>2</w:t>
+      </w:r>
+    </w:p>
+    <w:p>
+      <w:pPr>
+        <w:pStyle w:val="aa"/>
+      </w:pPr>
+      <w:r>
+        <w:t>Стоит заметить, что текстовое представление отражает только межмодульные связи, в связи с этим является менее полным. Это связано с тем, что внутримодульных связей достаточно много и многие из них неинформативны. Поэтому, было решено отразить наиболее важные из таких связей на рисунке.</w:t>
+      </w:r>
+    </w:p>
+    <w:p>
+      <w:pPr>
+        <w:pStyle w:val="aa"/>
+      </w:pPr>
+      <w:r>
+        <w:t xml:space="preserve">Явным отличием от сценария 1 является введение новой семантики – семантики файлов в файловой системе. Такая семантика настолько распространена, что её описание предоставляет очень полезную информацию при межъязыковом анализе. Также, в данном примере используется язык оболочки </w:t>
+      </w:r>
+      <w:r>
+        <w:rPr>
+          <w:lang w:val="en-US"/>
+        </w:rPr>
+        <w:t>Shell</w:t>
+      </w:r>
+      <w:r>
+        <w:t>, основным предметом обработки которой являются файлы.</w:t>
+      </w:r>
+    </w:p>
+    <w:p>
+      <w:pPr>
+        <w:pStyle w:val="aa"/>
+      </w:pPr>
+      <w:r>
+        <w:t>Возможность связи файлов между собой обеспечивается в том числе фактом того, что при анализе очередного файла можно по умолчанию добавить экспорт этого файла в формируемый анализом модуль. Это возможно, так как файл своим существованием обеспечивает наличие такой информации и дальнейшее её использование при формировании связей.</w:t>
+      </w:r>
+    </w:p>
+    <w:p>
+      <w:pPr>
+        <w:pStyle w:val="aa"/>
+      </w:pPr>
+      <w:r>
+        <w:lastRenderedPageBreak/>
+        <w:t>Как видно из рисунка 3, наблюдается не только зависимость на уровне функций (за счет функции «</w:t>
+      </w:r>
+      <w:proofErr w:type="spellStart"/>
+      <w:r>
+        <w:rPr>
+          <w:lang w:val="en-US"/>
+        </w:rPr>
+        <w:t>doTwoPlusTwo</w:t>
+      </w:r>
+      <w:proofErr w:type="spellEnd"/>
+      <w:r>
+        <w:t xml:space="preserve">»), но и на уровне файлов, что позволяет учесть также и необходимость наличия скомпилированной библиотеки из файла </w:t>
+      </w:r>
+      <w:r>
+        <w:rPr>
+          <w:lang w:val="en-US"/>
+        </w:rPr>
+        <w:t>lib</w:t>
+      </w:r>
+      <w:r>
+        <w:t>.</w:t>
+      </w:r>
+      <w:r>
+        <w:rPr>
+          <w:lang w:val="en-US"/>
+        </w:rPr>
+        <w:t>c</w:t>
+      </w:r>
+      <w:r>
+        <w:t xml:space="preserve"> </w:t>
+      </w:r>
+      <w:r>
+        <w:t xml:space="preserve">для корректной работы скрипта </w:t>
+      </w:r>
+      <w:r>
+        <w:rPr>
+          <w:lang w:val="en-US"/>
+        </w:rPr>
+        <w:t>script</w:t>
+      </w:r>
+      <w:r>
+        <w:t>.</w:t>
+      </w:r>
+      <w:proofErr w:type="spellStart"/>
+      <w:r>
+        <w:rPr>
+          <w:lang w:val="en-US"/>
+        </w:rPr>
+        <w:t>py</w:t>
+      </w:r>
+      <w:proofErr w:type="spellEnd"/>
+      <w:r>
+        <w:t xml:space="preserve">. </w:t>
+      </w:r>
+      <w:r>
+        <w:t xml:space="preserve">Это возможно в том числе из-за наличия внутримодульной транзитивной зависимости </w:t>
+      </w:r>
+      <w:r>
+        <w:rPr>
+          <w:lang w:val="en-US"/>
+        </w:rPr>
+        <w:t>lib</w:t>
+      </w:r>
+      <w:r>
+        <w:t>.</w:t>
+      </w:r>
+      <w:r>
+        <w:rPr>
+          <w:lang w:val="en-US"/>
+        </w:rPr>
+        <w:t>c</w:t>
+      </w:r>
+      <w:r>
+        <w:t xml:space="preserve"> -&gt; </w:t>
+      </w:r>
+      <w:proofErr w:type="gramStart"/>
+      <w:r>
+        <w:rPr>
+          <w:lang w:val="en-US"/>
+        </w:rPr>
+        <w:t>lib</w:t>
+      </w:r>
+      <w:r>
+        <w:t>.</w:t>
+      </w:r>
+      <w:r>
+        <w:rPr>
+          <w:lang w:val="en-US"/>
+        </w:rPr>
+        <w:t>o</w:t>
+      </w:r>
+      <w:proofErr w:type="gramEnd"/>
+      <w:r>
+        <w:t xml:space="preserve"> -&gt; </w:t>
+      </w:r>
+      <w:proofErr w:type="spellStart"/>
+      <w:r>
+        <w:rPr>
+          <w:lang w:val="en-US"/>
+        </w:rPr>
+        <w:t>liblib</w:t>
+      </w:r>
+      <w:proofErr w:type="spellEnd"/>
+      <w:r>
+        <w:t>.</w:t>
+      </w:r>
+      <w:r>
+        <w:rPr>
+          <w:lang w:val="en-US"/>
+        </w:rPr>
+        <w:t>so</w:t>
+      </w:r>
+      <w:r>
+        <w:t xml:space="preserve">, находящейся в </w:t>
+      </w:r>
+      <w:r>
+        <w:rPr>
+          <w:lang w:val="en-US"/>
+        </w:rPr>
+        <w:t>run</w:t>
+      </w:r>
+      <w:r>
+        <w:t>.</w:t>
+      </w:r>
+      <w:proofErr w:type="spellStart"/>
+      <w:r>
+        <w:rPr>
+          <w:lang w:val="en-US"/>
+        </w:rPr>
+        <w:t>sh</w:t>
+      </w:r>
+      <w:proofErr w:type="spellEnd"/>
+      <w:r>
+        <w:t>.</w:t>
+      </w:r>
+    </w:p>
+    <w:p>
+      <w:pPr>
+        <w:pStyle w:val="Heading3"/>
+      </w:pPr>
+      <w:r>
+        <w:t>Сценарий 3</w:t>
+      </w:r>
+    </w:p>
+    <w:p>
+      <w:pPr>
+        <w:rPr>
+          <w:lang w:eastAsia="en-US"/>
+        </w:rPr>
+      </w:pPr>
+      <w:r>
+        <w:rPr>
+          <w:lang w:eastAsia="en-US"/>
+        </w:rPr>
+        <w:t xml:space="preserve">На рисунке </w:t>
+      </w:r>
+      <w:r>
+        <w:rPr>
+          <w:lang w:eastAsia="en-US"/>
+        </w:rPr>
+        <w:t>5</w:t>
+      </w:r>
+      <w:r>
+        <w:rPr>
+          <w:lang w:eastAsia="en-US"/>
+        </w:rPr>
+        <w:t xml:space="preserve"> отображена схема взаимодействия фрагментов кода.</w:t>
+      </w:r>
+    </w:p>
+    <w:p>
+      <w:pPr>
+        <w:ind w:firstLine="0"/>
+        <w:jc w:val="center"/>
+        <w:rPr>
+          <w:lang w:eastAsia="en-US"/>
+        </w:rPr>
+      </w:pPr>
+      <w:r>
+        <w:rPr>
+          <w:noProof/>
+          <w:lang w:eastAsia="en-US"/>
+        </w:rPr>
+        <w:drawing>
+          <wp:inline distT="0" distB="0" distL="0" distR="0" wp14:anchorId="110971AD" wp14:editId="5FEC92CF">
+            <wp:extent cx="6288405" cy="4451350"/>
+            <wp:effectExtent l="0" t="0" r="0" b="6350"/>
+            <wp:docPr id="558607546" name="Picture 4"/>
+            <wp:cNvGraphicFramePr>
+              <a:graphicFrameLocks xmlns:a="http://schemas.openxmlformats.org/drawingml/2006/main" noChangeAspect="1"/>
+            </wp:cNvGraphicFramePr>
+            <a:graphic xmlns:a="http://schemas.openxmlformats.org/drawingml/2006/main">
+              <a:graphicData uri="http://schemas.openxmlformats.org/drawingml/2006/picture">
+                <pic:pic xmlns:pic="http://schemas.openxmlformats.org/drawingml/2006/picture">
+                  <pic:nvPicPr>
+                    <pic:cNvPr id="0" name="Picture 4"/>
+                    <pic:cNvPicPr>
+                      <a:picLocks noChangeAspect="1" noChangeArrowheads="1"/>
+                    </pic:cNvPicPr>
+                  </pic:nvPicPr>
+                  <pic:blipFill>
+                    <a:blip r:embed="rId12">
+                      <a:extLst>
+                        <a:ext uri="{28A0092B-C50C-407E-A947-70E740481C1C}">
+                          <a14:useLocalDpi xmlns:a14="http://schemas.microsoft.com/office/drawing/2010/main" val="0"/>
+                        </a:ext>
+                      </a:extLst>
+                    </a:blip>
+                    <a:srcRect/>
+                    <a:stretch>
+                      <a:fillRect/>
+                    </a:stretch>
+                  </pic:blipFill>
+                  <pic:spPr bwMode="auto">
+                    <a:xfrm>
+                      <a:off x="0" y="0"/>
+                      <a:ext cx="6288405" cy="4451350"/>
+                    </a:xfrm>
+                    <a:prstGeom prst="rect">
+                      <a:avLst/>
+                    </a:prstGeom>
+                    <a:noFill/>
+                    <a:ln>
+                      <a:noFill/>
+                    </a:ln>
+                  </pic:spPr>
+                </pic:pic>
+              </a:graphicData>
+            </a:graphic>
+          </wp:inline>
+        </w:drawing>
+      </w:r>
+    </w:p>
+    <w:p>
+      <w:pPr>
+        <w:ind w:firstLine="0"/>
+        <w:jc w:val="center"/>
+        <w:rPr>
+          <w:lang w:eastAsia="en-US"/>
+        </w:rPr>
+      </w:pPr>
+      <w:r>
+        <w:rPr>
+          <w:lang w:eastAsia="en-US"/>
+        </w:rPr>
+        <w:t xml:space="preserve">Рисунок 5 – </w:t>
+      </w:r>
+      <w:r>
+        <w:rPr>
+          <w:lang w:eastAsia="en-US"/>
+        </w:rPr>
+        <w:t xml:space="preserve">Схема взаимодействий сценария использования </w:t>
+      </w:r>
+      <w:r>
+        <w:rPr>
+          <w:lang w:eastAsia="en-US"/>
+        </w:rPr>
+        <w:t>3</w:t>
+      </w:r>
+    </w:p>
+    <w:p>
+      <w:pPr>
+        <w:pStyle w:val="aa"/>
+        <w:rPr>
+          <w:lang w:eastAsia="en-US"/>
+        </w:rPr>
+      </w:pPr>
+      <w:r>
+        <w:rPr>
+          <w:lang w:eastAsia="en-US"/>
+        </w:rPr>
+        <w:t xml:space="preserve">Предыдущие обозначения сохраняют силу и к ним добавлено новое обозначение – пунктирная рамка обозначает границы модуля. Это сделано в первую очередь для иллюстративности понятия «модуль». На данном рисунке модуль включает в себя два файла – файл </w:t>
+      </w:r>
+      <w:r>
+        <w:rPr>
+          <w:lang w:val="en-US" w:eastAsia="en-US"/>
+        </w:rPr>
+        <w:t>lib</w:t>
+      </w:r>
+      <w:r>
+        <w:rPr>
+          <w:lang w:eastAsia="en-US"/>
+        </w:rPr>
+        <w:t>.</w:t>
+      </w:r>
+      <w:r>
+        <w:rPr>
+          <w:lang w:val="en-US" w:eastAsia="en-US"/>
+        </w:rPr>
+        <w:t>c</w:t>
+      </w:r>
+      <w:r>
+        <w:rPr>
+          <w:lang w:eastAsia="en-US"/>
+        </w:rPr>
+        <w:t xml:space="preserve"> </w:t>
+      </w:r>
+      <w:r>
+        <w:rPr>
+          <w:lang w:eastAsia="en-US"/>
+        </w:rPr>
+        <w:t xml:space="preserve">и файл </w:t>
+      </w:r>
+      <w:r>
+        <w:rPr>
+          <w:lang w:val="en-US" w:eastAsia="en-US"/>
+        </w:rPr>
+        <w:t>main</w:t>
+      </w:r>
+      <w:r>
+        <w:rPr>
+          <w:lang w:eastAsia="en-US"/>
+        </w:rPr>
+        <w:t>.</w:t>
+      </w:r>
+      <w:r>
+        <w:rPr>
+          <w:lang w:val="en-US" w:eastAsia="en-US"/>
+        </w:rPr>
+        <w:t>c</w:t>
+      </w:r>
+      <w:r>
+        <w:rPr>
+          <w:lang w:eastAsia="en-US"/>
+        </w:rPr>
+        <w:t xml:space="preserve">. </w:t>
+      </w:r>
+      <w:r>
+        <w:rPr>
+          <w:lang w:eastAsia="en-US"/>
+        </w:rPr>
+        <w:t xml:space="preserve">Таким образом, модуль это в первую очередь логическая группировка сущностей. Это же подтверждается тем, что для разрешения проблемы условной компиляции </w:t>
+      </w:r>
+      <w:r>
+        <w:rPr>
+          <w:lang w:eastAsia="en-US"/>
+        </w:rPr>
+        <w:lastRenderedPageBreak/>
+        <w:t xml:space="preserve">(изменение исходного кода в зависимости от среды сборки) решено было отразить суперпозицию такой компиляции – два модуля. Первый модуль отражает структуру исходного кода в случае, когда переменная препроцессора </w:t>
+      </w:r>
+      <w:r>
+        <w:rPr>
+          <w:lang w:val="en-US" w:eastAsia="en-US"/>
+        </w:rPr>
+        <w:t>VAR</w:t>
+      </w:r>
+      <w:r>
+        <w:rPr>
+          <w:lang w:eastAsia="en-US"/>
+        </w:rPr>
+        <w:t xml:space="preserve"> </w:t>
+      </w:r>
+      <w:r>
+        <w:rPr>
+          <w:lang w:eastAsia="en-US"/>
+        </w:rPr>
+        <w:t>определена. Второй модуль отражает обратную ситуацию.</w:t>
+      </w:r>
+    </w:p>
+    <w:p>
+      <w:pPr>
+        <w:pStyle w:val="aa"/>
+        <w:rPr>
+          <w:lang w:eastAsia="en-US"/>
+        </w:rPr>
+      </w:pPr>
+      <w:r>
+        <w:rPr>
+          <w:lang w:eastAsia="en-US"/>
+        </w:rPr>
+        <w:t xml:space="preserve">На рисунке </w:t>
+      </w:r>
+      <w:r>
+        <w:rPr>
+          <w:lang w:eastAsia="en-US"/>
+        </w:rPr>
+        <w:t>6</w:t>
+      </w:r>
+      <w:r>
+        <w:rPr>
+          <w:lang w:eastAsia="en-US"/>
+        </w:rPr>
+        <w:t xml:space="preserve"> приведено текстовое представление результатов анализа.</w:t>
+      </w:r>
+    </w:p>
+    <w:p>
+      <w:pPr>
+        <w:ind w:firstLine="0"/>
+        <w:jc w:val="center"/>
+        <w:rPr>
+          <w:lang w:eastAsia="en-US"/>
+        </w:rPr>
+      </w:pPr>
+      <w:r>
+        <w:rPr>
+          <w:lang w:eastAsia="en-US"/>
+        </w:rPr>
+        <w:drawing>
+          <wp:inline distT="0" distB="0" distL="0" distR="0" wp14:anchorId="7E61A035" wp14:editId="5307EED7">
+            <wp:extent cx="6292850" cy="2835275"/>
+            <wp:effectExtent l="0" t="0" r="0" b="3175"/>
+            <wp:docPr id="776070373" name="Picture 1" descr="A screen shot of a computer program&#10;&#10;Description automatically generated with low confidence"/>
+            <wp:cNvGraphicFramePr>
+              <a:graphicFrameLocks xmlns:a="http://schemas.openxmlformats.org/drawingml/2006/main" noChangeAspect="1"/>
+            </wp:cNvGraphicFramePr>
+            <a:graphic xmlns:a="http://schemas.openxmlformats.org/drawingml/2006/main">
+              <a:graphicData uri="http://schemas.openxmlformats.org/drawingml/2006/picture">
+                <pic:pic xmlns:pic="http://schemas.openxmlformats.org/drawingml/2006/picture">
+                  <pic:nvPicPr>
+                    <pic:cNvPr id="776070373" name="Picture 1" descr="A screen shot of a computer program&#10;&#10;Description automatically generated with low confidence"/>
+                    <pic:cNvPicPr/>
+                  </pic:nvPicPr>
+                  <pic:blipFill>
+                    <a:blip r:embed="rId13"/>
+                    <a:stretch>
+                      <a:fillRect/>
+                    </a:stretch>
+                  </pic:blipFill>
+                  <pic:spPr>
+                    <a:xfrm>
+                      <a:off x="0" y="0"/>
+                      <a:ext cx="6292850" cy="2835275"/>
+                    </a:xfrm>
+                    <a:prstGeom prst="rect">
+                      <a:avLst/>
+                    </a:prstGeom>
+                  </pic:spPr>
+                </pic:pic>
+              </a:graphicData>
+            </a:graphic>
+          </wp:inline>
+        </w:drawing>
+      </w:r>
+    </w:p>
+    <w:p>
+      <w:pPr>
+        <w:ind w:firstLine="0"/>
+        <w:jc w:val="center"/>
+        <w:rPr>
+          <w:lang w:eastAsia="en-US"/>
+        </w:rPr>
+      </w:pPr>
+      <w:r>
+        <w:rPr>
+          <w:lang w:eastAsia="en-US"/>
+        </w:rPr>
+        <w:t xml:space="preserve">Рисунок </w:t>
+      </w:r>
+      <w:r>
+        <w:rPr>
+          <w:lang w:eastAsia="en-US"/>
+        </w:rPr>
+        <w:t>6</w:t>
+      </w:r>
+      <w:r>
+        <w:rPr>
+          <w:lang w:eastAsia="en-US"/>
+        </w:rPr>
+        <w:t xml:space="preserve"> – Текстовое представление анализа сценария использования </w:t>
+      </w:r>
+      <w:r>
+        <w:rPr>
+          <w:lang w:eastAsia="en-US"/>
+        </w:rPr>
+        <w:t>3</w:t>
+      </w:r>
+    </w:p>
+    <w:p>
+      <w:pPr>
+        <w:pStyle w:val="aa"/>
+        <w:rPr>
+          <w:lang w:val="en-US"/>
+        </w:rPr>
+      </w:pPr>
+      <w:r>
+        <w:t xml:space="preserve">Следует обратить внимание на информацию о пути к модулю (идущую после утверждений </w:t>
+      </w:r>
+      <w:r>
+        <w:rPr>
+          <w:lang w:val="en-US"/>
+        </w:rPr>
+        <w:t>import</w:t>
+      </w:r>
+      <w:r>
+        <w:t xml:space="preserve"> </w:t>
+      </w:r>
+      <w:r>
+        <w:t xml:space="preserve">и </w:t>
+      </w:r>
+      <w:r>
+        <w:rPr>
+          <w:lang w:val="en-US"/>
+        </w:rPr>
+        <w:t>export</w:t>
+      </w:r>
+      <w:r>
+        <w:t>)</w:t>
+      </w:r>
+      <w:r>
+        <w:t xml:space="preserve">. В данном случае путь представляет собой «составной файл» – модуль состоит из части файла </w:t>
+      </w:r>
+      <w:r>
+        <w:rPr>
+          <w:lang w:val="en-US"/>
+        </w:rPr>
+        <w:t>lib</w:t>
+      </w:r>
+      <w:r>
+        <w:t>.</w:t>
+      </w:r>
+      <w:r>
+        <w:rPr>
+          <w:lang w:val="en-US"/>
+        </w:rPr>
+        <w:t>c</w:t>
+      </w:r>
+      <w:r>
+        <w:t xml:space="preserve"> (строки </w:t>
+      </w:r>
+      <w:r>
+        <w:t>2–6</w:t>
+      </w:r>
+      <w:r>
+        <w:t xml:space="preserve">) и файла </w:t>
+      </w:r>
+      <w:r>
+        <w:rPr>
+          <w:lang w:val="en-US"/>
+        </w:rPr>
+        <w:t>main</w:t>
+      </w:r>
+      <w:r>
+        <w:t>.</w:t>
+      </w:r>
+      <w:r>
+        <w:rPr>
+          <w:lang w:val="en-US"/>
+        </w:rPr>
+        <w:t>c</w:t>
+      </w:r>
+      <w:r>
+        <w:t>.</w:t>
+      </w:r>
+    </w:p>
+    <w:p>
+      <w:pPr>
+        <w:pStyle w:val="aa"/>
+      </w:pPr>
+      <w:r>
+        <w:t xml:space="preserve">На рисунке 5 </w:t>
+      </w:r>
+      <w:r>
+        <w:t xml:space="preserve">видно, что модуль, обозначенный красной рамкой, не имеет никаких связей, рисунок 6 в том числе не имеет его упоминания. Это связано с тем, что для обеспечения правильного связывания были использован определенный порядок. Такой порядок задается на этапе внутримодульного анализа. В данном случае, </w:t>
+      </w:r>
+      <w:r>
+        <w:t>модуль,</w:t>
+      </w:r>
+      <w:r>
+        <w:t xml:space="preserve"> обозначенный зеленой рамкой </w:t>
+      </w:r>
+      <w:r>
+        <w:t>первым,</w:t>
+      </w:r>
+      <w:r>
+        <w:t xml:space="preserve"> был связан с необходимыми утверждениями из модуля на языке </w:t>
+      </w:r>
+      <w:r>
+        <w:rPr>
+          <w:lang w:val="en-US"/>
+        </w:rPr>
+        <w:t>Shell</w:t>
+      </w:r>
+      <w:r>
+        <w:t xml:space="preserve">, что препятствовало дальнейшему связыванию другого модуля, </w:t>
+      </w:r>
+      <w:r>
+        <w:t>поскольку,</w:t>
+      </w:r>
+      <w:r>
+        <w:t xml:space="preserve"> как только </w:t>
+      </w:r>
+      <w:r>
+        <w:rPr>
+          <w:lang w:val="en-US"/>
+        </w:rPr>
+        <w:t>import</w:t>
+      </w:r>
+      <w:r>
+        <w:t xml:space="preserve"> </w:t>
+      </w:r>
+      <w:r>
+        <w:t>утверждение удовлетворено дальнейшее связывание с ним невозможно.</w:t>
+      </w:r>
+    </w:p>
+    <w:p>
+      <w:pPr>
+        <w:pStyle w:val="Heading2"/>
+      </w:pPr>
+      <w:r>
+        <w:t>Исследовать ограничения предлагаемого метода</w:t>
+      </w:r>
+    </w:p>
+    <w:p>
+      <w:pPr>
+        <w:pStyle w:val="aa"/>
+        <w:rPr>
+          <w:lang w:eastAsia="en-US"/>
+        </w:rPr>
+      </w:pPr>
+      <w:r>
+        <w:rPr>
+          <w:lang w:eastAsia="en-US"/>
+        </w:rPr>
+        <w:t xml:space="preserve">Данный метод, хоть и является довольно универсальным и, отчасти, формализованным, имеет ряд недостатков. </w:t>
+      </w:r>
+    </w:p>
+    <w:p>
+      <w:pPr>
+        <w:pStyle w:val="aa"/>
+        <w:rPr>
+          <w:lang w:eastAsia="en-US"/>
+        </w:rPr>
+      </w:pPr>
+      <w:r>
+        <w:rPr>
+          <w:lang w:eastAsia="en-US"/>
+        </w:rPr>
+        <w:lastRenderedPageBreak/>
+        <w:t xml:space="preserve">Основным его недостатком является предположение, что при внутримодульном анализе семантика многих конструкций языка будет рассмотрена с точки зрения т. н. «внешнего мира». Т. е. анализатор кода на </w:t>
+      </w:r>
+      <w:r>
+        <w:rPr>
+          <w:lang w:val="en-US" w:eastAsia="en-US"/>
+        </w:rPr>
+        <w:t>C</w:t>
+      </w:r>
+      <w:r>
+        <w:rPr>
+          <w:lang w:eastAsia="en-US"/>
+        </w:rPr>
+        <w:t xml:space="preserve"># </w:t>
+      </w:r>
+      <w:r>
+        <w:rPr>
+          <w:lang w:eastAsia="en-US"/>
+        </w:rPr>
+        <w:t>должен также предоставлять информацию о том, что публичные методы контроллера, обозначенные соответствующими аннотациями, представляют собой семантическую информацию об экспортируемых функциях. Такой недостаток может быть исправлен разработкой расширения для анализатора избранного языка программирования, что позволит формировать такую информацию.</w:t>
+      </w:r>
+    </w:p>
+    <w:p>
+      <w:pPr>
+        <w:pStyle w:val="aa"/>
+        <w:rPr>
+          <w:lang w:eastAsia="en-US"/>
+        </w:rPr>
+      </w:pPr>
+      <w:r>
+        <w:rPr>
+          <w:lang w:eastAsia="en-US"/>
+        </w:rPr>
+        <w:t>Вторым ограничением метода является зависимость от результатов внутримодульного анализа для сопровождения достаточной информации. Например, в случае больших фрагментов кода, имеющих несколько межмодульных зависимостей, число внутримодульных зависимостей будет на порядки больше и, соответственно, основная семантическая информация будет недоступна. Это ограничение также может быть исправлено при разработке расширения для избранного языка программирования с учетом адаптации семантической информации о внутримодульном анализе для дальнейшего её использования.</w:t>
+      </w:r>
+    </w:p>
+    <w:p>
+      <w:pPr>
+        <w:pStyle w:val="aa"/>
+        <w:rPr>
+          <w:lang w:eastAsia="en-US"/>
+        </w:rPr>
+      </w:pPr>
+      <w:r>
+        <w:rPr>
+          <w:lang w:eastAsia="en-US"/>
+        </w:rPr>
+        <w:t>Третьим ограничением метода является система типов, введенная для формирования связей между модулями. В данный момент она слишком примитивна, несмотря на наличие тип сумм и типов произведений</w:t>
+      </w:r>
+      <w:r>
+        <w:rPr>
+          <w:lang w:eastAsia="en-US"/>
+        </w:rPr>
+        <w:t xml:space="preserve">. Также, многие номинальные типы (в сущности, все, за исключением </w:t>
+      </w:r>
+      <w:r>
+        <w:rPr>
+          <w:lang w:val="en-US" w:eastAsia="en-US"/>
+        </w:rPr>
+        <w:t>Any</w:t>
+      </w:r>
+      <w:r>
+        <w:rPr>
+          <w:lang w:eastAsia="en-US"/>
+        </w:rPr>
+        <w:t xml:space="preserve"> </w:t>
+      </w:r>
+      <w:r>
+        <w:rPr>
+          <w:lang w:eastAsia="en-US"/>
+        </w:rPr>
+        <w:t xml:space="preserve">и </w:t>
+      </w:r>
+      <w:r>
+        <w:rPr>
+          <w:lang w:val="en-US" w:eastAsia="en-US"/>
+        </w:rPr>
+        <w:t>None</w:t>
+      </w:r>
+      <w:r>
+        <w:rPr>
+          <w:lang w:eastAsia="en-US"/>
+        </w:rPr>
+        <w:t xml:space="preserve">) </w:t>
+      </w:r>
+      <w:r>
+        <w:rPr>
+          <w:lang w:eastAsia="en-US"/>
+        </w:rPr>
+        <w:t xml:space="preserve">являются несовместимы между собой, хотя семантически это не всегда так. Примером является тип </w:t>
+      </w:r>
+      <w:r>
+        <w:rPr>
+          <w:lang w:val="en-US" w:eastAsia="en-US"/>
+        </w:rPr>
+        <w:t>int</w:t>
+      </w:r>
+      <w:r>
+        <w:rPr>
+          <w:lang w:eastAsia="en-US"/>
+        </w:rPr>
+        <w:t xml:space="preserve"> </w:t>
+      </w:r>
+      <w:r>
+        <w:rPr>
+          <w:lang w:eastAsia="en-US"/>
+        </w:rPr>
+        <w:t xml:space="preserve">в Си и тип </w:t>
+      </w:r>
+      <w:r>
+        <w:rPr>
+          <w:lang w:val="en-US" w:eastAsia="en-US"/>
+        </w:rPr>
+        <w:t>Int</w:t>
+      </w:r>
+      <w:r>
+        <w:rPr>
+          <w:lang w:eastAsia="en-US"/>
+        </w:rPr>
+        <w:t xml:space="preserve"> </w:t>
+      </w:r>
+      <w:r>
+        <w:rPr>
+          <w:lang w:eastAsia="en-US"/>
+        </w:rPr>
+        <w:t xml:space="preserve">в </w:t>
+      </w:r>
+      <w:r>
+        <w:rPr>
+          <w:lang w:val="en-US" w:eastAsia="en-US"/>
+        </w:rPr>
+        <w:t>Java</w:t>
+      </w:r>
+      <w:r>
+        <w:rPr>
+          <w:lang w:eastAsia="en-US"/>
+        </w:rPr>
+        <w:t xml:space="preserve">, семантика которых одинакова (за исключением области возможных значений). На данный момент решетка типов представляет собой плоскую иерархию, где все </w:t>
+      </w:r>
+      <w:r>
+        <w:rPr>
+          <w:lang w:val="en-US" w:eastAsia="en-US"/>
+        </w:rPr>
+        <w:t>Any</w:t>
+      </w:r>
+      <w:r>
+        <w:rPr>
+          <w:lang w:eastAsia="en-US"/>
+        </w:rPr>
+        <w:t xml:space="preserve"> </w:t>
+      </w:r>
+      <w:r>
+        <w:rPr>
+          <w:lang w:eastAsia="en-US"/>
+        </w:rPr>
+        <w:t xml:space="preserve">олицетворяет все типы, а </w:t>
+      </w:r>
+      <w:r>
+        <w:rPr>
+          <w:lang w:val="en-US" w:eastAsia="en-US"/>
+        </w:rPr>
+        <w:t>None</w:t>
+      </w:r>
+      <w:r>
+        <w:rPr>
+          <w:lang w:eastAsia="en-US"/>
+        </w:rPr>
+        <w:t xml:space="preserve"> </w:t>
+      </w:r>
+      <w:r>
+        <w:rPr>
+          <w:lang w:eastAsia="en-US"/>
+        </w:rPr>
+        <w:t>обозначает единственный ненаселенный тип.</w:t>
+      </w:r>
+      <w:r>
+        <w:rPr>
+          <w:lang w:eastAsia="en-US"/>
+        </w:rPr>
+        <w:t xml:space="preserve"> Также, для отражения сайд-эффектов требуется гораздо более сложная система типов (такая, которая позволяет описывать монадические вычисления), но её реализация требует серьезной теоретической и практической проработки для обеспечения практической полезности.</w:t>
+      </w:r>
+    </w:p>
+    <w:p>
+      <w:pPr>
+        <w:pStyle w:val="aa"/>
+      </w:pPr>
+      <w:r>
+        <w:lastRenderedPageBreak/>
+        <w:t>Заключительным, четвертым, недостатком метода является обеспечение подхода к условной компиляции. Формирование явного порядка связывания методов усложняет анализ и не покрывает все возможные случаи условной компиляции. Решение проблемы условной компиляции может заключаться в выполнении одного из предложенных условий:</w:t>
+      </w:r>
+    </w:p>
+    <w:p>
+      <w:pPr>
+        <w:pStyle w:val="a0"/>
+        <w:numPr>
+          <w:ilvl w:val="0"/>
+          <w:numId w:val="39"/>
+        </w:numPr>
+      </w:pPr>
+      <w:r>
+        <w:t>Анализируемый код не будет претерпевать никаких синтаксических и семантических изменений в ходе сборки системы;</w:t>
+      </w:r>
+    </w:p>
+    <w:p>
+      <w:pPr>
+        <w:pStyle w:val="a0"/>
+        <w:numPr>
+          <w:ilvl w:val="0"/>
+          <w:numId w:val="39"/>
+        </w:numPr>
+      </w:pPr>
+      <w:r>
+        <w:t xml:space="preserve">Семантическая информация о таких изменениях будет отражена в структуре модуля, </w:t>
+      </w:r>
+      <w:r>
+        <w:t>возможно,</w:t>
+      </w:r>
+      <w:r>
+        <w:t xml:space="preserve"> понадобится введение параметризованных модулей </w:t>
+      </w:r>
+      <w:r>
+        <w:t>[10]</w:t>
+      </w:r>
+      <w:r>
+        <w:t>.</w:t>
+      </w:r>
+    </w:p>
+    <w:p>
+      <w:pPr>
+        <w:pStyle w:val="Heading2"/>
+      </w:pPr>
+      <w:r>
+        <w:t>Рассмотреть иные варианты получения информации для работы метода</w:t>
+      </w:r>
+    </w:p>
+    <w:p>
+      <w:pPr>
+        <w:rPr>
+          <w:lang w:eastAsia="en-US"/>
+        </w:rPr>
+      </w:pPr>
+      <w:r>
+        <w:rPr>
+          <w:lang w:eastAsia="en-US"/>
+        </w:rPr>
+        <w:t xml:space="preserve">Как видно из рассмотренных сценариев использования, большая часть семантической информации о межъязыковых связях находится в соответствующий </w:t>
+      </w:r>
+      <w:r>
+        <w:rPr>
+          <w:lang w:val="en-US" w:eastAsia="en-US"/>
+        </w:rPr>
+        <w:t>DSL</w:t>
+      </w:r>
+      <w:r>
+        <w:rPr>
+          <w:lang w:eastAsia="en-US"/>
+        </w:rPr>
+        <w:t xml:space="preserve"> – </w:t>
+      </w:r>
+      <w:r>
+        <w:rPr>
+          <w:lang w:eastAsia="en-US"/>
+        </w:rPr>
+        <w:t xml:space="preserve">в первую очередь это касается языков сборки и развертывания. </w:t>
+      </w:r>
+    </w:p>
+    <w:p>
+      <w:pPr>
+        <w:rPr>
+          <w:lang w:eastAsia="en-US"/>
+        </w:rPr>
+      </w:pPr>
+      <w:r>
+        <w:rPr>
+          <w:lang w:eastAsia="en-US"/>
+        </w:rPr>
+        <w:t xml:space="preserve">Таким образом, имеет смысл рассмотрения определенной области для анализа как среды программирования, имеющей свои уровни и особенности. Наиболее ярко это отражается </w:t>
+      </w:r>
+      <w:r>
+        <w:rPr>
+          <w:lang w:eastAsia="en-US"/>
+        </w:rPr>
+        <w:t>во введении</w:t>
+      </w:r>
+      <w:r>
+        <w:rPr>
+          <w:lang w:eastAsia="en-US"/>
+        </w:rPr>
+        <w:t xml:space="preserve"> в онтологию </w:t>
+      </w:r>
+      <w:r>
+        <w:rPr>
+          <w:lang w:eastAsia="en-US"/>
+        </w:rPr>
+        <w:t xml:space="preserve">типа </w:t>
+      </w:r>
+      <w:r>
+        <w:rPr>
+          <w:lang w:val="en-US" w:eastAsia="en-US"/>
+        </w:rPr>
+        <w:t>File</w:t>
+      </w:r>
+      <w:r>
+        <w:rPr>
+          <w:lang w:eastAsia="en-US"/>
+        </w:rPr>
+        <w:t xml:space="preserve"> </w:t>
+      </w:r>
+      <w:r>
+        <w:rPr>
+          <w:lang w:eastAsia="en-US"/>
+        </w:rPr>
+        <w:t xml:space="preserve">для обеспечения правильного анализа сценариев 2 и 3. При мультиязыковом анализе следует рассматривать всю среду программирования – от возможностей, предоставляемых операционной системой до специфических семантических особенностей различных сопровождающих процесс фреймворков: систем сборки, развертывания, конфигурации и </w:t>
+      </w:r>
+      <w:proofErr w:type="spellStart"/>
+      <w:r>
+        <w:rPr>
+          <w:lang w:eastAsia="en-US"/>
+        </w:rPr>
+        <w:t>кодогенерации</w:t>
+      </w:r>
+      <w:proofErr w:type="spellEnd"/>
+      <w:r>
+        <w:rPr>
+          <w:lang w:eastAsia="en-US"/>
+        </w:rPr>
+        <w:t>.</w:t>
+      </w:r>
     </w:p>
     <w:p>
       <w:pPr>
@@ -9819,7 +11900,7 @@
         </w:tabs>
         <w:ind w:left="0" w:firstLine="709"/>
       </w:pPr>
-      <w:hyperlink r:id="rId8" w:history="1">
+      <w:hyperlink r:id="rId14" w:history="1">
         <w:r>
           <w:rPr>
             <w:rStyle w:val="Hyperlink"/>
@@ -10126,7 +12207,7 @@
           <w:lang w:val="en-US"/>
         </w:rPr>
       </w:pPr>
-      <w:hyperlink r:id="rId9" w:history="1">
+      <w:hyperlink r:id="rId15" w:history="1">
         <w:r>
           <w:rPr>
             <w:rStyle w:val="Hyperlink"/>
@@ -10215,7 +12296,7 @@
       <w:r>
         <w:t xml:space="preserve">, 1 (2017). </w:t>
       </w:r>
-      <w:hyperlink r:id="rId10" w:history="1">
+      <w:hyperlink r:id="rId16" w:history="1">
         <w:r>
           <w:rPr>
             <w:rStyle w:val="Hyperlink"/>
@@ -10247,7 +12328,23 @@
           <w:rStyle w:val="Emphasis"/>
           <w:lang w:val="en-US"/>
         </w:rPr>
-        <w:t>2015 International Conference on Open Source Systems &amp; Technologies (ICOSST)</w:t>
+        <w:t xml:space="preserve">2015 International Conference on </w:t>
+      </w:r>
+      <w:proofErr w:type="gramStart"/>
+      <w:r>
+        <w:rPr>
+          <w:rStyle w:val="Emphasis"/>
+          <w:lang w:val="en-US"/>
+        </w:rPr>
+        <w:t>Open Source</w:t>
+      </w:r>
+      <w:proofErr w:type="gramEnd"/>
+      <w:r>
+        <w:rPr>
+          <w:rStyle w:val="Emphasis"/>
+          <w:lang w:val="en-US"/>
+        </w:rPr>
+        <w:t xml:space="preserve"> Systems &amp; Technologies (ICOSST)</w:t>
       </w:r>
       <w:r>
         <w:rPr>
@@ -10338,7 +12435,15 @@
         <w:t>33</w:t>
       </w:r>
       <w:r>
-        <w:t>(1), 117-117. doi:10.2307/2270078</w:t>
+        <w:t xml:space="preserve">(1), </w:t>
+      </w:r>
+      <w:proofErr w:type="gramStart"/>
+      <w:r>
+        <w:t>117-117</w:t>
+      </w:r>
+      <w:proofErr w:type="gramEnd"/>
+      <w:r>
+        <w:t>. doi:10.2307/2270078</w:t>
       </w:r>
     </w:p>
     <w:p>
@@ -10371,31 +12476,43 @@
         <w:rPr>
           <w:lang w:val="en-US"/>
         </w:rPr>
-        <w:t>. 1997. Program fragments, linking, and modularization. In Proceedings of the 24th ACM SIGPLAN-SIGACT symposium on Principles of programming languages (POPL '97). Association for Computing Machinery, New York, NY, USA, 266–277. https://doi.org/10.1145/263699.263735</w:t>
-      </w:r>
-    </w:p>
-    <w:p>
-      <w:pPr>
-        <w:pStyle w:val="table"/>
-        <w:rPr>
-          <w:rFonts w:ascii="Consolas" w:hAnsi="Consolas"/>
-          <w:lang w:val="en-US"/>
-        </w:rPr>
-      </w:pPr>
-    </w:p>
-    <w:p>
-      <w:pPr>
-        <w:ind w:firstLine="0"/>
-        <w:jc w:val="center"/>
+        <w:t xml:space="preserve">. 1997. Program fragments, linking, and modularization. In Proceedings of the 24th ACM SIGPLAN-SIGACT symposium on Principles of programming languages (POPL '97). Association for Computing Machinery, New York, NY, USA, 266–277. </w:t>
+      </w:r>
+      <w:hyperlink r:id="rId17" w:history="1">
+        <w:r>
+          <w:rPr>
+            <w:rStyle w:val="Hyperlink"/>
+            <w:lang w:val="en-US"/>
+          </w:rPr>
+          <w:t>https://doi.org/10.1145/263699.263735</w:t>
+        </w:r>
+      </w:hyperlink>
+    </w:p>
+    <w:p>
+      <w:pPr>
+        <w:pStyle w:val="a0"/>
+        <w:tabs>
+          <w:tab w:val="clear" w:pos="780"/>
+          <w:tab w:val="left" w:pos="0"/>
+        </w:tabs>
+        <w:ind w:left="0" w:firstLine="709"/>
         <w:rPr>
           <w:rStyle w:val="Strong"/>
-          <w:lang w:val="en-US"/>
-        </w:rPr>
-      </w:pPr>
+          <w:b w:val="0"/>
+          <w:bCs w:val="0"/>
+          <w:lang w:val="en-US"/>
+        </w:rPr>
+      </w:pPr>
+      <w:r>
+        <w:rPr>
+          <w:lang w:val="en-US"/>
+        </w:rPr>
+        <w:t>Andrew W. Appel and David B. MacQueen. 1994. Separate compilation for Standard ML. SIGPLAN Not. 29, 6 (June 1994), 13–23. https://doi.org/10.1145/773473.178245</w:t>
+      </w:r>
     </w:p>
     <w:sectPr>
-      <w:footerReference w:type="even" r:id="rId11"/>
-      <w:footerReference w:type="default" r:id="rId12"/>
+      <w:footerReference w:type="even" r:id="rId18"/>
+      <w:footerReference w:type="default" r:id="rId19"/>
       <w:pgSz w:w="11906" w:h="16838"/>
       <w:pgMar w:top="1134" w:right="862" w:bottom="1134" w:left="1134" w:header="709" w:footer="709" w:gutter="0"/>
       <w:cols w:space="708"/>
@@ -12261,6 +14378,96 @@
     </w:lvlOverride>
   </w:num>
   <w:num w:numId="36" w16cid:durableId="1181621619">
+    <w:abstractNumId w:val="4"/>
+    <w:lvlOverride w:ilvl="0">
+      <w:startOverride w:val="1"/>
+    </w:lvlOverride>
+    <w:lvlOverride w:ilvl="1">
+      <w:startOverride w:val="1"/>
+    </w:lvlOverride>
+    <w:lvlOverride w:ilvl="2">
+      <w:startOverride w:val="1"/>
+    </w:lvlOverride>
+    <w:lvlOverride w:ilvl="3">
+      <w:startOverride w:val="1"/>
+    </w:lvlOverride>
+    <w:lvlOverride w:ilvl="4">
+      <w:startOverride w:val="1"/>
+    </w:lvlOverride>
+    <w:lvlOverride w:ilvl="5">
+      <w:startOverride w:val="1"/>
+    </w:lvlOverride>
+    <w:lvlOverride w:ilvl="6">
+      <w:startOverride w:val="1"/>
+    </w:lvlOverride>
+    <w:lvlOverride w:ilvl="7">
+      <w:startOverride w:val="1"/>
+    </w:lvlOverride>
+    <w:lvlOverride w:ilvl="8">
+      <w:startOverride w:val="1"/>
+    </w:lvlOverride>
+  </w:num>
+  <w:num w:numId="37" w16cid:durableId="1002439275">
+    <w:abstractNumId w:val="4"/>
+    <w:lvlOverride w:ilvl="0">
+      <w:startOverride w:val="1"/>
+    </w:lvlOverride>
+    <w:lvlOverride w:ilvl="1">
+      <w:startOverride w:val="1"/>
+    </w:lvlOverride>
+    <w:lvlOverride w:ilvl="2">
+      <w:startOverride w:val="1"/>
+    </w:lvlOverride>
+    <w:lvlOverride w:ilvl="3">
+      <w:startOverride w:val="1"/>
+    </w:lvlOverride>
+    <w:lvlOverride w:ilvl="4">
+      <w:startOverride w:val="1"/>
+    </w:lvlOverride>
+    <w:lvlOverride w:ilvl="5">
+      <w:startOverride w:val="1"/>
+    </w:lvlOverride>
+    <w:lvlOverride w:ilvl="6">
+      <w:startOverride w:val="1"/>
+    </w:lvlOverride>
+    <w:lvlOverride w:ilvl="7">
+      <w:startOverride w:val="1"/>
+    </w:lvlOverride>
+    <w:lvlOverride w:ilvl="8">
+      <w:startOverride w:val="1"/>
+    </w:lvlOverride>
+  </w:num>
+  <w:num w:numId="38" w16cid:durableId="868563827">
+    <w:abstractNumId w:val="4"/>
+    <w:lvlOverride w:ilvl="0">
+      <w:startOverride w:val="1"/>
+    </w:lvlOverride>
+    <w:lvlOverride w:ilvl="1">
+      <w:startOverride w:val="1"/>
+    </w:lvlOverride>
+    <w:lvlOverride w:ilvl="2">
+      <w:startOverride w:val="1"/>
+    </w:lvlOverride>
+    <w:lvlOverride w:ilvl="3">
+      <w:startOverride w:val="1"/>
+    </w:lvlOverride>
+    <w:lvlOverride w:ilvl="4">
+      <w:startOverride w:val="1"/>
+    </w:lvlOverride>
+    <w:lvlOverride w:ilvl="5">
+      <w:startOverride w:val="1"/>
+    </w:lvlOverride>
+    <w:lvlOverride w:ilvl="6">
+      <w:startOverride w:val="1"/>
+    </w:lvlOverride>
+    <w:lvlOverride w:ilvl="7">
+      <w:startOverride w:val="1"/>
+    </w:lvlOverride>
+    <w:lvlOverride w:ilvl="8">
+      <w:startOverride w:val="1"/>
+    </w:lvlOverride>
+  </w:num>
+  <w:num w:numId="39" w16cid:durableId="107432354">
     <w:abstractNumId w:val="4"/>
     <w:lvlOverride w:ilvl="0">
       <w:startOverride w:val="1"/>

</xml_diff>